<commit_message>
Capa Relatório + 1ª Página 2.0
</commit_message>
<xml_diff>
--- a/relatorioGit.docx
+++ b/relatorioGit.docx
@@ -403,427 +403,774 @@
       <w:pPr>
         <w:spacing w:line="240" w:lineRule="auto"/>
         <w:rPr>
+          <w:sz w:val="32"/>
+          <w:szCs w:val="32"/>
+        </w:rPr>
+      </w:pPr>
+      <w:r>
+        <w:rPr>
           <w:b/>
           <w:bCs/>
           <w:sz w:val="32"/>
           <w:szCs w:val="32"/>
           <w:u w:val="single"/>
         </w:rPr>
-      </w:pPr>
-      <w:r>
-        <w:rPr>
-          <w:b/>
-          <w:bCs/>
+        <w:lastRenderedPageBreak/>
+        <w:t>Processo de criação do Repositório</w:t>
+      </w:r>
+    </w:p>
+    <w:p>
+      <w:pPr>
+        <w:spacing w:line="240" w:lineRule="auto"/>
+        <w:rPr>
           <w:sz w:val="32"/>
           <w:szCs w:val="32"/>
-          <w:u w:val="single"/>
-        </w:rPr>
-        <w:lastRenderedPageBreak/>
-        <w:t>Criação do Repositório no GitHub com o GitBash</w:t>
-      </w:r>
-    </w:p>
-    <w:p>
-      <w:pPr>
-        <w:spacing w:line="240" w:lineRule="auto"/>
-        <w:rPr>
-          <w:sz w:val="28"/>
-          <w:szCs w:val="28"/>
-        </w:rPr>
-      </w:pPr>
-    </w:p>
-    <w:p>
-      <w:pPr>
-        <w:spacing w:line="240" w:lineRule="auto"/>
-        <w:rPr>
-          <w:sz w:val="28"/>
-          <w:szCs w:val="28"/>
-        </w:rPr>
-      </w:pPr>
-      <w:r>
-        <w:rPr>
-          <w:sz w:val="28"/>
-          <w:szCs w:val="28"/>
-        </w:rPr>
-        <w:t xml:space="preserve">Para  a criação </w:t>
-      </w:r>
-      <w:r>
-        <w:rPr>
-          <w:sz w:val="28"/>
-          <w:szCs w:val="28"/>
-        </w:rPr>
-        <w:t>do repositório Gi</w:t>
-      </w:r>
-      <w:r>
-        <w:rPr>
-          <w:sz w:val="28"/>
-          <w:szCs w:val="28"/>
-        </w:rPr>
-        <w:t>t com o Git Bash, eu segui os seguintes passos:</w:t>
-      </w:r>
-    </w:p>
-    <w:p>
-      <w:pPr>
-        <w:pStyle w:val="PargrafodaLista"/>
-        <w:numPr>
-          <w:ilvl w:val="0"/>
-          <w:numId w:val="1"/>
-        </w:numPr>
-        <w:spacing w:line="240" w:lineRule="auto"/>
-        <w:rPr>
-          <w:sz w:val="28"/>
-          <w:szCs w:val="28"/>
-        </w:rPr>
-      </w:pPr>
-      <w:r>
-        <w:rPr>
-          <w:sz w:val="28"/>
-          <w:szCs w:val="28"/>
-        </w:rPr>
-        <w:t xml:space="preserve">Comecei por </w:t>
-      </w:r>
-      <w:r>
-        <w:rPr>
-          <w:sz w:val="28"/>
-          <w:szCs w:val="28"/>
-        </w:rPr>
-        <w:t>inicializar um Repositório vazio numa pasta, com o código:</w:t>
-      </w:r>
-    </w:p>
-    <w:p>
-      <w:pPr>
-        <w:spacing w:line="240" w:lineRule="auto"/>
-        <w:ind w:left="1080"/>
-        <w:rPr>
-          <w:sz w:val="28"/>
-          <w:szCs w:val="28"/>
-        </w:rPr>
-      </w:pPr>
-      <w:r>
-        <w:rPr>
-          <w:sz w:val="28"/>
-          <w:szCs w:val="28"/>
-        </w:rPr>
-        <w:t>$ git init</w:t>
-      </w:r>
-    </w:p>
-    <w:p>
-      <w:pPr>
-        <w:spacing w:line="240" w:lineRule="auto"/>
-        <w:rPr>
-          <w:sz w:val="28"/>
-          <w:szCs w:val="28"/>
-        </w:rPr>
-      </w:pPr>
-    </w:p>
-    <w:p>
-      <w:pPr>
-        <w:pStyle w:val="PargrafodaLista"/>
-        <w:numPr>
-          <w:ilvl w:val="0"/>
-          <w:numId w:val="1"/>
-        </w:numPr>
-        <w:spacing w:line="240" w:lineRule="auto"/>
-        <w:rPr>
-          <w:sz w:val="28"/>
-          <w:szCs w:val="28"/>
-        </w:rPr>
-      </w:pPr>
-      <w:r>
-        <w:rPr>
-          <w:sz w:val="28"/>
-          <w:szCs w:val="28"/>
-        </w:rPr>
-        <w:t>Depois criei um repositório no GitHu</w:t>
-      </w:r>
-      <w:r>
-        <w:rPr>
-          <w:sz w:val="28"/>
-          <w:szCs w:val="28"/>
-        </w:rPr>
-        <w:t xml:space="preserve">b e adicionei </w:t>
-      </w:r>
-      <w:r>
-        <w:rPr>
-          <w:sz w:val="28"/>
-          <w:szCs w:val="28"/>
-        </w:rPr>
-        <w:t>com o comando seguinte:</w:t>
-      </w:r>
-    </w:p>
-    <w:p>
-      <w:pPr>
-        <w:spacing w:line="240" w:lineRule="auto"/>
-        <w:ind w:left="1080"/>
-        <w:rPr>
-          <w:sz w:val="28"/>
-          <w:szCs w:val="28"/>
-        </w:rPr>
-      </w:pPr>
-      <w:r>
-        <w:rPr>
-          <w:sz w:val="28"/>
-          <w:szCs w:val="28"/>
-        </w:rPr>
-        <w:t>$ git remote add origin &lt;</w:t>
-      </w:r>
-      <w:proofErr w:type="spellStart"/>
-      <w:r>
-        <w:rPr>
-          <w:sz w:val="28"/>
-          <w:szCs w:val="28"/>
-        </w:rPr>
-        <w:t>url</w:t>
-      </w:r>
-      <w:proofErr w:type="spellEnd"/>
-      <w:r>
-        <w:rPr>
-          <w:sz w:val="28"/>
-          <w:szCs w:val="28"/>
-        </w:rPr>
-        <w:t xml:space="preserve"> do meu repositório&gt;</w:t>
-      </w:r>
-    </w:p>
-    <w:p>
-      <w:pPr>
-        <w:spacing w:line="240" w:lineRule="auto"/>
-        <w:rPr>
-          <w:sz w:val="28"/>
-          <w:szCs w:val="28"/>
-        </w:rPr>
-      </w:pPr>
-    </w:p>
-    <w:p>
-      <w:pPr>
-        <w:pStyle w:val="PargrafodaLista"/>
-        <w:numPr>
-          <w:ilvl w:val="0"/>
-          <w:numId w:val="1"/>
-        </w:numPr>
-        <w:spacing w:line="240" w:lineRule="auto"/>
-        <w:rPr>
-          <w:sz w:val="28"/>
-          <w:szCs w:val="28"/>
-        </w:rPr>
-      </w:pPr>
-      <w:r>
-        <w:rPr>
-          <w:sz w:val="28"/>
-          <w:szCs w:val="28"/>
-        </w:rPr>
-        <w:t xml:space="preserve">De seguida, </w:t>
-      </w:r>
-      <w:r>
-        <w:rPr>
-          <w:sz w:val="28"/>
-          <w:szCs w:val="28"/>
-        </w:rPr>
-        <w:t xml:space="preserve">inicializei o </w:t>
-      </w:r>
-      <w:r>
-        <w:rPr>
-          <w:sz w:val="28"/>
-          <w:szCs w:val="28"/>
-        </w:rPr>
-        <w:t xml:space="preserve">modelo de </w:t>
-      </w:r>
-      <w:proofErr w:type="spellStart"/>
-      <w:r>
-        <w:rPr>
-          <w:sz w:val="28"/>
-          <w:szCs w:val="28"/>
-        </w:rPr>
-        <w:t>de</w:t>
-      </w:r>
-      <w:proofErr w:type="spellEnd"/>
-      <w:r>
-        <w:rPr>
-          <w:sz w:val="28"/>
-          <w:szCs w:val="28"/>
-        </w:rPr>
-        <w:t xml:space="preserve"> fluxo de trabalho </w:t>
-      </w:r>
-      <w:proofErr w:type="spellStart"/>
-      <w:r>
-        <w:rPr>
-          <w:sz w:val="28"/>
-          <w:szCs w:val="28"/>
-        </w:rPr>
-        <w:t>GitFlow</w:t>
-      </w:r>
-      <w:proofErr w:type="spellEnd"/>
-      <w:r>
-        <w:rPr>
-          <w:sz w:val="28"/>
-          <w:szCs w:val="28"/>
+        </w:rPr>
+      </w:pPr>
+    </w:p>
+    <w:p>
+      <w:pPr>
+        <w:spacing w:line="240" w:lineRule="auto"/>
+        <w:rPr>
+          <w:sz w:val="24"/>
+          <w:szCs w:val="24"/>
+        </w:rPr>
+      </w:pPr>
+      <w:r>
+        <w:rPr>
+          <w:sz w:val="24"/>
+          <w:szCs w:val="24"/>
+        </w:rPr>
+        <w:t xml:space="preserve">Localmente, comecei por escolher onde queria que o meu repositório local ficasse localizado e iniciei o Git Bash nessa pasta. </w:t>
+      </w:r>
+      <w:r>
+        <w:rPr>
+          <w:sz w:val="24"/>
+          <w:szCs w:val="24"/>
+        </w:rPr>
+        <w:t>Uma vez o Git Bash aberto, inicializei o repositório local com o comando:</w:t>
+      </w:r>
+    </w:p>
+    <w:p>
+      <w:pPr>
+        <w:spacing w:line="240" w:lineRule="auto"/>
+        <w:rPr>
+          <w:sz w:val="24"/>
+          <w:szCs w:val="24"/>
+        </w:rPr>
+      </w:pPr>
+      <w:r>
+        <w:rPr>
+          <w:sz w:val="24"/>
+          <w:szCs w:val="24"/>
+        </w:rPr>
+        <w:tab/>
+        <w:t xml:space="preserve">$ git </w:t>
+      </w:r>
+      <w:r>
+        <w:rPr>
+          <w:sz w:val="24"/>
+          <w:szCs w:val="24"/>
+        </w:rPr>
+        <w:t>init</w:t>
+      </w:r>
+    </w:p>
+    <w:p>
+      <w:pPr>
+        <w:spacing w:line="240" w:lineRule="auto"/>
+        <w:rPr>
+          <w:sz w:val="24"/>
+          <w:szCs w:val="24"/>
+        </w:rPr>
+      </w:pPr>
+    </w:p>
+    <w:p>
+      <w:pPr>
+        <w:spacing w:line="240" w:lineRule="auto"/>
+        <w:rPr>
+          <w:sz w:val="24"/>
+          <w:szCs w:val="24"/>
+        </w:rPr>
+      </w:pPr>
+      <w:r>
+        <w:rPr>
+          <w:sz w:val="24"/>
+          <w:szCs w:val="24"/>
+        </w:rPr>
+        <w:t>Depois, no browser acessei o GitHub e criei um novo repositório remoto</w:t>
+      </w:r>
+      <w:r>
+        <w:rPr>
+          <w:sz w:val="24"/>
+          <w:szCs w:val="24"/>
+        </w:rPr>
+        <w:t xml:space="preserve">. Para </w:t>
+      </w:r>
+      <w:r>
+        <w:rPr>
+          <w:sz w:val="24"/>
+          <w:szCs w:val="24"/>
+        </w:rPr>
+        <w:t>adicionar o repositório remoto ao repositório local, fiz o seguinte comando:</w:t>
+      </w:r>
+    </w:p>
+    <w:p>
+      <w:pPr>
+        <w:spacing w:line="240" w:lineRule="auto"/>
+        <w:rPr>
+          <w:sz w:val="24"/>
+          <w:szCs w:val="24"/>
+          <w:lang w:val="en-US"/>
+        </w:rPr>
+      </w:pPr>
+      <w:r>
+        <w:rPr>
+          <w:sz w:val="24"/>
+          <w:szCs w:val="24"/>
+        </w:rPr>
+        <w:tab/>
+        <w:t>$ git remote add</w:t>
+      </w:r>
+      <w:r>
+        <w:rPr>
+          <w:sz w:val="24"/>
+          <w:szCs w:val="24"/>
+        </w:rPr>
+        <w:t xml:space="preserve"> origin </w:t>
+      </w:r>
+      <w:r>
+        <w:rPr>
+          <w:sz w:val="24"/>
+          <w:szCs w:val="24"/>
+          <w:lang w:val="en-US"/>
+        </w:rPr>
+        <w:t>&lt;url do meu repositório GitHub&gt;</w:t>
+      </w:r>
+    </w:p>
+    <w:p>
+      <w:pPr>
+        <w:spacing w:line="240" w:lineRule="auto"/>
+        <w:rPr>
+          <w:sz w:val="24"/>
+          <w:szCs w:val="24"/>
+          <w:lang w:val="en-US"/>
+        </w:rPr>
+      </w:pPr>
+    </w:p>
+    <w:p>
+      <w:pPr>
+        <w:spacing w:line="240" w:lineRule="auto"/>
+        <w:rPr>
+          <w:sz w:val="24"/>
+          <w:szCs w:val="24"/>
+          <w:lang w:val="en-US"/>
+        </w:rPr>
+      </w:pPr>
+      <w:r>
+        <w:rPr>
+          <w:sz w:val="24"/>
+          <w:szCs w:val="24"/>
+          <w:lang w:val="en-US"/>
+        </w:rPr>
+        <w:t xml:space="preserve">De seguida, inicializei o modelo de </w:t>
+      </w:r>
+      <w:r>
+        <w:rPr>
+          <w:sz w:val="24"/>
+          <w:szCs w:val="24"/>
+          <w:lang w:val="en-US"/>
+        </w:rPr>
+        <w:t>fluxo de trabalho GitFlow</w:t>
+      </w:r>
+      <w:r>
+        <w:rPr>
+          <w:sz w:val="24"/>
+          <w:szCs w:val="24"/>
+          <w:lang w:val="en-US"/>
+        </w:rPr>
+        <w:t xml:space="preserve"> com o comando:</w:t>
+      </w:r>
+    </w:p>
+    <w:p>
+      <w:pPr>
+        <w:spacing w:line="240" w:lineRule="auto"/>
+        <w:rPr>
+          <w:sz w:val="24"/>
+          <w:szCs w:val="24"/>
+          <w:lang w:val="en-US"/>
+        </w:rPr>
+      </w:pPr>
+      <w:r>
+        <w:rPr>
+          <w:sz w:val="24"/>
+          <w:szCs w:val="24"/>
+          <w:lang w:val="en-US"/>
+        </w:rPr>
+        <w:tab/>
+        <w:t xml:space="preserve">$ git flow </w:t>
+      </w:r>
+      <w:proofErr w:type="spellStart"/>
+      <w:r>
+        <w:rPr>
+          <w:sz w:val="24"/>
+          <w:szCs w:val="24"/>
+          <w:lang w:val="en-US"/>
+        </w:rPr>
+        <w:t>init</w:t>
+      </w:r>
+      <w:proofErr w:type="spellEnd"/>
+    </w:p>
+    <w:p>
+      <w:pPr>
+        <w:spacing w:line="240" w:lineRule="auto"/>
+        <w:rPr>
+          <w:sz w:val="24"/>
+          <w:szCs w:val="24"/>
+          <w:lang w:val="en-US"/>
+        </w:rPr>
+      </w:pPr>
+      <w:r>
+        <w:rPr>
+          <w:sz w:val="24"/>
+          <w:szCs w:val="24"/>
+          <w:lang w:val="en-US"/>
+        </w:rPr>
+        <w:t>Este comando</w:t>
+      </w:r>
+      <w:r>
+        <w:rPr>
+          <w:sz w:val="24"/>
+          <w:szCs w:val="24"/>
+          <w:lang w:val="en-US"/>
         </w:rPr>
         <w:t xml:space="preserve"> </w:t>
       </w:r>
-      <w:r>
-        <w:rPr>
-          <w:sz w:val="28"/>
-          <w:szCs w:val="28"/>
-        </w:rPr>
-        <w:t xml:space="preserve">no repositório local </w:t>
-      </w:r>
-      <w:r>
-        <w:rPr>
-          <w:sz w:val="28"/>
-          <w:szCs w:val="28"/>
-        </w:rPr>
-        <w:t xml:space="preserve">com o </w:t>
-      </w:r>
-      <w:proofErr w:type="spellStart"/>
-      <w:r>
-        <w:rPr>
-          <w:sz w:val="28"/>
-          <w:szCs w:val="28"/>
-        </w:rPr>
-        <w:t>commando</w:t>
-      </w:r>
-      <w:proofErr w:type="spellEnd"/>
-      <w:r>
-        <w:rPr>
-          <w:sz w:val="28"/>
-          <w:szCs w:val="28"/>
-        </w:rPr>
-        <w:t>:</w:t>
-      </w:r>
-    </w:p>
-    <w:p>
-      <w:pPr>
-        <w:pStyle w:val="PargrafodaLista"/>
-        <w:numPr>
-          <w:ilvl w:val="1"/>
-          <w:numId w:val="1"/>
-        </w:numPr>
-        <w:spacing w:line="240" w:lineRule="auto"/>
-        <w:rPr>
-          <w:sz w:val="28"/>
-          <w:szCs w:val="28"/>
-        </w:rPr>
-      </w:pPr>
-      <w:r>
-        <w:rPr>
-          <w:sz w:val="28"/>
-          <w:szCs w:val="28"/>
-        </w:rPr>
-        <w:t xml:space="preserve">$ git </w:t>
-      </w:r>
-      <w:proofErr w:type="spellStart"/>
-      <w:r>
-        <w:rPr>
-          <w:sz w:val="28"/>
-          <w:szCs w:val="28"/>
-        </w:rPr>
-        <w:t>flow</w:t>
-      </w:r>
-      <w:proofErr w:type="spellEnd"/>
-      <w:r>
-        <w:rPr>
-          <w:sz w:val="28"/>
-          <w:szCs w:val="28"/>
-        </w:rPr>
-        <w:t xml:space="preserve"> init</w:t>
-      </w:r>
-    </w:p>
-    <w:p>
-      <w:pPr>
-        <w:spacing w:line="240" w:lineRule="auto"/>
-        <w:ind w:left="708"/>
-        <w:rPr>
-          <w:sz w:val="28"/>
-          <w:szCs w:val="28"/>
-        </w:rPr>
-      </w:pPr>
-      <w:r>
-        <w:rPr>
-          <w:sz w:val="28"/>
-          <w:szCs w:val="28"/>
-        </w:rPr>
-        <w:t>Que por si cria e pergunta o nome</w:t>
-      </w:r>
-      <w:r>
-        <w:rPr>
-          <w:sz w:val="28"/>
-          <w:szCs w:val="28"/>
-        </w:rPr>
-        <w:t xml:space="preserve"> e prefixos</w:t>
-      </w:r>
-      <w:r>
-        <w:rPr>
-          <w:sz w:val="28"/>
-          <w:szCs w:val="28"/>
-        </w:rPr>
-        <w:t xml:space="preserve"> que queremos dar às </w:t>
-      </w:r>
-      <w:proofErr w:type="spellStart"/>
-      <w:r>
-        <w:rPr>
-          <w:sz w:val="28"/>
-          <w:szCs w:val="28"/>
-        </w:rPr>
-        <w:t>branches</w:t>
-      </w:r>
-      <w:proofErr w:type="spellEnd"/>
-      <w:r>
-        <w:rPr>
-          <w:sz w:val="28"/>
-          <w:szCs w:val="28"/>
-        </w:rPr>
-        <w:t>.</w:t>
-      </w:r>
-    </w:p>
-    <w:p>
-      <w:pPr>
-        <w:spacing w:line="240" w:lineRule="auto"/>
-        <w:rPr>
-          <w:sz w:val="28"/>
-          <w:szCs w:val="28"/>
-        </w:rPr>
-      </w:pPr>
-    </w:p>
-    <w:p>
-      <w:pPr>
-        <w:spacing w:line="240" w:lineRule="auto"/>
-        <w:rPr>
-          <w:sz w:val="28"/>
-          <w:szCs w:val="28"/>
-        </w:rPr>
-      </w:pPr>
-      <w:r>
-        <w:rPr>
-          <w:sz w:val="28"/>
-          <w:szCs w:val="28"/>
-        </w:rPr>
-        <w:t>Abaixo deixo os comandos que utilizei:</w:t>
-      </w:r>
-    </w:p>
-    <w:p>
-      <w:pPr>
-        <w:spacing w:line="240" w:lineRule="auto"/>
-        <w:rPr>
-          <w:sz w:val="28"/>
-          <w:szCs w:val="28"/>
+      <w:proofErr w:type="spellStart"/>
+      <w:r>
+        <w:rPr>
+          <w:sz w:val="24"/>
+          <w:szCs w:val="24"/>
+          <w:lang w:val="en-US"/>
+        </w:rPr>
+        <w:t>pergunta</w:t>
+      </w:r>
+      <w:proofErr w:type="spellEnd"/>
+      <w:r>
+        <w:rPr>
+          <w:sz w:val="24"/>
+          <w:szCs w:val="24"/>
+          <w:lang w:val="en-US"/>
+        </w:rPr>
+        <w:t xml:space="preserve"> </w:t>
+      </w:r>
+      <w:proofErr w:type="spellStart"/>
+      <w:r>
+        <w:rPr>
+          <w:sz w:val="24"/>
+          <w:szCs w:val="24"/>
+          <w:lang w:val="en-US"/>
+        </w:rPr>
+        <w:t>sobre</w:t>
+      </w:r>
+      <w:proofErr w:type="spellEnd"/>
+      <w:r>
+        <w:rPr>
+          <w:sz w:val="24"/>
+          <w:szCs w:val="24"/>
+          <w:lang w:val="en-US"/>
+        </w:rPr>
+        <w:t xml:space="preserve"> </w:t>
+      </w:r>
+      <w:proofErr w:type="spellStart"/>
+      <w:r>
+        <w:rPr>
+          <w:sz w:val="24"/>
+          <w:szCs w:val="24"/>
+          <w:lang w:val="en-US"/>
+        </w:rPr>
+        <w:t>algumas</w:t>
+      </w:r>
+      <w:proofErr w:type="spellEnd"/>
+      <w:r>
+        <w:rPr>
+          <w:sz w:val="24"/>
+          <w:szCs w:val="24"/>
+          <w:lang w:val="en-US"/>
+        </w:rPr>
+        <w:t xml:space="preserve"> </w:t>
+      </w:r>
+      <w:proofErr w:type="spellStart"/>
+      <w:r>
+        <w:rPr>
+          <w:sz w:val="24"/>
+          <w:szCs w:val="24"/>
+          <w:lang w:val="en-US"/>
+        </w:rPr>
+        <w:t>configurações</w:t>
+      </w:r>
+      <w:proofErr w:type="spellEnd"/>
+      <w:r>
+        <w:rPr>
+          <w:sz w:val="24"/>
+          <w:szCs w:val="24"/>
+          <w:lang w:val="en-US"/>
+        </w:rPr>
+        <w:t xml:space="preserve">, </w:t>
+      </w:r>
+      <w:proofErr w:type="spellStart"/>
+      <w:r>
+        <w:rPr>
+          <w:sz w:val="24"/>
+          <w:szCs w:val="24"/>
+          <w:lang w:val="en-US"/>
+        </w:rPr>
+        <w:t>como</w:t>
+      </w:r>
+      <w:proofErr w:type="spellEnd"/>
+      <w:r>
+        <w:rPr>
+          <w:sz w:val="24"/>
+          <w:szCs w:val="24"/>
+          <w:lang w:val="en-US"/>
+        </w:rPr>
+        <w:t xml:space="preserve"> </w:t>
+      </w:r>
+      <w:r>
+        <w:rPr>
+          <w:sz w:val="24"/>
+          <w:szCs w:val="24"/>
+          <w:lang w:val="en-US"/>
+        </w:rPr>
+        <w:t xml:space="preserve">a </w:t>
+      </w:r>
+      <w:proofErr w:type="spellStart"/>
+      <w:r>
+        <w:rPr>
+          <w:sz w:val="24"/>
+          <w:szCs w:val="24"/>
+          <w:lang w:val="en-US"/>
+        </w:rPr>
+        <w:t>criação</w:t>
+      </w:r>
+      <w:proofErr w:type="spellEnd"/>
+      <w:r>
+        <w:rPr>
+          <w:sz w:val="24"/>
+          <w:szCs w:val="24"/>
+          <w:lang w:val="en-US"/>
+        </w:rPr>
+        <w:t xml:space="preserve"> das 2 branches </w:t>
+      </w:r>
+      <w:proofErr w:type="spellStart"/>
+      <w:r>
+        <w:rPr>
+          <w:sz w:val="24"/>
+          <w:szCs w:val="24"/>
+          <w:lang w:val="en-US"/>
+        </w:rPr>
+        <w:t>principais</w:t>
+      </w:r>
+      <w:proofErr w:type="spellEnd"/>
+      <w:r>
+        <w:rPr>
+          <w:sz w:val="24"/>
+          <w:szCs w:val="24"/>
+          <w:lang w:val="en-US"/>
+        </w:rPr>
+        <w:t xml:space="preserve"> master/main e develop</w:t>
+      </w:r>
+      <w:r>
+        <w:rPr>
+          <w:sz w:val="24"/>
+          <w:szCs w:val="24"/>
+          <w:lang w:val="en-US"/>
+        </w:rPr>
+        <w:t xml:space="preserve">, </w:t>
+      </w:r>
+      <w:r>
+        <w:rPr>
+          <w:sz w:val="24"/>
+          <w:szCs w:val="24"/>
+          <w:lang w:val="en-US"/>
+        </w:rPr>
+        <w:t xml:space="preserve">e </w:t>
+      </w:r>
+      <w:proofErr w:type="spellStart"/>
+      <w:r>
+        <w:rPr>
+          <w:sz w:val="24"/>
+          <w:szCs w:val="24"/>
+          <w:lang w:val="en-US"/>
+        </w:rPr>
+        <w:t>também</w:t>
+      </w:r>
+      <w:proofErr w:type="spellEnd"/>
+      <w:r>
+        <w:rPr>
+          <w:sz w:val="24"/>
+          <w:szCs w:val="24"/>
+          <w:lang w:val="en-US"/>
+        </w:rPr>
+        <w:t xml:space="preserve"> </w:t>
+      </w:r>
+      <w:proofErr w:type="spellStart"/>
+      <w:r>
+        <w:rPr>
+          <w:sz w:val="24"/>
+          <w:szCs w:val="24"/>
+          <w:lang w:val="en-US"/>
+        </w:rPr>
+        <w:t>sobre</w:t>
+      </w:r>
+      <w:proofErr w:type="spellEnd"/>
+      <w:r>
+        <w:rPr>
+          <w:sz w:val="24"/>
+          <w:szCs w:val="24"/>
+          <w:lang w:val="en-US"/>
+        </w:rPr>
+        <w:t xml:space="preserve"> o </w:t>
+      </w:r>
+      <w:proofErr w:type="spellStart"/>
+      <w:r>
+        <w:rPr>
+          <w:sz w:val="24"/>
+          <w:szCs w:val="24"/>
+          <w:lang w:val="en-US"/>
+        </w:rPr>
+        <w:t>prefixo</w:t>
+      </w:r>
+      <w:proofErr w:type="spellEnd"/>
+      <w:r>
+        <w:rPr>
+          <w:sz w:val="24"/>
+          <w:szCs w:val="24"/>
+          <w:lang w:val="en-US"/>
+        </w:rPr>
+        <w:t xml:space="preserve"> dos branches de feature, release, hotfix e </w:t>
+      </w:r>
+      <w:proofErr w:type="spellStart"/>
+      <w:r>
+        <w:rPr>
+          <w:sz w:val="24"/>
+          <w:szCs w:val="24"/>
+          <w:lang w:val="en-US"/>
+        </w:rPr>
+        <w:t>sufixo</w:t>
+      </w:r>
+      <w:proofErr w:type="spellEnd"/>
+      <w:r>
+        <w:rPr>
+          <w:sz w:val="24"/>
+          <w:szCs w:val="24"/>
+          <w:lang w:val="en-US"/>
+        </w:rPr>
+        <w:t xml:space="preserve"> de </w:t>
+      </w:r>
+      <w:proofErr w:type="spellStart"/>
+      <w:r>
+        <w:rPr>
+          <w:sz w:val="24"/>
+          <w:szCs w:val="24"/>
+          <w:lang w:val="en-US"/>
+        </w:rPr>
+        <w:t>suporte</w:t>
+      </w:r>
+      <w:proofErr w:type="spellEnd"/>
+      <w:r>
+        <w:rPr>
+          <w:sz w:val="24"/>
+          <w:szCs w:val="24"/>
+          <w:lang w:val="en-US"/>
+        </w:rPr>
+        <w:t xml:space="preserve"> e </w:t>
+      </w:r>
+      <w:proofErr w:type="spellStart"/>
+      <w:r>
+        <w:rPr>
+          <w:sz w:val="24"/>
+          <w:szCs w:val="24"/>
+          <w:lang w:val="en-US"/>
+        </w:rPr>
+        <w:t>versionamento</w:t>
+      </w:r>
+      <w:proofErr w:type="spellEnd"/>
+      <w:r>
+        <w:rPr>
+          <w:sz w:val="24"/>
+          <w:szCs w:val="24"/>
+          <w:lang w:val="en-US"/>
+        </w:rPr>
+        <w:t xml:space="preserve">. </w:t>
+      </w:r>
+      <w:proofErr w:type="spellStart"/>
+      <w:r>
+        <w:rPr>
+          <w:sz w:val="24"/>
+          <w:szCs w:val="24"/>
+          <w:lang w:val="en-US"/>
+        </w:rPr>
+        <w:t>Essas</w:t>
+      </w:r>
+      <w:proofErr w:type="spellEnd"/>
+      <w:r>
+        <w:rPr>
+          <w:sz w:val="24"/>
+          <w:szCs w:val="24"/>
+          <w:lang w:val="en-US"/>
+        </w:rPr>
+        <w:t xml:space="preserve"> </w:t>
+      </w:r>
+      <w:proofErr w:type="spellStart"/>
+      <w:r>
+        <w:rPr>
+          <w:sz w:val="24"/>
+          <w:szCs w:val="24"/>
+          <w:lang w:val="en-US"/>
+        </w:rPr>
+        <w:t>configurações</w:t>
+      </w:r>
+      <w:proofErr w:type="spellEnd"/>
+      <w:r>
+        <w:rPr>
+          <w:sz w:val="24"/>
+          <w:szCs w:val="24"/>
+          <w:lang w:val="en-US"/>
+        </w:rPr>
+        <w:t xml:space="preserve"> </w:t>
+      </w:r>
+      <w:proofErr w:type="spellStart"/>
+      <w:r>
+        <w:rPr>
+          <w:sz w:val="24"/>
+          <w:szCs w:val="24"/>
+          <w:lang w:val="en-US"/>
+        </w:rPr>
+        <w:t>podem</w:t>
+      </w:r>
+      <w:proofErr w:type="spellEnd"/>
+      <w:r>
+        <w:rPr>
+          <w:sz w:val="24"/>
+          <w:szCs w:val="24"/>
+          <w:lang w:val="en-US"/>
+        </w:rPr>
+        <w:t xml:space="preserve"> ser </w:t>
+      </w:r>
+      <w:proofErr w:type="spellStart"/>
+      <w:r>
+        <w:rPr>
+          <w:sz w:val="24"/>
+          <w:szCs w:val="24"/>
+          <w:lang w:val="en-US"/>
+        </w:rPr>
+        <w:t>deixadas</w:t>
+      </w:r>
+      <w:proofErr w:type="spellEnd"/>
+      <w:r>
+        <w:rPr>
+          <w:sz w:val="24"/>
+          <w:szCs w:val="24"/>
+          <w:lang w:val="en-US"/>
+        </w:rPr>
+        <w:t xml:space="preserve"> </w:t>
+      </w:r>
+      <w:proofErr w:type="spellStart"/>
+      <w:r>
+        <w:rPr>
+          <w:sz w:val="24"/>
+          <w:szCs w:val="24"/>
+          <w:lang w:val="en-US"/>
+        </w:rPr>
+        <w:t>como</w:t>
+      </w:r>
+      <w:proofErr w:type="spellEnd"/>
+      <w:r>
+        <w:rPr>
+          <w:sz w:val="24"/>
+          <w:szCs w:val="24"/>
+          <w:lang w:val="en-US"/>
+        </w:rPr>
+        <w:t xml:space="preserve"> default </w:t>
+      </w:r>
+      <w:proofErr w:type="spellStart"/>
+      <w:r>
+        <w:rPr>
+          <w:sz w:val="24"/>
+          <w:szCs w:val="24"/>
+          <w:lang w:val="en-US"/>
+        </w:rPr>
+        <w:t>ou</w:t>
+      </w:r>
+      <w:proofErr w:type="spellEnd"/>
+      <w:r>
+        <w:rPr>
+          <w:sz w:val="24"/>
+          <w:szCs w:val="24"/>
+          <w:lang w:val="en-US"/>
+        </w:rPr>
+        <w:t xml:space="preserve"> </w:t>
+      </w:r>
+      <w:proofErr w:type="spellStart"/>
+      <w:r>
+        <w:rPr>
+          <w:sz w:val="24"/>
+          <w:szCs w:val="24"/>
+          <w:lang w:val="en-US"/>
+        </w:rPr>
+        <w:t>personalizadas</w:t>
+      </w:r>
+      <w:proofErr w:type="spellEnd"/>
+    </w:p>
+    <w:p>
+      <w:pPr>
+        <w:spacing w:line="240" w:lineRule="auto"/>
+        <w:rPr>
+          <w:sz w:val="24"/>
+          <w:szCs w:val="24"/>
+          <w:lang w:val="en-US"/>
+        </w:rPr>
+      </w:pPr>
+    </w:p>
+    <w:p>
+      <w:pPr>
+        <w:spacing w:line="240" w:lineRule="auto"/>
+        <w:rPr>
+          <w:sz w:val="24"/>
+          <w:szCs w:val="24"/>
+          <w:lang w:val="en-US"/>
+        </w:rPr>
+      </w:pPr>
+      <w:proofErr w:type="spellStart"/>
+      <w:r>
+        <w:rPr>
+          <w:sz w:val="24"/>
+          <w:szCs w:val="24"/>
+          <w:lang w:val="en-US"/>
+        </w:rPr>
+        <w:t>Deixo</w:t>
+      </w:r>
+      <w:proofErr w:type="spellEnd"/>
+      <w:r>
+        <w:rPr>
+          <w:sz w:val="24"/>
+          <w:szCs w:val="24"/>
+          <w:lang w:val="en-US"/>
+        </w:rPr>
+        <w:t xml:space="preserve"> </w:t>
+      </w:r>
+      <w:proofErr w:type="spellStart"/>
+      <w:r>
+        <w:rPr>
+          <w:sz w:val="24"/>
+          <w:szCs w:val="24"/>
+          <w:lang w:val="en-US"/>
+        </w:rPr>
+        <w:t>em</w:t>
+      </w:r>
+      <w:proofErr w:type="spellEnd"/>
+      <w:r>
+        <w:rPr>
+          <w:sz w:val="24"/>
+          <w:szCs w:val="24"/>
+          <w:lang w:val="en-US"/>
+        </w:rPr>
+        <w:t xml:space="preserve"> </w:t>
+      </w:r>
+      <w:proofErr w:type="spellStart"/>
+      <w:r>
+        <w:rPr>
+          <w:sz w:val="24"/>
+          <w:szCs w:val="24"/>
+          <w:lang w:val="en-US"/>
+        </w:rPr>
+        <w:t>baixo</w:t>
+      </w:r>
+      <w:proofErr w:type="spellEnd"/>
+      <w:r>
+        <w:rPr>
+          <w:sz w:val="24"/>
+          <w:szCs w:val="24"/>
+          <w:lang w:val="en-US"/>
+        </w:rPr>
+        <w:t xml:space="preserve">, um print do </w:t>
+      </w:r>
+      <w:proofErr w:type="spellStart"/>
+      <w:r>
+        <w:rPr>
+          <w:sz w:val="24"/>
+          <w:szCs w:val="24"/>
+          <w:lang w:val="en-US"/>
+        </w:rPr>
+        <w:t>GitBash</w:t>
+      </w:r>
+      <w:proofErr w:type="spellEnd"/>
+      <w:r>
+        <w:rPr>
+          <w:sz w:val="24"/>
+          <w:szCs w:val="24"/>
+          <w:lang w:val="en-US"/>
+        </w:rPr>
+        <w:t xml:space="preserve"> com </w:t>
+      </w:r>
+      <w:proofErr w:type="spellStart"/>
+      <w:r>
+        <w:rPr>
+          <w:sz w:val="24"/>
+          <w:szCs w:val="24"/>
+          <w:lang w:val="en-US"/>
+        </w:rPr>
+        <w:t>todos</w:t>
+      </w:r>
+      <w:proofErr w:type="spellEnd"/>
+      <w:r>
+        <w:rPr>
+          <w:sz w:val="24"/>
+          <w:szCs w:val="24"/>
+          <w:lang w:val="en-US"/>
+        </w:rPr>
+        <w:t xml:space="preserve"> </w:t>
+      </w:r>
+      <w:proofErr w:type="spellStart"/>
+      <w:r>
+        <w:rPr>
+          <w:sz w:val="24"/>
+          <w:szCs w:val="24"/>
+          <w:lang w:val="en-US"/>
+        </w:rPr>
+        <w:t>os</w:t>
+      </w:r>
+      <w:proofErr w:type="spellEnd"/>
+      <w:r>
+        <w:rPr>
+          <w:sz w:val="24"/>
+          <w:szCs w:val="24"/>
+          <w:lang w:val="en-US"/>
+        </w:rPr>
+        <w:t xml:space="preserve"> commandos:</w:t>
+      </w:r>
+    </w:p>
+    <w:p>
+      <w:pPr>
+        <w:spacing w:line="240" w:lineRule="auto"/>
+        <w:jc w:val="center"/>
+        <w:rPr>
+          <w:sz w:val="24"/>
+          <w:szCs w:val="24"/>
+          <w:lang w:val="en-US"/>
         </w:rPr>
       </w:pPr>
       <w:r>
         <w:rPr>
           <w:noProof/>
-          <w:sz w:val="28"/>
-          <w:szCs w:val="28"/>
+          <w:sz w:val="24"/>
+          <w:szCs w:val="24"/>
+          <w:lang w:val="en-US"/>
         </w:rPr>
         <w:drawing>
-          <wp:anchor distT="0" distB="0" distL="114300" distR="114300" simplePos="0" relativeHeight="251659264" behindDoc="0" locked="0" layoutInCell="1" allowOverlap="1" wp14:anchorId="05A34B61" wp14:editId="2AD72674">
-            <wp:simplePos x="0" y="0"/>
-            <wp:positionH relativeFrom="column">
-              <wp:posOffset>0</wp:posOffset>
-            </wp:positionH>
-            <wp:positionV relativeFrom="paragraph">
-              <wp:posOffset>320675</wp:posOffset>
-            </wp:positionV>
+          <wp:inline distT="0" distB="0" distL="0" distR="0" wp14:anchorId="0666FFBA" wp14:editId="1911972C">
             <wp:extent cx="6315956" cy="4143953"/>
             <wp:effectExtent l="0" t="0" r="8890" b="9525"/>
-            <wp:wrapTopAndBottom/>
             <wp:docPr id="1" name="Imagem 1"/>
             <wp:cNvGraphicFramePr>
               <a:graphicFrameLocks xmlns:a="http://schemas.openxmlformats.org/drawingml/2006/main" noChangeAspect="1"/>
@@ -859,9 +1206,40 @@
                 </pic:pic>
               </a:graphicData>
             </a:graphic>
-          </wp:anchor>
+          </wp:inline>
         </w:drawing>
       </w:r>
+    </w:p>
+    <w:p>
+      <w:pPr>
+        <w:spacing w:line="240" w:lineRule="auto"/>
+        <w:jc w:val="center"/>
+        <w:rPr>
+          <w:sz w:val="24"/>
+          <w:szCs w:val="24"/>
+          <w:lang w:val="en-US"/>
+        </w:rPr>
+      </w:pPr>
+    </w:p>
+    <w:p>
+      <w:pPr>
+        <w:spacing w:line="240" w:lineRule="auto"/>
+        <w:rPr>
+          <w:sz w:val="24"/>
+          <w:szCs w:val="24"/>
+          <w:lang w:val="en-US"/>
+        </w:rPr>
+      </w:pPr>
+    </w:p>
+    <w:p>
+      <w:pPr>
+        <w:spacing w:line="240" w:lineRule="auto"/>
+        <w:rPr>
+          <w:sz w:val="28"/>
+          <w:szCs w:val="28"/>
+          <w:lang w:val="en-US"/>
+        </w:rPr>
+      </w:pPr>
     </w:p>
     <w:sectPr>
       <w:pgSz w:w="11906" w:h="16838"/>
@@ -926,92 +1304,115 @@
 <file path=word/numbering.xml><?xml version="1.0" encoding="utf-8"?>
 <w:numbering xmlns:wpc="http://schemas.microsoft.com/office/word/2010/wordprocessingCanvas" xmlns:cx="http://schemas.microsoft.com/office/drawing/2014/chartex" xmlns:cx1="http://schemas.microsoft.com/office/drawing/2015/9/8/chartex" xmlns:cx2="http://schemas.microsoft.com/office/drawing/2015/10/21/chartex" xmlns:cx3="http://schemas.microsoft.com/office/drawing/2016/5/9/chartex" xmlns:cx4="http://schemas.microsoft.com/office/drawing/2016/5/10/chartex" xmlns:cx5="http://schemas.microsoft.com/office/drawing/2016/5/11/chartex" xmlns:cx6="http://schemas.microsoft.com/office/drawing/2016/5/12/chartex" xmlns:cx7="http://schemas.microsoft.com/office/drawing/2016/5/13/chartex" xmlns:cx8="http://schemas.microsoft.com/office/drawing/2016/5/14/chartex" xmlns:mc="http://schemas.openxmlformats.org/markup-compatibility/2006" xmlns:aink="http://schemas.microsoft.com/office/drawing/2016/ink" xmlns:am3d="http://schemas.microsoft.com/office/drawing/2017/model3d" xmlns:o="urn:schemas-microsoft-com:office:office" xmlns:r="http://schemas.openxmlformats.org/officeDocument/2006/relationships" xmlns:m="http://schemas.openxmlformats.org/officeDocument/2006/math" xmlns:v="urn:schemas-microsoft-com:vml" xmlns:wp14="http://schemas.microsoft.com/office/word/2010/wordprocessingDrawing" xmlns:wp="http://schemas.openxmlformats.org/drawingml/2006/wordprocessingDrawing" xmlns:w10="urn:schemas-microsoft-com:office:word" xmlns:w="http://schemas.openxmlformats.org/wordprocessingml/2006/main" xmlns:w14="http://schemas.microsoft.com/office/word/2010/wordml" xmlns:w15="http://schemas.microsoft.com/office/word/2012/wordml" xmlns:w16cex="http://schemas.microsoft.com/office/word/2018/wordml/cex" xmlns:w16cid="http://schemas.microsoft.com/office/word/2016/wordml/cid" xmlns:w16="http://schemas.microsoft.com/office/word/2018/wordml" xmlns:w16sdtdh="http://schemas.microsoft.com/office/word/2020/wordml/sdtdatahash" xmlns:w16se="http://schemas.microsoft.com/office/word/2015/wordml/symex" xmlns:wpg="http://schemas.microsoft.com/office/word/2010/wordprocessingGroup" xmlns:wpi="http://schemas.microsoft.com/office/word/2010/wordprocessingInk" xmlns:wne="http://schemas.microsoft.com/office/word/2006/wordml" xmlns:wps="http://schemas.microsoft.com/office/word/2010/wordprocessingShape" mc:Ignorable="w14 w15 w16se w16cid w16 w16cex w16sdtdh wp14">
   <w:abstractNum w:abstractNumId="0" w15:restartNumberingAfterBreak="0">
-    <w:nsid w:val="70A400C2"/>
+    <w:nsid w:val="77414189"/>
     <w:multiLevelType w:val="hybridMultilevel"/>
-    <w:tmpl w:val="79948B24"/>
+    <w:tmpl w:val="C3321004"/>
     <w:lvl w:ilvl="0" w:tplc="FFFFFFFF">
-      <w:start w:val="1"/>
-      <w:numFmt w:val="decimal"/>
-      <w:lvlText w:val="%1."/>
+      <w:numFmt w:val="bullet"/>
+      <w:lvlText w:val=""/>
       <w:lvlJc w:val="left"/>
       <w:pPr>
         <w:ind w:left="720" w:hanging="360"/>
       </w:pPr>
       <w:rPr>
-        <w:rFonts w:hint="default"/>
+        <w:rFonts w:ascii="Symbol" w:eastAsiaTheme="minorEastAsia" w:hAnsi="Symbol" w:cstheme="minorBidi" w:hint="default"/>
       </w:rPr>
     </w:lvl>
-    <w:lvl w:ilvl="1" w:tplc="08160019">
+    <w:lvl w:ilvl="1" w:tplc="08160003" w:tentative="1">
       <w:start w:val="1"/>
-      <w:numFmt w:val="lowerLetter"/>
-      <w:lvlText w:val="%2."/>
+      <w:numFmt w:val="bullet"/>
+      <w:lvlText w:val="o"/>
       <w:lvlJc w:val="left"/>
       <w:pPr>
         <w:ind w:left="1440" w:hanging="360"/>
       </w:pPr>
+      <w:rPr>
+        <w:rFonts w:ascii="Courier New" w:hAnsi="Courier New" w:cs="Courier New" w:hint="default"/>
+      </w:rPr>
     </w:lvl>
-    <w:lvl w:ilvl="2" w:tplc="0816001B">
+    <w:lvl w:ilvl="2" w:tplc="08160005" w:tentative="1">
       <w:start w:val="1"/>
-      <w:numFmt w:val="lowerRoman"/>
-      <w:lvlText w:val="%3."/>
-      <w:lvlJc w:val="right"/>
-      <w:pPr>
-        <w:ind w:left="2160" w:hanging="180"/>
-      </w:pPr>
+      <w:numFmt w:val="bullet"/>
+      <w:lvlText w:val=""/>
+      <w:lvlJc w:val="left"/>
+      <w:pPr>
+        <w:ind w:left="2160" w:hanging="360"/>
+      </w:pPr>
+      <w:rPr>
+        <w:rFonts w:ascii="Wingdings" w:hAnsi="Wingdings" w:hint="default"/>
+      </w:rPr>
     </w:lvl>
-    <w:lvl w:ilvl="3" w:tplc="0816000F" w:tentative="1">
+    <w:lvl w:ilvl="3" w:tplc="08160001" w:tentative="1">
       <w:start w:val="1"/>
-      <w:numFmt w:val="decimal"/>
-      <w:lvlText w:val="%4."/>
+      <w:numFmt w:val="bullet"/>
+      <w:lvlText w:val=""/>
       <w:lvlJc w:val="left"/>
       <w:pPr>
         <w:ind w:left="2880" w:hanging="360"/>
       </w:pPr>
+      <w:rPr>
+        <w:rFonts w:ascii="Symbol" w:hAnsi="Symbol" w:hint="default"/>
+      </w:rPr>
     </w:lvl>
-    <w:lvl w:ilvl="4" w:tplc="08160019" w:tentative="1">
+    <w:lvl w:ilvl="4" w:tplc="08160003" w:tentative="1">
       <w:start w:val="1"/>
-      <w:numFmt w:val="lowerLetter"/>
-      <w:lvlText w:val="%5."/>
+      <w:numFmt w:val="bullet"/>
+      <w:lvlText w:val="o"/>
       <w:lvlJc w:val="left"/>
       <w:pPr>
         <w:ind w:left="3600" w:hanging="360"/>
       </w:pPr>
+      <w:rPr>
+        <w:rFonts w:ascii="Courier New" w:hAnsi="Courier New" w:cs="Courier New" w:hint="default"/>
+      </w:rPr>
     </w:lvl>
-    <w:lvl w:ilvl="5" w:tplc="0816001B" w:tentative="1">
+    <w:lvl w:ilvl="5" w:tplc="08160005" w:tentative="1">
       <w:start w:val="1"/>
-      <w:numFmt w:val="lowerRoman"/>
-      <w:lvlText w:val="%6."/>
-      <w:lvlJc w:val="right"/>
-      <w:pPr>
-        <w:ind w:left="4320" w:hanging="180"/>
-      </w:pPr>
+      <w:numFmt w:val="bullet"/>
+      <w:lvlText w:val=""/>
+      <w:lvlJc w:val="left"/>
+      <w:pPr>
+        <w:ind w:left="4320" w:hanging="360"/>
+      </w:pPr>
+      <w:rPr>
+        <w:rFonts w:ascii="Wingdings" w:hAnsi="Wingdings" w:hint="default"/>
+      </w:rPr>
     </w:lvl>
-    <w:lvl w:ilvl="6" w:tplc="0816000F" w:tentative="1">
+    <w:lvl w:ilvl="6" w:tplc="08160001" w:tentative="1">
       <w:start w:val="1"/>
-      <w:numFmt w:val="decimal"/>
-      <w:lvlText w:val="%7."/>
+      <w:numFmt w:val="bullet"/>
+      <w:lvlText w:val=""/>
       <w:lvlJc w:val="left"/>
       <w:pPr>
         <w:ind w:left="5040" w:hanging="360"/>
       </w:pPr>
+      <w:rPr>
+        <w:rFonts w:ascii="Symbol" w:hAnsi="Symbol" w:hint="default"/>
+      </w:rPr>
     </w:lvl>
-    <w:lvl w:ilvl="7" w:tplc="08160019" w:tentative="1">
+    <w:lvl w:ilvl="7" w:tplc="08160003" w:tentative="1">
       <w:start w:val="1"/>
-      <w:numFmt w:val="lowerLetter"/>
-      <w:lvlText w:val="%8."/>
+      <w:numFmt w:val="bullet"/>
+      <w:lvlText w:val="o"/>
       <w:lvlJc w:val="left"/>
       <w:pPr>
         <w:ind w:left="5760" w:hanging="360"/>
       </w:pPr>
+      <w:rPr>
+        <w:rFonts w:ascii="Courier New" w:hAnsi="Courier New" w:cs="Courier New" w:hint="default"/>
+      </w:rPr>
     </w:lvl>
-    <w:lvl w:ilvl="8" w:tplc="0816001B" w:tentative="1">
+    <w:lvl w:ilvl="8" w:tplc="08160005" w:tentative="1">
       <w:start w:val="1"/>
-      <w:numFmt w:val="lowerRoman"/>
-      <w:lvlText w:val="%9."/>
-      <w:lvlJc w:val="right"/>
-      <w:pPr>
-        <w:ind w:left="6480" w:hanging="180"/>
-      </w:pPr>
+      <w:numFmt w:val="bullet"/>
+      <w:lvlText w:val=""/>
+      <w:lvlJc w:val="left"/>
+      <w:pPr>
+        <w:ind w:left="6480" w:hanging="360"/>
+      </w:pPr>
+      <w:rPr>
+        <w:rFonts w:ascii="Wingdings" w:hAnsi="Wingdings" w:hint="default"/>
+      </w:rPr>
     </w:lvl>
   </w:abstractNum>
   <w:num w:numId="1">
@@ -1490,12 +1891,35 @@
     <w:uiPriority w:val="99"/>
     <w:rsid w:val="00C5751E"/>
   </w:style>
+  <w:style w:type="character" w:styleId="Hiperligao">
+    <w:name w:val="Hyperlink"/>
+    <w:basedOn w:val="Tipodeletrapredefinidodopargrafo"/>
+    <w:uiPriority w:val="99"/>
+    <w:unhideWhenUsed/>
+    <w:rsid w:val="00390758"/>
+    <w:rPr>
+      <w:color w:val="0563C1" w:themeColor="hyperlink"/>
+      <w:u w:val="single"/>
+    </w:rPr>
+  </w:style>
+  <w:style w:type="character" w:styleId="MenoNoResolvida">
+    <w:name w:val="Unresolved Mention"/>
+    <w:basedOn w:val="Tipodeletrapredefinidodopargrafo"/>
+    <w:uiPriority w:val="99"/>
+    <w:semiHidden/>
+    <w:unhideWhenUsed/>
+    <w:rsid w:val="00390758"/>
+    <w:rPr>
+      <w:color w:val="605E5C"/>
+      <w:shd w:val="clear" w:color="auto" w:fill="E1DFDD"/>
+    </w:rPr>
+  </w:style>
   <w:style w:type="paragraph" w:styleId="PargrafodaLista">
     <w:name w:val="List Paragraph"/>
     <w:basedOn w:val="Normal"/>
     <w:uiPriority w:val="34"/>
     <w:qFormat/>
-    <w:rsid w:val="008544AB"/>
+    <w:rsid w:val="00FF1AD8"/>
     <w:pPr>
       <w:ind w:left="720"/>
       <w:contextualSpacing/>

</xml_diff>

<commit_message>
Redação da parte 'Criação do Repositório'
</commit_message>
<xml_diff>
--- a/relatorioGit.docx
+++ b/relatorioGit.docx
@@ -419,10 +419,12 @@
           <w:u w:val="single"/>
         </w:rPr>
         <w:lastRenderedPageBreak/>
-        <w:t xml:space="preserve">Versão 0.9 – teste </w:t>
-      </w:r>
-      <w:proofErr w:type="spellStart"/>
-      <w:r>
+        <w:t>Processo de criação do Repositório</w:t>
+      </w:r>
+    </w:p>
+    <w:p>
+      <w:pPr>
+        <w:spacing w:line="240" w:lineRule="auto"/>
         <w:rPr>
           <w:b/>
           <w:bCs/>
@@ -430,31 +432,372 @@
           <w:szCs w:val="32"/>
           <w:u w:val="single"/>
         </w:rPr>
-        <w:t>branch</w:t>
+      </w:pPr>
+    </w:p>
+    <w:p>
+      <w:pPr>
+        <w:spacing w:line="240" w:lineRule="auto"/>
+        <w:rPr>
+          <w:sz w:val="28"/>
+          <w:szCs w:val="28"/>
+        </w:rPr>
+      </w:pPr>
+      <w:r>
+        <w:rPr>
+          <w:sz w:val="28"/>
+          <w:szCs w:val="28"/>
+        </w:rPr>
+        <w:t>Localmente, comecei por escolher onde queria que o meu repositório local ficasse localizado e iniciei o Git Bash nessa pasta. Uma vez o Git Bash aberto, inicializei o repositório local com o comando:</w:t>
+      </w:r>
+    </w:p>
+    <w:p>
+      <w:pPr>
+        <w:spacing w:line="240" w:lineRule="auto"/>
+        <w:rPr>
+          <w:sz w:val="28"/>
+          <w:szCs w:val="28"/>
+        </w:rPr>
+      </w:pPr>
+      <w:r>
+        <w:rPr>
+          <w:sz w:val="28"/>
+          <w:szCs w:val="28"/>
+        </w:rPr>
+        <w:tab/>
+        <w:t>$ git init</w:t>
+      </w:r>
+    </w:p>
+    <w:p>
+      <w:pPr>
+        <w:spacing w:line="240" w:lineRule="auto"/>
+        <w:rPr>
+          <w:sz w:val="28"/>
+          <w:szCs w:val="28"/>
+        </w:rPr>
+      </w:pPr>
+    </w:p>
+    <w:p>
+      <w:pPr>
+        <w:spacing w:line="240" w:lineRule="auto"/>
+        <w:rPr>
+          <w:sz w:val="28"/>
+          <w:szCs w:val="28"/>
+        </w:rPr>
+      </w:pPr>
+      <w:r>
+        <w:rPr>
+          <w:sz w:val="28"/>
+          <w:szCs w:val="28"/>
+        </w:rPr>
+        <w:t>Depois, no browser acessei o GitHub e criei um novo repositório remoto. Para adicionar o repositório remoto ao repositório local, fiz o seguinte comando:</w:t>
+      </w:r>
+    </w:p>
+    <w:p>
+      <w:pPr>
+        <w:spacing w:line="240" w:lineRule="auto"/>
+        <w:rPr>
+          <w:sz w:val="28"/>
+          <w:szCs w:val="28"/>
+        </w:rPr>
+      </w:pPr>
+      <w:r>
+        <w:rPr>
+          <w:sz w:val="28"/>
+          <w:szCs w:val="28"/>
+        </w:rPr>
+        <w:tab/>
+        <w:t>$ git remote add origin &lt;</w:t>
+      </w:r>
+      <w:proofErr w:type="spellStart"/>
+      <w:r>
+        <w:rPr>
+          <w:sz w:val="28"/>
+          <w:szCs w:val="28"/>
+        </w:rPr>
+        <w:t>url</w:t>
       </w:r>
       <w:proofErr w:type="spellEnd"/>
       <w:r>
         <w:rPr>
-          <w:b/>
-          <w:bCs/>
-          <w:sz w:val="32"/>
-          <w:szCs w:val="32"/>
-          <w:u w:val="single"/>
+          <w:sz w:val="28"/>
+          <w:szCs w:val="28"/>
+        </w:rPr>
+        <w:t xml:space="preserve"> do meu repositório GitHub&gt;</w:t>
+      </w:r>
+    </w:p>
+    <w:p>
+      <w:pPr>
+        <w:spacing w:line="240" w:lineRule="auto"/>
+        <w:rPr>
+          <w:sz w:val="28"/>
+          <w:szCs w:val="28"/>
+        </w:rPr>
+      </w:pPr>
+    </w:p>
+    <w:p>
+      <w:pPr>
+        <w:spacing w:line="240" w:lineRule="auto"/>
+        <w:rPr>
+          <w:sz w:val="28"/>
+          <w:szCs w:val="28"/>
+        </w:rPr>
+      </w:pPr>
+      <w:r>
+        <w:rPr>
+          <w:sz w:val="28"/>
+          <w:szCs w:val="28"/>
+        </w:rPr>
+        <w:t xml:space="preserve">De seguida, inicializei o modelo de fluxo de trabalho </w:t>
+      </w:r>
+      <w:proofErr w:type="spellStart"/>
+      <w:r>
+        <w:rPr>
+          <w:sz w:val="28"/>
+          <w:szCs w:val="28"/>
+        </w:rPr>
+        <w:t>GitFlow</w:t>
+      </w:r>
+      <w:proofErr w:type="spellEnd"/>
+      <w:r>
+        <w:rPr>
+          <w:sz w:val="28"/>
+          <w:szCs w:val="28"/>
+        </w:rPr>
+        <w:t xml:space="preserve"> com o comando:</w:t>
+      </w:r>
+    </w:p>
+    <w:p>
+      <w:pPr>
+        <w:spacing w:line="240" w:lineRule="auto"/>
+        <w:rPr>
+          <w:sz w:val="28"/>
+          <w:szCs w:val="28"/>
+        </w:rPr>
+      </w:pPr>
+      <w:r>
+        <w:rPr>
+          <w:sz w:val="28"/>
+          <w:szCs w:val="28"/>
+        </w:rPr>
+        <w:tab/>
+        <w:t xml:space="preserve">$ git </w:t>
+      </w:r>
+      <w:proofErr w:type="spellStart"/>
+      <w:r>
+        <w:rPr>
+          <w:sz w:val="28"/>
+          <w:szCs w:val="28"/>
+        </w:rPr>
+        <w:t>flow</w:t>
+      </w:r>
+      <w:proofErr w:type="spellEnd"/>
+      <w:r>
+        <w:rPr>
+          <w:sz w:val="28"/>
+          <w:szCs w:val="28"/>
+        </w:rPr>
+        <w:t xml:space="preserve"> init</w:t>
+      </w:r>
+    </w:p>
+    <w:p>
+      <w:pPr>
+        <w:spacing w:line="240" w:lineRule="auto"/>
+        <w:rPr>
+          <w:sz w:val="28"/>
+          <w:szCs w:val="28"/>
+        </w:rPr>
+      </w:pPr>
+      <w:r>
+        <w:rPr>
+          <w:sz w:val="28"/>
+          <w:szCs w:val="28"/>
+        </w:rPr>
+        <w:t xml:space="preserve">Este comando pergunta sobre algumas configurações, como a criação das 2 </w:t>
+      </w:r>
+      <w:proofErr w:type="spellStart"/>
+      <w:r>
+        <w:rPr>
+          <w:sz w:val="28"/>
+          <w:szCs w:val="28"/>
+        </w:rPr>
+        <w:t>branches</w:t>
+      </w:r>
+      <w:proofErr w:type="spellEnd"/>
+      <w:r>
+        <w:rPr>
+          <w:sz w:val="28"/>
+          <w:szCs w:val="28"/>
+        </w:rPr>
+        <w:t xml:space="preserve"> principais master/</w:t>
+      </w:r>
+      <w:proofErr w:type="spellStart"/>
+      <w:r>
+        <w:rPr>
+          <w:sz w:val="28"/>
+          <w:szCs w:val="28"/>
+        </w:rPr>
+        <w:t>main</w:t>
+      </w:r>
+      <w:proofErr w:type="spellEnd"/>
+      <w:r>
+        <w:rPr>
+          <w:sz w:val="28"/>
+          <w:szCs w:val="28"/>
+        </w:rPr>
+        <w:t xml:space="preserve"> e </w:t>
+      </w:r>
+      <w:proofErr w:type="spellStart"/>
+      <w:r>
+        <w:rPr>
+          <w:sz w:val="28"/>
+          <w:szCs w:val="28"/>
+        </w:rPr>
+        <w:t>develop</w:t>
+      </w:r>
+      <w:proofErr w:type="spellEnd"/>
+      <w:r>
+        <w:rPr>
+          <w:sz w:val="28"/>
+          <w:szCs w:val="28"/>
+        </w:rPr>
+        <w:t xml:space="preserve">, e também sobre o prefixo dos </w:t>
+      </w:r>
+      <w:proofErr w:type="spellStart"/>
+      <w:r>
+        <w:rPr>
+          <w:sz w:val="28"/>
+          <w:szCs w:val="28"/>
+        </w:rPr>
+        <w:t>branches</w:t>
+      </w:r>
+      <w:proofErr w:type="spellEnd"/>
+      <w:r>
+        <w:rPr>
+          <w:sz w:val="28"/>
+          <w:szCs w:val="28"/>
+        </w:rPr>
+        <w:t xml:space="preserve"> de </w:t>
+      </w:r>
+      <w:proofErr w:type="spellStart"/>
+      <w:r>
+        <w:rPr>
+          <w:sz w:val="28"/>
+          <w:szCs w:val="28"/>
+        </w:rPr>
+        <w:t>feature</w:t>
+      </w:r>
+      <w:proofErr w:type="spellEnd"/>
+      <w:r>
+        <w:rPr>
+          <w:sz w:val="28"/>
+          <w:szCs w:val="28"/>
+        </w:rPr>
+        <w:t xml:space="preserve">, release, </w:t>
+      </w:r>
+      <w:proofErr w:type="spellStart"/>
+      <w:r>
+        <w:rPr>
+          <w:sz w:val="28"/>
+          <w:szCs w:val="28"/>
+        </w:rPr>
+        <w:t>hotfix</w:t>
+      </w:r>
+      <w:proofErr w:type="spellEnd"/>
+      <w:r>
+        <w:rPr>
+          <w:sz w:val="28"/>
+          <w:szCs w:val="28"/>
+        </w:rPr>
+        <w:t xml:space="preserve"> e sufixo de suporte e versionamento. Essas configurações podem ser deixadas como default ou personalizadas</w:t>
+      </w:r>
+    </w:p>
+    <w:p>
+      <w:pPr>
+        <w:spacing w:line="240" w:lineRule="auto"/>
+        <w:rPr>
+          <w:sz w:val="28"/>
+          <w:szCs w:val="28"/>
+        </w:rPr>
+      </w:pPr>
+    </w:p>
+    <w:p>
+      <w:pPr>
+        <w:spacing w:line="240" w:lineRule="auto"/>
+        <w:rPr>
+          <w:sz w:val="28"/>
+          <w:szCs w:val="28"/>
+        </w:rPr>
+      </w:pPr>
+      <w:r>
+        <w:rPr>
+          <w:sz w:val="28"/>
+          <w:szCs w:val="28"/>
+        </w:rPr>
+        <w:t>Deixo em baixo, um print do GitBash com todos os comandos:</w:t>
+      </w:r>
+      <w:r>
+        <w:rPr>
+          <w:noProof/>
+          <w:sz w:val="28"/>
+          <w:szCs w:val="28"/>
+        </w:rPr>
+        <w:drawing>
+          <wp:anchor distT="0" distB="0" distL="114300" distR="114300" simplePos="0" relativeHeight="251659264" behindDoc="0" locked="0" layoutInCell="1" allowOverlap="1" wp14:anchorId="70F016FC" wp14:editId="361436D9">
+            <wp:simplePos x="0" y="0"/>
+            <wp:positionH relativeFrom="column">
+              <wp:posOffset>0</wp:posOffset>
+            </wp:positionH>
+            <wp:positionV relativeFrom="paragraph">
+              <wp:posOffset>321310</wp:posOffset>
+            </wp:positionV>
+            <wp:extent cx="6315956" cy="4143953"/>
+            <wp:effectExtent l="0" t="0" r="8890" b="9525"/>
+            <wp:wrapTopAndBottom/>
+            <wp:docPr id="1" name="Imagem 1"/>
+            <wp:cNvGraphicFramePr>
+              <a:graphicFrameLocks xmlns:a="http://schemas.openxmlformats.org/drawingml/2006/main" noChangeAspect="1"/>
+            </wp:cNvGraphicFramePr>
+            <a:graphic xmlns:a="http://schemas.openxmlformats.org/drawingml/2006/main">
+              <a:graphicData uri="http://schemas.openxmlformats.org/drawingml/2006/picture">
+                <pic:pic xmlns:pic="http://schemas.openxmlformats.org/drawingml/2006/picture">
+                  <pic:nvPicPr>
+                    <pic:cNvPr id="1" name="Imagem 1"/>
+                    <pic:cNvPicPr/>
+                  </pic:nvPicPr>
+                  <pic:blipFill>
+                    <a:blip r:embed="rId7">
+                      <a:extLst>
+                        <a:ext uri="{28A0092B-C50C-407E-A947-70E740481C1C}">
+                          <a14:useLocalDpi xmlns:a14="http://schemas.microsoft.com/office/drawing/2010/main" val="0"/>
+                        </a:ext>
+                      </a:extLst>
+                    </a:blip>
+                    <a:stretch>
+                      <a:fillRect/>
+                    </a:stretch>
+                  </pic:blipFill>
+                  <pic:spPr>
+                    <a:xfrm>
+                      <a:off x="0" y="0"/>
+                      <a:ext cx="6315956" cy="4143953"/>
+                    </a:xfrm>
+                    <a:prstGeom prst="rect">
+                      <a:avLst/>
+                    </a:prstGeom>
+                  </pic:spPr>
+                </pic:pic>
+              </a:graphicData>
+            </a:graphic>
+          </wp:anchor>
+        </w:drawing>
+      </w:r>
+      <w:r>
+        <w:rPr>
+          <w:sz w:val="28"/>
+          <w:szCs w:val="28"/>
         </w:rPr>
         <w:t xml:space="preserve"> </w:t>
       </w:r>
-      <w:proofErr w:type="spellStart"/>
-      <w:r>
-        <w:rPr>
-          <w:b/>
-          <w:bCs/>
-          <w:sz w:val="32"/>
-          <w:szCs w:val="32"/>
-          <w:u w:val="single"/>
-        </w:rPr>
-        <w:t>develop</w:t>
-      </w:r>
-      <w:proofErr w:type="spellEnd"/>
     </w:p>
     <w:sectPr>
       <w:pgSz w:w="11906" w:h="16838"/>

</xml_diff>

<commit_message>
Inserção do link do repositório GitHub
</commit_message>
<xml_diff>
--- a/relatorioGit.docx
+++ b/relatorioGit.docx
@@ -798,6 +798,79 @@
         </w:rPr>
         <w:t xml:space="preserve"> </w:t>
       </w:r>
+    </w:p>
+    <w:p>
+      <w:pPr>
+        <w:spacing w:line="240" w:lineRule="auto"/>
+        <w:rPr>
+          <w:sz w:val="32"/>
+          <w:szCs w:val="32"/>
+        </w:rPr>
+      </w:pPr>
+      <w:r>
+        <w:rPr>
+          <w:b/>
+          <w:bCs/>
+          <w:sz w:val="32"/>
+          <w:szCs w:val="32"/>
+          <w:u w:val="single"/>
+        </w:rPr>
+        <w:lastRenderedPageBreak/>
+        <w:t>Link de acesso ao repositório GitHub:</w:t>
+      </w:r>
+    </w:p>
+    <w:p>
+      <w:pPr>
+        <w:spacing w:line="240" w:lineRule="auto"/>
+        <w:rPr>
+          <w:sz w:val="32"/>
+          <w:szCs w:val="32"/>
+        </w:rPr>
+      </w:pPr>
+    </w:p>
+    <w:p>
+      <w:pPr>
+        <w:spacing w:line="240" w:lineRule="auto"/>
+        <w:rPr>
+          <w:sz w:val="28"/>
+          <w:szCs w:val="28"/>
+        </w:rPr>
+      </w:pPr>
+      <w:hyperlink r:id="rId8" w:history="1">
+        <w:r>
+          <w:rPr>
+            <w:rStyle w:val="Hiperligao"/>
+            <w:sz w:val="28"/>
+            <w:szCs w:val="28"/>
+          </w:rPr>
+          <w:t>https://github.com/rxfxe1/trabalhoFinalDAS</w:t>
+        </w:r>
+      </w:hyperlink>
+      <w:r>
+        <w:rPr>
+          <w:sz w:val="28"/>
+          <w:szCs w:val="28"/>
+        </w:rPr>
+        <w:t xml:space="preserve"> </w:t>
+      </w:r>
+    </w:p>
+    <w:p>
+      <w:pPr>
+        <w:spacing w:line="240" w:lineRule="auto"/>
+        <w:rPr>
+          <w:sz w:val="28"/>
+          <w:szCs w:val="28"/>
+        </w:rPr>
+      </w:pPr>
+    </w:p>
+    <w:p>
+      <w:pPr>
+        <w:spacing w:line="240" w:lineRule="auto"/>
+        <w:rPr>
+          <w:sz w:val="28"/>
+          <w:szCs w:val="28"/>
+        </w:rPr>
+      </w:pPr>
     </w:p>
     <w:sectPr>
       <w:pgSz w:w="11906" w:h="16838"/>
@@ -1329,6 +1402,29 @@
     <w:uiPriority w:val="99"/>
     <w:rsid w:val="00C5751E"/>
   </w:style>
+  <w:style w:type="character" w:styleId="Hiperligao">
+    <w:name w:val="Hyperlink"/>
+    <w:basedOn w:val="Tipodeletrapredefinidodopargrafo"/>
+    <w:uiPriority w:val="99"/>
+    <w:unhideWhenUsed/>
+    <w:rsid w:val="00304E27"/>
+    <w:rPr>
+      <w:color w:val="0563C1" w:themeColor="hyperlink"/>
+      <w:u w:val="single"/>
+    </w:rPr>
+  </w:style>
+  <w:style w:type="character" w:styleId="MenoNoResolvida">
+    <w:name w:val="Unresolved Mention"/>
+    <w:basedOn w:val="Tipodeletrapredefinidodopargrafo"/>
+    <w:uiPriority w:val="99"/>
+    <w:semiHidden/>
+    <w:unhideWhenUsed/>
+    <w:rsid w:val="00304E27"/>
+    <w:rPr>
+      <w:color w:val="605E5C"/>
+      <w:shd w:val="clear" w:color="auto" w:fill="E1DFDD"/>
+    </w:rPr>
+  </w:style>
 </w:styles>
 </file>
 

</xml_diff>

<commit_message>
Redação 1º ponto da parte 'Controlo de Versões do Relatório'
</commit_message>
<xml_diff>
--- a/relatorioGit.docx
+++ b/relatorioGit.docx
@@ -852,6 +852,194 @@
           <w:szCs w:val="28"/>
         </w:rPr>
         <w:t xml:space="preserve"> </w:t>
+      </w:r>
+    </w:p>
+    <w:p>
+      <w:pPr>
+        <w:spacing w:line="240" w:lineRule="auto"/>
+        <w:rPr>
+          <w:sz w:val="28"/>
+          <w:szCs w:val="28"/>
+        </w:rPr>
+      </w:pPr>
+    </w:p>
+    <w:p>
+      <w:pPr>
+        <w:spacing w:line="240" w:lineRule="auto"/>
+        <w:rPr>
+          <w:sz w:val="28"/>
+          <w:szCs w:val="28"/>
+        </w:rPr>
+      </w:pPr>
+    </w:p>
+    <w:p>
+      <w:pPr>
+        <w:spacing w:line="240" w:lineRule="auto"/>
+        <w:rPr>
+          <w:sz w:val="28"/>
+          <w:szCs w:val="28"/>
+        </w:rPr>
+      </w:pPr>
+    </w:p>
+    <w:p>
+      <w:pPr>
+        <w:spacing w:line="240" w:lineRule="auto"/>
+        <w:rPr>
+          <w:sz w:val="28"/>
+          <w:szCs w:val="28"/>
+        </w:rPr>
+      </w:pPr>
+      <w:r>
+        <w:rPr>
+          <w:b/>
+          <w:bCs/>
+          <w:sz w:val="32"/>
+          <w:szCs w:val="32"/>
+          <w:u w:val="single"/>
+        </w:rPr>
+        <w:t xml:space="preserve">Controlo de versões do Relatório </w:t>
+      </w:r>
+      <w:r>
+        <w:rPr>
+          <w:b/>
+          <w:bCs/>
+          <w:sz w:val="32"/>
+          <w:szCs w:val="32"/>
+          <w:u w:val="single"/>
+        </w:rPr>
+        <w:t xml:space="preserve">usando o </w:t>
+      </w:r>
+      <w:r>
+        <w:rPr>
+          <w:b/>
+          <w:bCs/>
+          <w:sz w:val="32"/>
+          <w:szCs w:val="32"/>
+          <w:u w:val="single"/>
+        </w:rPr>
+        <w:t>Repositório:</w:t>
+      </w:r>
+    </w:p>
+    <w:p>
+      <w:pPr>
+        <w:spacing w:line="240" w:lineRule="auto"/>
+        <w:rPr>
+          <w:sz w:val="28"/>
+          <w:szCs w:val="28"/>
+        </w:rPr>
+      </w:pPr>
+    </w:p>
+    <w:p>
+      <w:pPr>
+        <w:spacing w:line="240" w:lineRule="auto"/>
+        <w:rPr>
+          <w:sz w:val="28"/>
+          <w:szCs w:val="28"/>
+        </w:rPr>
+      </w:pPr>
+      <w:r>
+        <w:rPr>
+          <w:sz w:val="28"/>
+          <w:szCs w:val="28"/>
+        </w:rPr>
+        <w:t xml:space="preserve">Carregamento </w:t>
+      </w:r>
+      <w:r>
+        <w:rPr>
+          <w:sz w:val="28"/>
+          <w:szCs w:val="28"/>
+        </w:rPr>
+        <w:t xml:space="preserve">inicial do Relatório no </w:t>
+      </w:r>
+      <w:proofErr w:type="spellStart"/>
+      <w:r>
+        <w:rPr>
+          <w:sz w:val="28"/>
+          <w:szCs w:val="28"/>
+        </w:rPr>
+        <w:t>branch</w:t>
+      </w:r>
+      <w:proofErr w:type="spellEnd"/>
+      <w:r>
+        <w:rPr>
+          <w:sz w:val="28"/>
+          <w:szCs w:val="28"/>
+        </w:rPr>
+        <w:t xml:space="preserve"> </w:t>
+      </w:r>
+      <w:proofErr w:type="spellStart"/>
+      <w:r>
+        <w:rPr>
+          <w:sz w:val="28"/>
+          <w:szCs w:val="28"/>
+        </w:rPr>
+        <w:t>develop</w:t>
+      </w:r>
+      <w:proofErr w:type="spellEnd"/>
+      <w:r>
+        <w:rPr>
+          <w:sz w:val="28"/>
+          <w:szCs w:val="28"/>
+        </w:rPr>
+        <w:t>:</w:t>
+      </w:r>
+    </w:p>
+    <w:p>
+      <w:pPr>
+        <w:spacing w:line="240" w:lineRule="auto"/>
+        <w:jc w:val="center"/>
+        <w:rPr>
+          <w:sz w:val="28"/>
+          <w:szCs w:val="28"/>
+        </w:rPr>
+      </w:pPr>
+      <w:r>
+        <w:rPr>
+          <w:noProof/>
+          <w:sz w:val="28"/>
+          <w:szCs w:val="28"/>
+        </w:rPr>
+        <w:drawing>
+          <wp:inline distT="0" distB="0" distL="0" distR="0" wp14:anchorId="1805FD78" wp14:editId="0191C496">
+            <wp:extent cx="6125430" cy="4258269"/>
+            <wp:effectExtent l="0" t="0" r="8890" b="9525"/>
+            <wp:docPr id="3" name="Imagem 3"/>
+            <wp:cNvGraphicFramePr>
+              <a:graphicFrameLocks xmlns:a="http://schemas.openxmlformats.org/drawingml/2006/main" noChangeAspect="1"/>
+            </wp:cNvGraphicFramePr>
+            <a:graphic xmlns:a="http://schemas.openxmlformats.org/drawingml/2006/main">
+              <a:graphicData uri="http://schemas.openxmlformats.org/drawingml/2006/picture">
+                <pic:pic xmlns:pic="http://schemas.openxmlformats.org/drawingml/2006/picture">
+                  <pic:nvPicPr>
+                    <pic:cNvPr id="3" name="Imagem 3"/>
+                    <pic:cNvPicPr/>
+                  </pic:nvPicPr>
+                  <pic:blipFill>
+                    <a:blip r:embed="rId9">
+                      <a:extLst>
+                        <a:ext uri="{28A0092B-C50C-407E-A947-70E740481C1C}">
+                          <a14:useLocalDpi xmlns:a14="http://schemas.microsoft.com/office/drawing/2010/main" val="0"/>
+                        </a:ext>
+                      </a:extLst>
+                    </a:blip>
+                    <a:stretch>
+                      <a:fillRect/>
+                    </a:stretch>
+                  </pic:blipFill>
+                  <pic:spPr>
+                    <a:xfrm>
+                      <a:off x="0" y="0"/>
+                      <a:ext cx="6125430" cy="4258269"/>
+                    </a:xfrm>
+                    <a:prstGeom prst="rect">
+                      <a:avLst/>
+                    </a:prstGeom>
+                  </pic:spPr>
+                </pic:pic>
+              </a:graphicData>
+            </a:graphic>
+          </wp:inline>
+        </w:drawing>
       </w:r>
     </w:p>
     <w:p>

</xml_diff>

<commit_message>
Redação da 1ª das 5 alterações a serem efetuadas ao relatório no branch develop
</commit_message>
<xml_diff>
--- a/relatorioGit.docx
+++ b/relatorioGit.docx
@@ -31,7 +31,7 @@
                     <pic:cNvPicPr/>
                   </pic:nvPicPr>
                   <pic:blipFill>
-                    <a:blip r:embed="rId6" cstate="print">
+                    <a:blip r:embed="rId7" cstate="print">
                       <a:extLst>
                         <a:ext uri="{28A0092B-C50C-407E-A947-70E740481C1C}">
                           <a14:useLocalDpi xmlns:a14="http://schemas.microsoft.com/office/drawing/2010/main" val="0"/>
@@ -765,7 +765,7 @@
                     <pic:cNvPicPr/>
                   </pic:nvPicPr>
                   <pic:blipFill>
-                    <a:blip r:embed="rId7">
+                    <a:blip r:embed="rId8">
                       <a:extLst>
                         <a:ext uri="{28A0092B-C50C-407E-A947-70E740481C1C}">
                           <a14:useLocalDpi xmlns:a14="http://schemas.microsoft.com/office/drawing/2010/main" val="0"/>
@@ -836,7 +836,7 @@
           <w:szCs w:val="28"/>
         </w:rPr>
       </w:pPr>
-      <w:hyperlink r:id="rId8" w:history="1">
+      <w:hyperlink r:id="rId9" w:history="1">
         <w:r>
           <w:rPr>
             <w:rStyle w:val="Hiperligao"/>
@@ -935,12 +935,14 @@
         <w:rPr>
           <w:sz w:val="28"/>
           <w:szCs w:val="28"/>
-        </w:rPr>
-      </w:pPr>
-      <w:r>
-        <w:rPr>
-          <w:sz w:val="28"/>
-          <w:szCs w:val="28"/>
+          <w:u w:val="single"/>
+        </w:rPr>
+      </w:pPr>
+      <w:r>
+        <w:rPr>
+          <w:sz w:val="28"/>
+          <w:szCs w:val="28"/>
+          <w:u w:val="single"/>
         </w:rPr>
         <w:t xml:space="preserve">Carregamento </w:t>
       </w:r>
@@ -948,6 +950,7 @@
         <w:rPr>
           <w:sz w:val="28"/>
           <w:szCs w:val="28"/>
+          <w:u w:val="single"/>
         </w:rPr>
         <w:t xml:space="preserve">inicial do Relatório no </w:t>
       </w:r>
@@ -956,6 +959,7 @@
         <w:rPr>
           <w:sz w:val="28"/>
           <w:szCs w:val="28"/>
+          <w:u w:val="single"/>
         </w:rPr>
         <w:t>branch</w:t>
       </w:r>
@@ -964,6 +968,7 @@
         <w:rPr>
           <w:sz w:val="28"/>
           <w:szCs w:val="28"/>
+          <w:u w:val="single"/>
         </w:rPr>
         <w:t xml:space="preserve"> </w:t>
       </w:r>
@@ -972,6 +977,7 @@
         <w:rPr>
           <w:sz w:val="28"/>
           <w:szCs w:val="28"/>
+          <w:u w:val="single"/>
         </w:rPr>
         <w:t>develop</w:t>
       </w:r>
@@ -980,6 +986,7 @@
         <w:rPr>
           <w:sz w:val="28"/>
           <w:szCs w:val="28"/>
+          <w:u w:val="single"/>
         </w:rPr>
         <w:t>:</w:t>
       </w:r>
@@ -1000,10 +1007,18 @@
           <w:szCs w:val="28"/>
         </w:rPr>
         <w:drawing>
-          <wp:inline distT="0" distB="0" distL="0" distR="0" wp14:anchorId="1805FD78" wp14:editId="0191C496">
-            <wp:extent cx="6125430" cy="4258269"/>
-            <wp:effectExtent l="0" t="0" r="8890" b="9525"/>
-            <wp:docPr id="3" name="Imagem 3"/>
+          <wp:anchor distT="0" distB="0" distL="114300" distR="114300" simplePos="0" relativeHeight="251660288" behindDoc="0" locked="0" layoutInCell="1" allowOverlap="1" wp14:anchorId="03DDFC6B" wp14:editId="00D879AB">
+            <wp:simplePos x="0" y="0"/>
+            <wp:positionH relativeFrom="column">
+              <wp:posOffset>0</wp:posOffset>
+            </wp:positionH>
+            <wp:positionV relativeFrom="paragraph">
+              <wp:posOffset>320675</wp:posOffset>
+            </wp:positionV>
+            <wp:extent cx="6249272" cy="3267531"/>
+            <wp:effectExtent l="0" t="0" r="0" b="9525"/>
+            <wp:wrapTopAndBottom/>
+            <wp:docPr id="4" name="Imagem 4"/>
             <wp:cNvGraphicFramePr>
               <a:graphicFrameLocks xmlns:a="http://schemas.openxmlformats.org/drawingml/2006/main" noChangeAspect="1"/>
             </wp:cNvGraphicFramePr>
@@ -1011,11 +1026,270 @@
               <a:graphicData uri="http://schemas.openxmlformats.org/drawingml/2006/picture">
                 <pic:pic xmlns:pic="http://schemas.openxmlformats.org/drawingml/2006/picture">
                   <pic:nvPicPr>
-                    <pic:cNvPr id="3" name="Imagem 3"/>
+                    <pic:cNvPr id="4" name="Imagem 4"/>
                     <pic:cNvPicPr/>
                   </pic:nvPicPr>
                   <pic:blipFill>
-                    <a:blip r:embed="rId9">
+                    <a:blip r:embed="rId10">
+                      <a:extLst>
+                        <a:ext uri="{28A0092B-C50C-407E-A947-70E740481C1C}">
+                          <a14:useLocalDpi xmlns:a14="http://schemas.microsoft.com/office/drawing/2010/main" val="0"/>
+                        </a:ext>
+                      </a:extLst>
+                    </a:blip>
+                    <a:stretch>
+                      <a:fillRect/>
+                    </a:stretch>
+                  </pic:blipFill>
+                  <pic:spPr>
+                    <a:xfrm>
+                      <a:off x="0" y="0"/>
+                      <a:ext cx="6249272" cy="3267531"/>
+                    </a:xfrm>
+                    <a:prstGeom prst="rect">
+                      <a:avLst/>
+                    </a:prstGeom>
+                  </pic:spPr>
+                </pic:pic>
+              </a:graphicData>
+            </a:graphic>
+          </wp:anchor>
+        </w:drawing>
+      </w:r>
+    </w:p>
+    <w:p>
+      <w:pPr>
+        <w:spacing w:line="240" w:lineRule="auto"/>
+        <w:rPr>
+          <w:sz w:val="28"/>
+          <w:szCs w:val="28"/>
+        </w:rPr>
+      </w:pPr>
+    </w:p>
+    <w:p>
+      <w:pPr>
+        <w:spacing w:line="240" w:lineRule="auto"/>
+        <w:rPr>
+          <w:sz w:val="28"/>
+          <w:szCs w:val="28"/>
+        </w:rPr>
+      </w:pPr>
+    </w:p>
+    <w:p>
+      <w:pPr>
+        <w:spacing w:line="240" w:lineRule="auto"/>
+        <w:rPr>
+          <w:sz w:val="28"/>
+          <w:szCs w:val="28"/>
+        </w:rPr>
+      </w:pPr>
+    </w:p>
+    <w:p>
+      <w:pPr>
+        <w:spacing w:line="240" w:lineRule="auto"/>
+        <w:rPr>
+          <w:sz w:val="28"/>
+          <w:szCs w:val="28"/>
+        </w:rPr>
+      </w:pPr>
+    </w:p>
+    <w:p>
+      <w:pPr>
+        <w:spacing w:line="240" w:lineRule="auto"/>
+        <w:rPr>
+          <w:sz w:val="28"/>
+          <w:szCs w:val="28"/>
+        </w:rPr>
+      </w:pPr>
+    </w:p>
+    <w:p>
+      <w:pPr>
+        <w:spacing w:line="240" w:lineRule="auto"/>
+        <w:rPr>
+          <w:sz w:val="28"/>
+          <w:szCs w:val="28"/>
+        </w:rPr>
+      </w:pPr>
+    </w:p>
+    <w:p>
+      <w:pPr>
+        <w:spacing w:line="240" w:lineRule="auto"/>
+        <w:rPr>
+          <w:sz w:val="28"/>
+          <w:szCs w:val="28"/>
+        </w:rPr>
+      </w:pPr>
+    </w:p>
+    <w:p>
+      <w:pPr>
+        <w:spacing w:line="240" w:lineRule="auto"/>
+        <w:rPr>
+          <w:sz w:val="28"/>
+          <w:szCs w:val="28"/>
+        </w:rPr>
+      </w:pPr>
+    </w:p>
+    <w:p>
+      <w:pPr>
+        <w:spacing w:line="240" w:lineRule="auto"/>
+        <w:rPr>
+          <w:sz w:val="28"/>
+          <w:szCs w:val="28"/>
+        </w:rPr>
+      </w:pPr>
+    </w:p>
+    <w:p>
+      <w:pPr>
+        <w:spacing w:line="240" w:lineRule="auto"/>
+        <w:rPr>
+          <w:sz w:val="28"/>
+          <w:szCs w:val="28"/>
+        </w:rPr>
+      </w:pPr>
+    </w:p>
+    <w:p>
+      <w:pPr>
+        <w:spacing w:line="240" w:lineRule="auto"/>
+        <w:rPr>
+          <w:sz w:val="28"/>
+          <w:szCs w:val="28"/>
+          <w:u w:val="single"/>
+        </w:rPr>
+      </w:pPr>
+      <w:r>
+        <w:rPr>
+          <w:sz w:val="28"/>
+          <w:szCs w:val="28"/>
+          <w:u w:val="single"/>
+        </w:rPr>
+        <w:lastRenderedPageBreak/>
+        <w:t xml:space="preserve">5 alterações </w:t>
+      </w:r>
+      <w:r>
+        <w:rPr>
+          <w:sz w:val="28"/>
+          <w:szCs w:val="28"/>
+          <w:u w:val="single"/>
+        </w:rPr>
+        <w:t xml:space="preserve">no próprio </w:t>
+      </w:r>
+      <w:proofErr w:type="spellStart"/>
+      <w:r>
+        <w:rPr>
+          <w:sz w:val="28"/>
+          <w:szCs w:val="28"/>
+          <w:u w:val="single"/>
+        </w:rPr>
+        <w:t>branch</w:t>
+      </w:r>
+      <w:proofErr w:type="spellEnd"/>
+      <w:r>
+        <w:rPr>
+          <w:sz w:val="28"/>
+          <w:szCs w:val="28"/>
+          <w:u w:val="single"/>
+        </w:rPr>
+        <w:t xml:space="preserve"> </w:t>
+      </w:r>
+      <w:proofErr w:type="spellStart"/>
+      <w:r>
+        <w:rPr>
+          <w:sz w:val="28"/>
+          <w:szCs w:val="28"/>
+          <w:u w:val="single"/>
+        </w:rPr>
+        <w:t>develop</w:t>
+      </w:r>
+      <w:proofErr w:type="spellEnd"/>
+      <w:r>
+        <w:rPr>
+          <w:sz w:val="28"/>
+          <w:szCs w:val="28"/>
+          <w:u w:val="single"/>
+        </w:rPr>
+        <w:t xml:space="preserve"> com os devidos comentários:</w:t>
+      </w:r>
+    </w:p>
+    <w:p>
+      <w:pPr>
+        <w:spacing w:line="240" w:lineRule="auto"/>
+        <w:rPr>
+          <w:sz w:val="28"/>
+          <w:szCs w:val="28"/>
+        </w:rPr>
+      </w:pPr>
+    </w:p>
+    <w:p>
+      <w:pPr>
+        <w:spacing w:line="240" w:lineRule="auto"/>
+        <w:rPr>
+          <w:sz w:val="28"/>
+          <w:szCs w:val="28"/>
+        </w:rPr>
+      </w:pPr>
+      <w:r>
+        <w:rPr>
+          <w:sz w:val="28"/>
+          <w:szCs w:val="28"/>
+        </w:rPr>
+        <w:t xml:space="preserve">A 1ª alteração é a redação da </w:t>
+      </w:r>
+      <w:r>
+        <w:rPr>
+          <w:sz w:val="28"/>
+          <w:szCs w:val="28"/>
+        </w:rPr>
+        <w:t>secção ‘Processo de Criação do Repositório’</w:t>
+      </w:r>
+      <w:r>
+        <w:rPr>
+          <w:sz w:val="28"/>
+          <w:szCs w:val="28"/>
+        </w:rPr>
+        <w:t>, podemos ver na imagem em baixo todo o processo no Git Bash.</w:t>
+      </w:r>
+    </w:p>
+    <w:p>
+      <w:pPr>
+        <w:spacing w:line="240" w:lineRule="auto"/>
+        <w:rPr>
+          <w:sz w:val="28"/>
+          <w:szCs w:val="28"/>
+        </w:rPr>
+      </w:pPr>
+    </w:p>
+    <w:p>
+      <w:pPr>
+        <w:spacing w:line="240" w:lineRule="auto"/>
+        <w:jc w:val="center"/>
+        <w:rPr>
+          <w:sz w:val="28"/>
+          <w:szCs w:val="28"/>
+        </w:rPr>
+      </w:pPr>
+      <w:r>
+        <w:rPr>
+          <w:noProof/>
+          <w:sz w:val="28"/>
+          <w:szCs w:val="28"/>
+        </w:rPr>
+        <w:drawing>
+          <wp:inline distT="0" distB="0" distL="0" distR="0" wp14:anchorId="571AA686" wp14:editId="14D46BB0">
+            <wp:extent cx="6125430" cy="4258269"/>
+            <wp:effectExtent l="0" t="0" r="8890" b="9525"/>
+            <wp:docPr id="5" name="Imagem 5"/>
+            <wp:cNvGraphicFramePr>
+              <a:graphicFrameLocks xmlns:a="http://schemas.openxmlformats.org/drawingml/2006/main" noChangeAspect="1"/>
+            </wp:cNvGraphicFramePr>
+            <a:graphic xmlns:a="http://schemas.openxmlformats.org/drawingml/2006/main">
+              <a:graphicData uri="http://schemas.openxmlformats.org/drawingml/2006/picture">
+                <pic:pic xmlns:pic="http://schemas.openxmlformats.org/drawingml/2006/picture">
+                  <pic:nvPicPr>
+                    <pic:cNvPr id="5" name="Imagem 5"/>
+                    <pic:cNvPicPr/>
+                  </pic:nvPicPr>
+                  <pic:blipFill>
+                    <a:blip r:embed="rId11">
                       <a:extLst>
                         <a:ext uri="{28A0092B-C50C-407E-A947-70E740481C1C}">
                           <a14:useLocalDpi xmlns:a14="http://schemas.microsoft.com/office/drawing/2010/main" val="0"/>
@@ -1059,6 +1333,13 @@
           <w:szCs w:val="28"/>
         </w:rPr>
       </w:pPr>
+      <w:r>
+        <w:rPr>
+          <w:sz w:val="28"/>
+          <w:szCs w:val="28"/>
+        </w:rPr>
+        <w:t>A 2ª alteração</w:t>
+      </w:r>
     </w:p>
     <w:sectPr>
       <w:pgSz w:w="11906" w:h="16838"/>
@@ -1118,6 +1399,103 @@
     </w:p>
   </w:footnote>
 </w:footnotes>
+</file>
+
+<file path=word/numbering.xml><?xml version="1.0" encoding="utf-8"?>
+<w:numbering xmlns:wpc="http://schemas.microsoft.com/office/word/2010/wordprocessingCanvas" xmlns:cx="http://schemas.microsoft.com/office/drawing/2014/chartex" xmlns:cx1="http://schemas.microsoft.com/office/drawing/2015/9/8/chartex" xmlns:cx2="http://schemas.microsoft.com/office/drawing/2015/10/21/chartex" xmlns:cx3="http://schemas.microsoft.com/office/drawing/2016/5/9/chartex" xmlns:cx4="http://schemas.microsoft.com/office/drawing/2016/5/10/chartex" xmlns:cx5="http://schemas.microsoft.com/office/drawing/2016/5/11/chartex" xmlns:cx6="http://schemas.microsoft.com/office/drawing/2016/5/12/chartex" xmlns:cx7="http://schemas.microsoft.com/office/drawing/2016/5/13/chartex" xmlns:cx8="http://schemas.microsoft.com/office/drawing/2016/5/14/chartex" xmlns:mc="http://schemas.openxmlformats.org/markup-compatibility/2006" xmlns:aink="http://schemas.microsoft.com/office/drawing/2016/ink" xmlns:am3d="http://schemas.microsoft.com/office/drawing/2017/model3d" xmlns:o="urn:schemas-microsoft-com:office:office" xmlns:r="http://schemas.openxmlformats.org/officeDocument/2006/relationships" xmlns:m="http://schemas.openxmlformats.org/officeDocument/2006/math" xmlns:v="urn:schemas-microsoft-com:vml" xmlns:wp14="http://schemas.microsoft.com/office/word/2010/wordprocessingDrawing" xmlns:wp="http://schemas.openxmlformats.org/drawingml/2006/wordprocessingDrawing" xmlns:w10="urn:schemas-microsoft-com:office:word" xmlns:w="http://schemas.openxmlformats.org/wordprocessingml/2006/main" xmlns:w14="http://schemas.microsoft.com/office/word/2010/wordml" xmlns:w15="http://schemas.microsoft.com/office/word/2012/wordml" xmlns:w16cex="http://schemas.microsoft.com/office/word/2018/wordml/cex" xmlns:w16cid="http://schemas.microsoft.com/office/word/2016/wordml/cid" xmlns:w16="http://schemas.microsoft.com/office/word/2018/wordml" xmlns:w16sdtdh="http://schemas.microsoft.com/office/word/2020/wordml/sdtdatahash" xmlns:w16se="http://schemas.microsoft.com/office/word/2015/wordml/symex" xmlns:wpg="http://schemas.microsoft.com/office/word/2010/wordprocessingGroup" xmlns:wpi="http://schemas.microsoft.com/office/word/2010/wordprocessingInk" xmlns:wne="http://schemas.microsoft.com/office/word/2006/wordml" xmlns:wps="http://schemas.microsoft.com/office/word/2010/wordprocessingShape" mc:Ignorable="w14 w15 w16se w16cid w16 w16cex w16sdtdh wp14">
+  <w:abstractNum w:abstractNumId="0" w15:restartNumberingAfterBreak="0">
+    <w:nsid w:val="65C34119"/>
+    <w:multiLevelType w:val="hybridMultilevel"/>
+    <w:tmpl w:val="26D87B72"/>
+    <w:lvl w:ilvl="0" w:tplc="FFFFFFFF">
+      <w:start w:val="1"/>
+      <w:numFmt w:val="decimal"/>
+      <w:lvlText w:val="%1."/>
+      <w:lvlJc w:val="left"/>
+      <w:pPr>
+        <w:ind w:left="720" w:hanging="360"/>
+      </w:pPr>
+      <w:rPr>
+        <w:rFonts w:hint="default"/>
+      </w:rPr>
+    </w:lvl>
+    <w:lvl w:ilvl="1" w:tplc="08160019">
+      <w:start w:val="1"/>
+      <w:numFmt w:val="lowerLetter"/>
+      <w:lvlText w:val="%2."/>
+      <w:lvlJc w:val="left"/>
+      <w:pPr>
+        <w:ind w:left="1440" w:hanging="360"/>
+      </w:pPr>
+    </w:lvl>
+    <w:lvl w:ilvl="2" w:tplc="0816001B" w:tentative="1">
+      <w:start w:val="1"/>
+      <w:numFmt w:val="lowerRoman"/>
+      <w:lvlText w:val="%3."/>
+      <w:lvlJc w:val="right"/>
+      <w:pPr>
+        <w:ind w:left="2160" w:hanging="180"/>
+      </w:pPr>
+    </w:lvl>
+    <w:lvl w:ilvl="3" w:tplc="0816000F" w:tentative="1">
+      <w:start w:val="1"/>
+      <w:numFmt w:val="decimal"/>
+      <w:lvlText w:val="%4."/>
+      <w:lvlJc w:val="left"/>
+      <w:pPr>
+        <w:ind w:left="2880" w:hanging="360"/>
+      </w:pPr>
+    </w:lvl>
+    <w:lvl w:ilvl="4" w:tplc="08160019" w:tentative="1">
+      <w:start w:val="1"/>
+      <w:numFmt w:val="lowerLetter"/>
+      <w:lvlText w:val="%5."/>
+      <w:lvlJc w:val="left"/>
+      <w:pPr>
+        <w:ind w:left="3600" w:hanging="360"/>
+      </w:pPr>
+    </w:lvl>
+    <w:lvl w:ilvl="5" w:tplc="0816001B" w:tentative="1">
+      <w:start w:val="1"/>
+      <w:numFmt w:val="lowerRoman"/>
+      <w:lvlText w:val="%6."/>
+      <w:lvlJc w:val="right"/>
+      <w:pPr>
+        <w:ind w:left="4320" w:hanging="180"/>
+      </w:pPr>
+    </w:lvl>
+    <w:lvl w:ilvl="6" w:tplc="0816000F" w:tentative="1">
+      <w:start w:val="1"/>
+      <w:numFmt w:val="decimal"/>
+      <w:lvlText w:val="%7."/>
+      <w:lvlJc w:val="left"/>
+      <w:pPr>
+        <w:ind w:left="5040" w:hanging="360"/>
+      </w:pPr>
+    </w:lvl>
+    <w:lvl w:ilvl="7" w:tplc="08160019" w:tentative="1">
+      <w:start w:val="1"/>
+      <w:numFmt w:val="lowerLetter"/>
+      <w:lvlText w:val="%8."/>
+      <w:lvlJc w:val="left"/>
+      <w:pPr>
+        <w:ind w:left="5760" w:hanging="360"/>
+      </w:pPr>
+    </w:lvl>
+    <w:lvl w:ilvl="8" w:tplc="0816001B" w:tentative="1">
+      <w:start w:val="1"/>
+      <w:numFmt w:val="lowerRoman"/>
+      <w:lvlText w:val="%9."/>
+      <w:lvlJc w:val="right"/>
+      <w:pPr>
+        <w:ind w:left="6480" w:hanging="180"/>
+      </w:pPr>
+    </w:lvl>
+  </w:abstractNum>
+  <w:num w:numId="1">
+    <w:abstractNumId w:val="0"/>
+  </w:num>
+</w:numbering>
 </file>
 
 <file path=word/styles.xml><?xml version="1.0" encoding="utf-8"?>
@@ -1613,6 +1991,17 @@
       <w:shd w:val="clear" w:color="auto" w:fill="E1DFDD"/>
     </w:rPr>
   </w:style>
+  <w:style w:type="paragraph" w:styleId="PargrafodaLista">
+    <w:name w:val="List Paragraph"/>
+    <w:basedOn w:val="Normal"/>
+    <w:uiPriority w:val="34"/>
+    <w:qFormat/>
+    <w:rsid w:val="00A64D65"/>
+    <w:pPr>
+      <w:ind w:left="720"/>
+      <w:contextualSpacing/>
+    </w:pPr>
+  </w:style>
 </w:styles>
 </file>
 

</xml_diff>

<commit_message>
Redação da 2ª das 5 alterações
</commit_message>
<xml_diff>
--- a/relatorioGit.docx
+++ b/relatorioGit.docx
@@ -1333,12 +1333,191 @@
           <w:szCs w:val="28"/>
         </w:rPr>
       </w:pPr>
-      <w:r>
-        <w:rPr>
-          <w:sz w:val="28"/>
-          <w:szCs w:val="28"/>
-        </w:rPr>
+    </w:p>
+    <w:p>
+      <w:pPr>
+        <w:spacing w:line="240" w:lineRule="auto"/>
+        <w:rPr>
+          <w:sz w:val="28"/>
+          <w:szCs w:val="28"/>
+        </w:rPr>
+      </w:pPr>
+    </w:p>
+    <w:p>
+      <w:pPr>
+        <w:spacing w:line="240" w:lineRule="auto"/>
+        <w:rPr>
+          <w:sz w:val="28"/>
+          <w:szCs w:val="28"/>
+        </w:rPr>
+      </w:pPr>
+    </w:p>
+    <w:p>
+      <w:pPr>
+        <w:spacing w:line="240" w:lineRule="auto"/>
+        <w:rPr>
+          <w:sz w:val="28"/>
+          <w:szCs w:val="28"/>
+        </w:rPr>
+      </w:pPr>
+    </w:p>
+    <w:p>
+      <w:pPr>
+        <w:spacing w:line="240" w:lineRule="auto"/>
+        <w:rPr>
+          <w:sz w:val="28"/>
+          <w:szCs w:val="28"/>
+        </w:rPr>
+      </w:pPr>
+    </w:p>
+    <w:p>
+      <w:pPr>
+        <w:spacing w:line="240" w:lineRule="auto"/>
+        <w:rPr>
+          <w:sz w:val="28"/>
+          <w:szCs w:val="28"/>
+        </w:rPr>
+      </w:pPr>
+    </w:p>
+    <w:p>
+      <w:pPr>
+        <w:spacing w:line="240" w:lineRule="auto"/>
+        <w:rPr>
+          <w:sz w:val="28"/>
+          <w:szCs w:val="28"/>
+        </w:rPr>
+      </w:pPr>
+    </w:p>
+    <w:p>
+      <w:pPr>
+        <w:spacing w:line="240" w:lineRule="auto"/>
+        <w:rPr>
+          <w:sz w:val="28"/>
+          <w:szCs w:val="28"/>
+        </w:rPr>
+      </w:pPr>
+    </w:p>
+    <w:p>
+      <w:pPr>
+        <w:spacing w:line="240" w:lineRule="auto"/>
+        <w:rPr>
+          <w:sz w:val="28"/>
+          <w:szCs w:val="28"/>
+        </w:rPr>
+      </w:pPr>
+    </w:p>
+    <w:p>
+      <w:pPr>
+        <w:spacing w:line="240" w:lineRule="auto"/>
+        <w:rPr>
+          <w:sz w:val="28"/>
+          <w:szCs w:val="28"/>
+        </w:rPr>
+      </w:pPr>
+    </w:p>
+    <w:p>
+      <w:pPr>
+        <w:spacing w:line="240" w:lineRule="auto"/>
+        <w:rPr>
+          <w:sz w:val="28"/>
+          <w:szCs w:val="28"/>
+        </w:rPr>
+      </w:pPr>
+    </w:p>
+    <w:p>
+      <w:pPr>
+        <w:spacing w:line="240" w:lineRule="auto"/>
+        <w:rPr>
+          <w:sz w:val="28"/>
+          <w:szCs w:val="28"/>
+        </w:rPr>
+      </w:pPr>
+      <w:r>
+        <w:rPr>
+          <w:sz w:val="28"/>
+          <w:szCs w:val="28"/>
+        </w:rPr>
+        <w:lastRenderedPageBreak/>
         <w:t>A 2ª alteração</w:t>
+      </w:r>
+      <w:r>
+        <w:rPr>
+          <w:sz w:val="28"/>
+          <w:szCs w:val="28"/>
+        </w:rPr>
+        <w:t xml:space="preserve"> é também a redação de um das partes do relatório, neste caso é a redação </w:t>
+      </w:r>
+      <w:r>
+        <w:rPr>
+          <w:sz w:val="28"/>
+          <w:szCs w:val="28"/>
+        </w:rPr>
+        <w:t>da secção “Link de acesso ao Repositório”.</w:t>
+      </w:r>
+    </w:p>
+    <w:p>
+      <w:pPr>
+        <w:spacing w:line="240" w:lineRule="auto"/>
+        <w:rPr>
+          <w:sz w:val="28"/>
+          <w:szCs w:val="28"/>
+        </w:rPr>
+      </w:pPr>
+      <w:r>
+        <w:rPr>
+          <w:noProof/>
+          <w:sz w:val="28"/>
+          <w:szCs w:val="28"/>
+        </w:rPr>
+        <w:drawing>
+          <wp:anchor distT="0" distB="0" distL="114300" distR="114300" simplePos="0" relativeHeight="251661312" behindDoc="0" locked="0" layoutInCell="1" allowOverlap="1" wp14:anchorId="1B44C878" wp14:editId="6FFCCF7D">
+            <wp:simplePos x="0" y="0"/>
+            <wp:positionH relativeFrom="column">
+              <wp:posOffset>0</wp:posOffset>
+            </wp:positionH>
+            <wp:positionV relativeFrom="paragraph">
+              <wp:posOffset>321310</wp:posOffset>
+            </wp:positionV>
+            <wp:extent cx="6096851" cy="3162741"/>
+            <wp:effectExtent l="0" t="0" r="0" b="0"/>
+            <wp:wrapTopAndBottom/>
+            <wp:docPr id="6" name="Imagem 6"/>
+            <wp:cNvGraphicFramePr>
+              <a:graphicFrameLocks xmlns:a="http://schemas.openxmlformats.org/drawingml/2006/main" noChangeAspect="1"/>
+            </wp:cNvGraphicFramePr>
+            <a:graphic xmlns:a="http://schemas.openxmlformats.org/drawingml/2006/main">
+              <a:graphicData uri="http://schemas.openxmlformats.org/drawingml/2006/picture">
+                <pic:pic xmlns:pic="http://schemas.openxmlformats.org/drawingml/2006/picture">
+                  <pic:nvPicPr>
+                    <pic:cNvPr id="6" name="Imagem 6"/>
+                    <pic:cNvPicPr/>
+                  </pic:nvPicPr>
+                  <pic:blipFill>
+                    <a:blip r:embed="rId12">
+                      <a:extLst>
+                        <a:ext uri="{28A0092B-C50C-407E-A947-70E740481C1C}">
+                          <a14:useLocalDpi xmlns:a14="http://schemas.microsoft.com/office/drawing/2010/main" val="0"/>
+                        </a:ext>
+                      </a:extLst>
+                    </a:blip>
+                    <a:stretch>
+                      <a:fillRect/>
+                    </a:stretch>
+                  </pic:blipFill>
+                  <pic:spPr>
+                    <a:xfrm>
+                      <a:off x="0" y="0"/>
+                      <a:ext cx="6096851" cy="3162741"/>
+                    </a:xfrm>
+                    <a:prstGeom prst="rect">
+                      <a:avLst/>
+                    </a:prstGeom>
+                  </pic:spPr>
+                </pic:pic>
+              </a:graphicData>
+            </a:graphic>
+          </wp:anchor>
+        </w:drawing>
       </w:r>
     </w:p>
     <w:sectPr>

</xml_diff>

<commit_message>
5 pontos das alterações redigidos no relatório
</commit_message>
<xml_diff>
--- a/relatorioGit.docx
+++ b/relatorioGit.docx
@@ -1232,6 +1232,271 @@
           <w:sz w:val="28"/>
           <w:szCs w:val="28"/>
         </w:rPr>
+        <w:t xml:space="preserve">Para todas as alterações que vamos ver </w:t>
+      </w:r>
+      <w:r>
+        <w:rPr>
+          <w:sz w:val="28"/>
+          <w:szCs w:val="28"/>
+        </w:rPr>
+        <w:t xml:space="preserve">nesta lista, todas foram feitas da mesma maneira, seguindo os mesmos passos, estes sendo: </w:t>
+      </w:r>
+    </w:p>
+    <w:p>
+      <w:pPr>
+        <w:pStyle w:val="PargrafodaLista"/>
+        <w:numPr>
+          <w:ilvl w:val="0"/>
+          <w:numId w:val="2"/>
+        </w:numPr>
+        <w:spacing w:line="240" w:lineRule="auto"/>
+        <w:rPr>
+          <w:sz w:val="28"/>
+          <w:szCs w:val="28"/>
+        </w:rPr>
+      </w:pPr>
+      <w:r>
+        <w:rPr>
+          <w:sz w:val="28"/>
+          <w:szCs w:val="28"/>
+        </w:rPr>
+        <w:t xml:space="preserve">Verificar que estamos no </w:t>
+      </w:r>
+      <w:proofErr w:type="spellStart"/>
+      <w:r>
+        <w:rPr>
+          <w:sz w:val="28"/>
+          <w:szCs w:val="28"/>
+        </w:rPr>
+        <w:t>branch</w:t>
+      </w:r>
+      <w:proofErr w:type="spellEnd"/>
+      <w:r>
+        <w:rPr>
+          <w:sz w:val="28"/>
+          <w:szCs w:val="28"/>
+        </w:rPr>
+        <w:t xml:space="preserve"> </w:t>
+      </w:r>
+      <w:proofErr w:type="spellStart"/>
+      <w:r>
+        <w:rPr>
+          <w:sz w:val="28"/>
+          <w:szCs w:val="28"/>
+        </w:rPr>
+        <w:t>main</w:t>
+      </w:r>
+      <w:proofErr w:type="spellEnd"/>
+    </w:p>
+    <w:p>
+      <w:pPr>
+        <w:pStyle w:val="PargrafodaLista"/>
+        <w:numPr>
+          <w:ilvl w:val="0"/>
+          <w:numId w:val="2"/>
+        </w:numPr>
+        <w:spacing w:line="240" w:lineRule="auto"/>
+        <w:rPr>
+          <w:sz w:val="28"/>
+          <w:szCs w:val="28"/>
+        </w:rPr>
+      </w:pPr>
+      <w:r>
+        <w:rPr>
+          <w:sz w:val="28"/>
+          <w:szCs w:val="28"/>
+        </w:rPr>
+        <w:t>Fazer as alterações no Relatório</w:t>
+      </w:r>
+    </w:p>
+    <w:p>
+      <w:pPr>
+        <w:pStyle w:val="PargrafodaLista"/>
+        <w:numPr>
+          <w:ilvl w:val="0"/>
+          <w:numId w:val="2"/>
+        </w:numPr>
+        <w:spacing w:line="240" w:lineRule="auto"/>
+        <w:rPr>
+          <w:sz w:val="28"/>
+          <w:szCs w:val="28"/>
+        </w:rPr>
+      </w:pPr>
+      <w:r>
+        <w:rPr>
+          <w:sz w:val="28"/>
+          <w:szCs w:val="28"/>
+        </w:rPr>
+        <w:t>No Git Bash fazer o comando: $ git add relatorio</w:t>
+      </w:r>
+      <w:r>
+        <w:rPr>
+          <w:sz w:val="28"/>
+          <w:szCs w:val="28"/>
+        </w:rPr>
+        <w:t>Git.docx</w:t>
+      </w:r>
+    </w:p>
+    <w:p>
+      <w:pPr>
+        <w:pStyle w:val="PargrafodaLista"/>
+        <w:numPr>
+          <w:ilvl w:val="0"/>
+          <w:numId w:val="2"/>
+        </w:numPr>
+        <w:spacing w:line="240" w:lineRule="auto"/>
+        <w:rPr>
+          <w:sz w:val="28"/>
+          <w:szCs w:val="28"/>
+        </w:rPr>
+      </w:pPr>
+      <w:r>
+        <w:rPr>
+          <w:sz w:val="28"/>
+          <w:szCs w:val="28"/>
+        </w:rPr>
+        <w:t xml:space="preserve">Em seguida, o </w:t>
+      </w:r>
+      <w:proofErr w:type="spellStart"/>
+      <w:r>
+        <w:rPr>
+          <w:sz w:val="28"/>
+          <w:szCs w:val="28"/>
+        </w:rPr>
+        <w:t>commit</w:t>
+      </w:r>
+      <w:proofErr w:type="spellEnd"/>
+      <w:r>
+        <w:rPr>
+          <w:sz w:val="28"/>
+          <w:szCs w:val="28"/>
+        </w:rPr>
+        <w:t xml:space="preserve"> com: $ git </w:t>
+      </w:r>
+      <w:proofErr w:type="spellStart"/>
+      <w:r>
+        <w:rPr>
+          <w:sz w:val="28"/>
+          <w:szCs w:val="28"/>
+        </w:rPr>
+        <w:t>commit</w:t>
+      </w:r>
+      <w:proofErr w:type="spellEnd"/>
+      <w:r>
+        <w:rPr>
+          <w:sz w:val="28"/>
+          <w:szCs w:val="28"/>
+        </w:rPr>
+        <w:t xml:space="preserve"> -m “</w:t>
+      </w:r>
+      <w:r>
+        <w:rPr>
+          <w:i/>
+          <w:iCs/>
+          <w:sz w:val="28"/>
+          <w:szCs w:val="28"/>
+        </w:rPr>
+        <w:t>comentário das alterações</w:t>
+      </w:r>
+      <w:r>
+        <w:rPr>
+          <w:sz w:val="28"/>
+          <w:szCs w:val="28"/>
+        </w:rPr>
+        <w:t>”</w:t>
+      </w:r>
+    </w:p>
+    <w:p>
+      <w:pPr>
+        <w:pStyle w:val="PargrafodaLista"/>
+        <w:numPr>
+          <w:ilvl w:val="0"/>
+          <w:numId w:val="2"/>
+        </w:numPr>
+        <w:spacing w:line="240" w:lineRule="auto"/>
+        <w:rPr>
+          <w:sz w:val="28"/>
+          <w:szCs w:val="28"/>
+        </w:rPr>
+      </w:pPr>
+      <w:r>
+        <w:rPr>
+          <w:sz w:val="28"/>
+          <w:szCs w:val="28"/>
+        </w:rPr>
+        <w:t xml:space="preserve">E finalizar com: $ git </w:t>
+      </w:r>
+      <w:proofErr w:type="spellStart"/>
+      <w:r>
+        <w:rPr>
+          <w:sz w:val="28"/>
+          <w:szCs w:val="28"/>
+        </w:rPr>
+        <w:t>push</w:t>
+      </w:r>
+      <w:proofErr w:type="spellEnd"/>
+      <w:r>
+        <w:rPr>
+          <w:sz w:val="28"/>
+          <w:szCs w:val="28"/>
+        </w:rPr>
+        <w:t xml:space="preserve"> ou $ git –set-</w:t>
+      </w:r>
+      <w:proofErr w:type="spellStart"/>
+      <w:r>
+        <w:rPr>
+          <w:sz w:val="28"/>
+          <w:szCs w:val="28"/>
+        </w:rPr>
+        <w:t>upstream</w:t>
+      </w:r>
+      <w:proofErr w:type="spellEnd"/>
+      <w:r>
+        <w:rPr>
+          <w:sz w:val="28"/>
+          <w:szCs w:val="28"/>
+        </w:rPr>
+        <w:t xml:space="preserve"> </w:t>
+      </w:r>
+      <w:r>
+        <w:rPr>
+          <w:sz w:val="28"/>
+          <w:szCs w:val="28"/>
+        </w:rPr>
+        <w:t xml:space="preserve">origin </w:t>
+      </w:r>
+      <w:proofErr w:type="spellStart"/>
+      <w:r>
+        <w:rPr>
+          <w:sz w:val="28"/>
+          <w:szCs w:val="28"/>
+        </w:rPr>
+        <w:t>develop</w:t>
+      </w:r>
+      <w:proofErr w:type="spellEnd"/>
+    </w:p>
+    <w:p>
+      <w:pPr>
+        <w:spacing w:line="240" w:lineRule="auto"/>
+        <w:rPr>
+          <w:sz w:val="28"/>
+          <w:szCs w:val="28"/>
+        </w:rPr>
+      </w:pPr>
+    </w:p>
+    <w:p>
+      <w:pPr>
+        <w:spacing w:line="240" w:lineRule="auto"/>
+        <w:rPr>
+          <w:sz w:val="28"/>
+          <w:szCs w:val="28"/>
+        </w:rPr>
+      </w:pPr>
+      <w:r>
+        <w:rPr>
+          <w:sz w:val="28"/>
+          <w:szCs w:val="28"/>
+        </w:rPr>
         <w:t xml:space="preserve">A 1ª alteração é a redação da </w:t>
       </w:r>
       <w:r>
@@ -1274,10 +1539,10 @@
           <w:szCs w:val="28"/>
         </w:rPr>
         <w:drawing>
-          <wp:inline distT="0" distB="0" distL="0" distR="0" wp14:anchorId="571AA686" wp14:editId="14D46BB0">
-            <wp:extent cx="6125430" cy="4258269"/>
-            <wp:effectExtent l="0" t="0" r="8890" b="9525"/>
-            <wp:docPr id="5" name="Imagem 5"/>
+          <wp:inline distT="0" distB="0" distL="0" distR="0" wp14:anchorId="4C26B5E9" wp14:editId="67D86707">
+            <wp:extent cx="6125430" cy="3772426"/>
+            <wp:effectExtent l="0" t="0" r="8890" b="0"/>
+            <wp:docPr id="7" name="Imagem 7"/>
             <wp:cNvGraphicFramePr>
               <a:graphicFrameLocks xmlns:a="http://schemas.openxmlformats.org/drawingml/2006/main" noChangeAspect="1"/>
             </wp:cNvGraphicFramePr>
@@ -1285,7 +1550,7 @@
               <a:graphicData uri="http://schemas.openxmlformats.org/drawingml/2006/picture">
                 <pic:pic xmlns:pic="http://schemas.openxmlformats.org/drawingml/2006/picture">
                   <pic:nvPicPr>
-                    <pic:cNvPr id="5" name="Imagem 5"/>
+                    <pic:cNvPr id="7" name="Imagem 7"/>
                     <pic:cNvPicPr/>
                   </pic:nvPicPr>
                   <pic:blipFill>
@@ -1303,7 +1568,7 @@
                   <pic:spPr>
                     <a:xfrm>
                       <a:off x="0" y="0"/>
-                      <a:ext cx="6125430" cy="4258269"/>
+                      <a:ext cx="6125430" cy="3772426"/>
                     </a:xfrm>
                     <a:prstGeom prst="rect">
                       <a:avLst/>
@@ -1387,51 +1652,6 @@
           <w:szCs w:val="28"/>
         </w:rPr>
       </w:pPr>
-    </w:p>
-    <w:p>
-      <w:pPr>
-        <w:spacing w:line="240" w:lineRule="auto"/>
-        <w:rPr>
-          <w:sz w:val="28"/>
-          <w:szCs w:val="28"/>
-        </w:rPr>
-      </w:pPr>
-    </w:p>
-    <w:p>
-      <w:pPr>
-        <w:spacing w:line="240" w:lineRule="auto"/>
-        <w:rPr>
-          <w:sz w:val="28"/>
-          <w:szCs w:val="28"/>
-        </w:rPr>
-      </w:pPr>
-    </w:p>
-    <w:p>
-      <w:pPr>
-        <w:spacing w:line="240" w:lineRule="auto"/>
-        <w:rPr>
-          <w:sz w:val="28"/>
-          <w:szCs w:val="28"/>
-        </w:rPr>
-      </w:pPr>
-    </w:p>
-    <w:p>
-      <w:pPr>
-        <w:spacing w:line="240" w:lineRule="auto"/>
-        <w:rPr>
-          <w:sz w:val="28"/>
-          <w:szCs w:val="28"/>
-        </w:rPr>
-      </w:pPr>
-    </w:p>
-    <w:p>
-      <w:pPr>
-        <w:spacing w:line="240" w:lineRule="auto"/>
-        <w:rPr>
-          <w:sz w:val="28"/>
-          <w:szCs w:val="28"/>
-        </w:rPr>
-      </w:pPr>
       <w:r>
         <w:rPr>
           <w:sz w:val="28"/>
@@ -1463,6 +1683,16 @@
           <w:szCs w:val="28"/>
         </w:rPr>
       </w:pPr>
+    </w:p>
+    <w:p>
+      <w:pPr>
+        <w:spacing w:line="240" w:lineRule="auto"/>
+        <w:jc w:val="center"/>
+        <w:rPr>
+          <w:sz w:val="28"/>
+          <w:szCs w:val="28"/>
+        </w:rPr>
+      </w:pPr>
       <w:r>
         <w:rPr>
           <w:noProof/>
@@ -1470,18 +1700,10 @@
           <w:szCs w:val="28"/>
         </w:rPr>
         <w:drawing>
-          <wp:anchor distT="0" distB="0" distL="114300" distR="114300" simplePos="0" relativeHeight="251661312" behindDoc="0" locked="0" layoutInCell="1" allowOverlap="1" wp14:anchorId="1B44C878" wp14:editId="6FFCCF7D">
-            <wp:simplePos x="0" y="0"/>
-            <wp:positionH relativeFrom="column">
-              <wp:posOffset>0</wp:posOffset>
-            </wp:positionH>
-            <wp:positionV relativeFrom="paragraph">
-              <wp:posOffset>321310</wp:posOffset>
-            </wp:positionV>
-            <wp:extent cx="6096851" cy="3162741"/>
-            <wp:effectExtent l="0" t="0" r="0" b="0"/>
-            <wp:wrapTopAndBottom/>
-            <wp:docPr id="6" name="Imagem 6"/>
+          <wp:inline distT="0" distB="0" distL="0" distR="0" wp14:anchorId="3252A15D" wp14:editId="46DC9C07">
+            <wp:extent cx="6096851" cy="3057952"/>
+            <wp:effectExtent l="0" t="0" r="0" b="9525"/>
+            <wp:docPr id="8" name="Imagem 8"/>
             <wp:cNvGraphicFramePr>
               <a:graphicFrameLocks xmlns:a="http://schemas.openxmlformats.org/drawingml/2006/main" noChangeAspect="1"/>
             </wp:cNvGraphicFramePr>
@@ -1489,7 +1711,7 @@
               <a:graphicData uri="http://schemas.openxmlformats.org/drawingml/2006/picture">
                 <pic:pic xmlns:pic="http://schemas.openxmlformats.org/drawingml/2006/picture">
                   <pic:nvPicPr>
-                    <pic:cNvPr id="6" name="Imagem 6"/>
+                    <pic:cNvPr id="8" name="Imagem 8"/>
                     <pic:cNvPicPr/>
                   </pic:nvPicPr>
                   <pic:blipFill>
@@ -1507,7 +1729,7 @@
                   <pic:spPr>
                     <a:xfrm>
                       <a:off x="0" y="0"/>
-                      <a:ext cx="6096851" cy="3162741"/>
+                      <a:ext cx="6096851" cy="3057952"/>
                     </a:xfrm>
                     <a:prstGeom prst="rect">
                       <a:avLst/>
@@ -1516,9 +1738,473 @@
                 </pic:pic>
               </a:graphicData>
             </a:graphic>
-          </wp:anchor>
+          </wp:inline>
         </w:drawing>
       </w:r>
+    </w:p>
+    <w:p>
+      <w:pPr>
+        <w:spacing w:line="240" w:lineRule="auto"/>
+        <w:rPr>
+          <w:sz w:val="28"/>
+          <w:szCs w:val="28"/>
+        </w:rPr>
+      </w:pPr>
+    </w:p>
+    <w:p>
+      <w:pPr>
+        <w:spacing w:line="240" w:lineRule="auto"/>
+        <w:rPr>
+          <w:sz w:val="28"/>
+          <w:szCs w:val="28"/>
+        </w:rPr>
+      </w:pPr>
+      <w:r>
+        <w:rPr>
+          <w:sz w:val="28"/>
+          <w:szCs w:val="28"/>
+        </w:rPr>
+        <w:t xml:space="preserve">A 3ª alteração do Relatório no </w:t>
+      </w:r>
+      <w:proofErr w:type="spellStart"/>
+      <w:r>
+        <w:rPr>
+          <w:sz w:val="28"/>
+          <w:szCs w:val="28"/>
+        </w:rPr>
+        <w:t>branch</w:t>
+      </w:r>
+      <w:proofErr w:type="spellEnd"/>
+      <w:r>
+        <w:rPr>
+          <w:sz w:val="28"/>
+          <w:szCs w:val="28"/>
+        </w:rPr>
+        <w:t xml:space="preserve"> </w:t>
+      </w:r>
+      <w:proofErr w:type="spellStart"/>
+      <w:r>
+        <w:rPr>
+          <w:sz w:val="28"/>
+          <w:szCs w:val="28"/>
+        </w:rPr>
+        <w:t>develop</w:t>
+      </w:r>
+      <w:proofErr w:type="spellEnd"/>
+      <w:r>
+        <w:rPr>
+          <w:sz w:val="28"/>
+          <w:szCs w:val="28"/>
+        </w:rPr>
+        <w:t xml:space="preserve"> trata-se </w:t>
+      </w:r>
+      <w:r>
+        <w:rPr>
+          <w:sz w:val="28"/>
+          <w:szCs w:val="28"/>
+        </w:rPr>
+        <w:t xml:space="preserve">da </w:t>
+      </w:r>
+      <w:r>
+        <w:rPr>
+          <w:sz w:val="28"/>
+          <w:szCs w:val="28"/>
+        </w:rPr>
+        <w:t>adição da secção Controlo de Versões do Relatório e a redação do seu 1º ponto.</w:t>
+      </w:r>
+    </w:p>
+    <w:p>
+      <w:pPr>
+        <w:spacing w:line="240" w:lineRule="auto"/>
+        <w:rPr>
+          <w:sz w:val="28"/>
+          <w:szCs w:val="28"/>
+        </w:rPr>
+      </w:pPr>
+    </w:p>
+    <w:p>
+      <w:pPr>
+        <w:spacing w:line="240" w:lineRule="auto"/>
+        <w:rPr>
+          <w:sz w:val="28"/>
+          <w:szCs w:val="28"/>
+        </w:rPr>
+      </w:pPr>
+      <w:r>
+        <w:rPr>
+          <w:noProof/>
+          <w:sz w:val="28"/>
+          <w:szCs w:val="28"/>
+        </w:rPr>
+        <w:drawing>
+          <wp:inline distT="0" distB="0" distL="0" distR="0" wp14:anchorId="6BC29A0E" wp14:editId="477DD09F">
+            <wp:extent cx="6201640" cy="3115110"/>
+            <wp:effectExtent l="0" t="0" r="0" b="9525"/>
+            <wp:docPr id="11" name="Imagem 11"/>
+            <wp:cNvGraphicFramePr>
+              <a:graphicFrameLocks xmlns:a="http://schemas.openxmlformats.org/drawingml/2006/main" noChangeAspect="1"/>
+            </wp:cNvGraphicFramePr>
+            <a:graphic xmlns:a="http://schemas.openxmlformats.org/drawingml/2006/main">
+              <a:graphicData uri="http://schemas.openxmlformats.org/drawingml/2006/picture">
+                <pic:pic xmlns:pic="http://schemas.openxmlformats.org/drawingml/2006/picture">
+                  <pic:nvPicPr>
+                    <pic:cNvPr id="11" name="Imagem 11"/>
+                    <pic:cNvPicPr/>
+                  </pic:nvPicPr>
+                  <pic:blipFill>
+                    <a:blip r:embed="rId13">
+                      <a:extLst>
+                        <a:ext uri="{28A0092B-C50C-407E-A947-70E740481C1C}">
+                          <a14:useLocalDpi xmlns:a14="http://schemas.microsoft.com/office/drawing/2010/main" val="0"/>
+                        </a:ext>
+                      </a:extLst>
+                    </a:blip>
+                    <a:stretch>
+                      <a:fillRect/>
+                    </a:stretch>
+                  </pic:blipFill>
+                  <pic:spPr>
+                    <a:xfrm>
+                      <a:off x="0" y="0"/>
+                      <a:ext cx="6201640" cy="3115110"/>
+                    </a:xfrm>
+                    <a:prstGeom prst="rect">
+                      <a:avLst/>
+                    </a:prstGeom>
+                  </pic:spPr>
+                </pic:pic>
+              </a:graphicData>
+            </a:graphic>
+          </wp:inline>
+        </w:drawing>
+      </w:r>
+    </w:p>
+    <w:p>
+      <w:pPr>
+        <w:spacing w:line="240" w:lineRule="auto"/>
+        <w:rPr>
+          <w:sz w:val="28"/>
+          <w:szCs w:val="28"/>
+        </w:rPr>
+      </w:pPr>
+    </w:p>
+    <w:p>
+      <w:pPr>
+        <w:spacing w:line="240" w:lineRule="auto"/>
+        <w:rPr>
+          <w:sz w:val="28"/>
+          <w:szCs w:val="28"/>
+        </w:rPr>
+      </w:pPr>
+    </w:p>
+    <w:p>
+      <w:pPr>
+        <w:spacing w:line="240" w:lineRule="auto"/>
+        <w:rPr>
+          <w:sz w:val="28"/>
+          <w:szCs w:val="28"/>
+        </w:rPr>
+      </w:pPr>
+    </w:p>
+    <w:p>
+      <w:pPr>
+        <w:spacing w:line="240" w:lineRule="auto"/>
+        <w:rPr>
+          <w:sz w:val="28"/>
+          <w:szCs w:val="28"/>
+        </w:rPr>
+      </w:pPr>
+    </w:p>
+    <w:p>
+      <w:pPr>
+        <w:spacing w:line="240" w:lineRule="auto"/>
+        <w:rPr>
+          <w:sz w:val="28"/>
+          <w:szCs w:val="28"/>
+        </w:rPr>
+      </w:pPr>
+      <w:r>
+        <w:rPr>
+          <w:sz w:val="28"/>
+          <w:szCs w:val="28"/>
+        </w:rPr>
+        <w:lastRenderedPageBreak/>
+        <w:t xml:space="preserve">Na </w:t>
+      </w:r>
+      <w:r>
+        <w:rPr>
+          <w:sz w:val="28"/>
+          <w:szCs w:val="28"/>
+        </w:rPr>
+        <w:t>4ª alteração</w:t>
+      </w:r>
+      <w:r>
+        <w:rPr>
+          <w:sz w:val="28"/>
+          <w:szCs w:val="28"/>
+        </w:rPr>
+        <w:t xml:space="preserve"> temos a redação e inserção d</w:t>
+      </w:r>
+      <w:r>
+        <w:rPr>
+          <w:sz w:val="28"/>
+          <w:szCs w:val="28"/>
+        </w:rPr>
+        <w:t>e uma</w:t>
+      </w:r>
+      <w:r>
+        <w:rPr>
+          <w:sz w:val="28"/>
+          <w:szCs w:val="28"/>
+        </w:rPr>
+        <w:t xml:space="preserve"> imagem demonstrativa do 1º dos 5 pontos que estamos a</w:t>
+      </w:r>
+      <w:r>
+        <w:rPr>
+          <w:sz w:val="28"/>
+          <w:szCs w:val="28"/>
+        </w:rPr>
+        <w:t xml:space="preserve"> apresentar neste momento.</w:t>
+      </w:r>
+    </w:p>
+    <w:p>
+      <w:pPr>
+        <w:spacing w:line="240" w:lineRule="auto"/>
+        <w:rPr>
+          <w:sz w:val="28"/>
+          <w:szCs w:val="28"/>
+        </w:rPr>
+      </w:pPr>
+    </w:p>
+    <w:p>
+      <w:pPr>
+        <w:spacing w:line="240" w:lineRule="auto"/>
+        <w:rPr>
+          <w:sz w:val="28"/>
+          <w:szCs w:val="28"/>
+        </w:rPr>
+      </w:pPr>
+      <w:r>
+        <w:rPr>
+          <w:noProof/>
+          <w:sz w:val="28"/>
+          <w:szCs w:val="28"/>
+        </w:rPr>
+        <w:drawing>
+          <wp:inline distT="0" distB="0" distL="0" distR="0" wp14:anchorId="227A194A" wp14:editId="4128DE76">
+            <wp:extent cx="6645910" cy="3022600"/>
+            <wp:effectExtent l="0" t="0" r="2540" b="6350"/>
+            <wp:docPr id="10" name="Imagem 10"/>
+            <wp:cNvGraphicFramePr>
+              <a:graphicFrameLocks xmlns:a="http://schemas.openxmlformats.org/drawingml/2006/main" noChangeAspect="1"/>
+            </wp:cNvGraphicFramePr>
+            <a:graphic xmlns:a="http://schemas.openxmlformats.org/drawingml/2006/main">
+              <a:graphicData uri="http://schemas.openxmlformats.org/drawingml/2006/picture">
+                <pic:pic xmlns:pic="http://schemas.openxmlformats.org/drawingml/2006/picture">
+                  <pic:nvPicPr>
+                    <pic:cNvPr id="10" name="Imagem 10"/>
+                    <pic:cNvPicPr/>
+                  </pic:nvPicPr>
+                  <pic:blipFill>
+                    <a:blip r:embed="rId14">
+                      <a:extLst>
+                        <a:ext uri="{28A0092B-C50C-407E-A947-70E740481C1C}">
+                          <a14:useLocalDpi xmlns:a14="http://schemas.microsoft.com/office/drawing/2010/main" val="0"/>
+                        </a:ext>
+                      </a:extLst>
+                    </a:blip>
+                    <a:stretch>
+                      <a:fillRect/>
+                    </a:stretch>
+                  </pic:blipFill>
+                  <pic:spPr>
+                    <a:xfrm>
+                      <a:off x="0" y="0"/>
+                      <a:ext cx="6645910" cy="3022600"/>
+                    </a:xfrm>
+                    <a:prstGeom prst="rect">
+                      <a:avLst/>
+                    </a:prstGeom>
+                  </pic:spPr>
+                </pic:pic>
+              </a:graphicData>
+            </a:graphic>
+          </wp:inline>
+        </w:drawing>
+      </w:r>
+    </w:p>
+    <w:p>
+      <w:pPr>
+        <w:spacing w:line="240" w:lineRule="auto"/>
+        <w:rPr>
+          <w:sz w:val="28"/>
+          <w:szCs w:val="28"/>
+        </w:rPr>
+      </w:pPr>
+    </w:p>
+    <w:p>
+      <w:pPr>
+        <w:spacing w:line="240" w:lineRule="auto"/>
+        <w:rPr>
+          <w:sz w:val="28"/>
+          <w:szCs w:val="28"/>
+        </w:rPr>
+      </w:pPr>
+      <w:r>
+        <w:rPr>
+          <w:sz w:val="28"/>
+          <w:szCs w:val="28"/>
+        </w:rPr>
+        <w:t>Para finalizar, a</w:t>
+      </w:r>
+      <w:r>
+        <w:rPr>
+          <w:sz w:val="28"/>
+          <w:szCs w:val="28"/>
+        </w:rPr>
+        <w:t xml:space="preserve"> </w:t>
+      </w:r>
+      <w:r>
+        <w:rPr>
+          <w:sz w:val="28"/>
+          <w:szCs w:val="28"/>
+        </w:rPr>
+        <w:t>5ª alteração</w:t>
+      </w:r>
+      <w:r>
+        <w:rPr>
+          <w:sz w:val="28"/>
+          <w:szCs w:val="28"/>
+        </w:rPr>
+        <w:t xml:space="preserve"> é a adição </w:t>
+      </w:r>
+      <w:r>
+        <w:rPr>
+          <w:sz w:val="28"/>
+          <w:szCs w:val="28"/>
+        </w:rPr>
+        <w:t>2ª</w:t>
+      </w:r>
+      <w:r>
+        <w:rPr>
+          <w:sz w:val="28"/>
+          <w:szCs w:val="28"/>
+        </w:rPr>
+        <w:t xml:space="preserve"> alteraç</w:t>
+      </w:r>
+      <w:r>
+        <w:rPr>
+          <w:sz w:val="28"/>
+          <w:szCs w:val="28"/>
+        </w:rPr>
+        <w:t>ão</w:t>
+      </w:r>
+      <w:r>
+        <w:rPr>
+          <w:sz w:val="28"/>
+          <w:szCs w:val="28"/>
+        </w:rPr>
+        <w:t xml:space="preserve"> e respetivo texto e image</w:t>
+      </w:r>
+      <w:r>
+        <w:rPr>
+          <w:sz w:val="28"/>
+          <w:szCs w:val="28"/>
+        </w:rPr>
+        <w:t>m</w:t>
+      </w:r>
+      <w:r>
+        <w:rPr>
+          <w:sz w:val="28"/>
+          <w:szCs w:val="28"/>
+        </w:rPr>
+        <w:t>.</w:t>
+      </w:r>
+    </w:p>
+    <w:p>
+      <w:pPr>
+        <w:spacing w:line="240" w:lineRule="auto"/>
+        <w:rPr>
+          <w:sz w:val="28"/>
+          <w:szCs w:val="28"/>
+        </w:rPr>
+      </w:pPr>
+    </w:p>
+    <w:p>
+      <w:pPr>
+        <w:spacing w:line="240" w:lineRule="auto"/>
+        <w:jc w:val="center"/>
+        <w:rPr>
+          <w:sz w:val="28"/>
+          <w:szCs w:val="28"/>
+        </w:rPr>
+      </w:pPr>
+      <w:r>
+        <w:rPr>
+          <w:noProof/>
+          <w:sz w:val="28"/>
+          <w:szCs w:val="28"/>
+        </w:rPr>
+        <w:drawing>
+          <wp:inline distT="0" distB="0" distL="0" distR="0" wp14:anchorId="5FEFABA9" wp14:editId="08996B55">
+            <wp:extent cx="6125430" cy="3029373"/>
+            <wp:effectExtent l="0" t="0" r="8890" b="0"/>
+            <wp:docPr id="9" name="Imagem 9"/>
+            <wp:cNvGraphicFramePr>
+              <a:graphicFrameLocks xmlns:a="http://schemas.openxmlformats.org/drawingml/2006/main" noChangeAspect="1"/>
+            </wp:cNvGraphicFramePr>
+            <a:graphic xmlns:a="http://schemas.openxmlformats.org/drawingml/2006/main">
+              <a:graphicData uri="http://schemas.openxmlformats.org/drawingml/2006/picture">
+                <pic:pic xmlns:pic="http://schemas.openxmlformats.org/drawingml/2006/picture">
+                  <pic:nvPicPr>
+                    <pic:cNvPr id="9" name="Imagem 9"/>
+                    <pic:cNvPicPr/>
+                  </pic:nvPicPr>
+                  <pic:blipFill>
+                    <a:blip r:embed="rId15">
+                      <a:extLst>
+                        <a:ext uri="{28A0092B-C50C-407E-A947-70E740481C1C}">
+                          <a14:useLocalDpi xmlns:a14="http://schemas.microsoft.com/office/drawing/2010/main" val="0"/>
+                        </a:ext>
+                      </a:extLst>
+                    </a:blip>
+                    <a:stretch>
+                      <a:fillRect/>
+                    </a:stretch>
+                  </pic:blipFill>
+                  <pic:spPr>
+                    <a:xfrm>
+                      <a:off x="0" y="0"/>
+                      <a:ext cx="6125430" cy="3029373"/>
+                    </a:xfrm>
+                    <a:prstGeom prst="rect">
+                      <a:avLst/>
+                    </a:prstGeom>
+                  </pic:spPr>
+                </pic:pic>
+              </a:graphicData>
+            </a:graphic>
+          </wp:inline>
+        </w:drawing>
+      </w:r>
+    </w:p>
+    <w:p>
+      <w:pPr>
+        <w:spacing w:line="240" w:lineRule="auto"/>
+        <w:rPr>
+          <w:sz w:val="28"/>
+          <w:szCs w:val="28"/>
+        </w:rPr>
+      </w:pPr>
+    </w:p>
+    <w:p>
+      <w:pPr>
+        <w:spacing w:line="240" w:lineRule="auto"/>
+        <w:rPr>
+          <w:sz w:val="28"/>
+          <w:szCs w:val="28"/>
+        </w:rPr>
+      </w:pPr>
     </w:p>
     <w:sectPr>
       <w:pgSz w:w="11906" w:h="16838"/>
@@ -1671,8 +2357,100 @@
       </w:pPr>
     </w:lvl>
   </w:abstractNum>
+  <w:abstractNum w:abstractNumId="1" w15:restartNumberingAfterBreak="0">
+    <w:nsid w:val="76C52989"/>
+    <w:multiLevelType w:val="hybridMultilevel"/>
+    <w:tmpl w:val="4B06A946"/>
+    <w:lvl w:ilvl="0" w:tplc="FFFFFFFF">
+      <w:start w:val="1"/>
+      <w:numFmt w:val="decimal"/>
+      <w:lvlText w:val="%1."/>
+      <w:lvlJc w:val="left"/>
+      <w:pPr>
+        <w:ind w:left="720" w:hanging="360"/>
+      </w:pPr>
+      <w:rPr>
+        <w:rFonts w:hint="default"/>
+      </w:rPr>
+    </w:lvl>
+    <w:lvl w:ilvl="1" w:tplc="08160019" w:tentative="1">
+      <w:start w:val="1"/>
+      <w:numFmt w:val="lowerLetter"/>
+      <w:lvlText w:val="%2."/>
+      <w:lvlJc w:val="left"/>
+      <w:pPr>
+        <w:ind w:left="1440" w:hanging="360"/>
+      </w:pPr>
+    </w:lvl>
+    <w:lvl w:ilvl="2" w:tplc="0816001B" w:tentative="1">
+      <w:start w:val="1"/>
+      <w:numFmt w:val="lowerRoman"/>
+      <w:lvlText w:val="%3."/>
+      <w:lvlJc w:val="right"/>
+      <w:pPr>
+        <w:ind w:left="2160" w:hanging="180"/>
+      </w:pPr>
+    </w:lvl>
+    <w:lvl w:ilvl="3" w:tplc="0816000F" w:tentative="1">
+      <w:start w:val="1"/>
+      <w:numFmt w:val="decimal"/>
+      <w:lvlText w:val="%4."/>
+      <w:lvlJc w:val="left"/>
+      <w:pPr>
+        <w:ind w:left="2880" w:hanging="360"/>
+      </w:pPr>
+    </w:lvl>
+    <w:lvl w:ilvl="4" w:tplc="08160019" w:tentative="1">
+      <w:start w:val="1"/>
+      <w:numFmt w:val="lowerLetter"/>
+      <w:lvlText w:val="%5."/>
+      <w:lvlJc w:val="left"/>
+      <w:pPr>
+        <w:ind w:left="3600" w:hanging="360"/>
+      </w:pPr>
+    </w:lvl>
+    <w:lvl w:ilvl="5" w:tplc="0816001B" w:tentative="1">
+      <w:start w:val="1"/>
+      <w:numFmt w:val="lowerRoman"/>
+      <w:lvlText w:val="%6."/>
+      <w:lvlJc w:val="right"/>
+      <w:pPr>
+        <w:ind w:left="4320" w:hanging="180"/>
+      </w:pPr>
+    </w:lvl>
+    <w:lvl w:ilvl="6" w:tplc="0816000F" w:tentative="1">
+      <w:start w:val="1"/>
+      <w:numFmt w:val="decimal"/>
+      <w:lvlText w:val="%7."/>
+      <w:lvlJc w:val="left"/>
+      <w:pPr>
+        <w:ind w:left="5040" w:hanging="360"/>
+      </w:pPr>
+    </w:lvl>
+    <w:lvl w:ilvl="7" w:tplc="08160019" w:tentative="1">
+      <w:start w:val="1"/>
+      <w:numFmt w:val="lowerLetter"/>
+      <w:lvlText w:val="%8."/>
+      <w:lvlJc w:val="left"/>
+      <w:pPr>
+        <w:ind w:left="5760" w:hanging="360"/>
+      </w:pPr>
+    </w:lvl>
+    <w:lvl w:ilvl="8" w:tplc="0816001B" w:tentative="1">
+      <w:start w:val="1"/>
+      <w:numFmt w:val="lowerRoman"/>
+      <w:lvlText w:val="%9."/>
+      <w:lvlJc w:val="right"/>
+      <w:pPr>
+        <w:ind w:left="6480" w:hanging="180"/>
+      </w:pPr>
+    </w:lvl>
+  </w:abstractNum>
   <w:num w:numId="1">
     <w:abstractNumId w:val="0"/>
+  </w:num>
+  <w:num w:numId="2">
+    <w:abstractNumId w:val="1"/>
   </w:num>
 </w:numbering>
 </file>

</xml_diff>

<commit_message>
Alterações Cabeçalho e Rodapé
</commit_message>
<xml_diff>
--- a/relatorioGit.docx
+++ b/relatorioGit.docx
@@ -410,7 +410,10 @@
           <w:u w:val="single"/>
         </w:rPr>
       </w:pPr>
-      <w:r>
+    </w:p>
+    <w:p>
+      <w:pPr>
+        <w:spacing w:line="240" w:lineRule="auto"/>
         <w:rPr>
           <w:b/>
           <w:bCs/>
@@ -418,9 +421,7 @@
           <w:szCs w:val="32"/>
           <w:u w:val="single"/>
         </w:rPr>
-        <w:lastRenderedPageBreak/>
-        <w:t>Processo de criação do Repositório</w:t>
-      </w:r>
+      </w:pPr>
     </w:p>
     <w:p>
       <w:pPr>
@@ -433,6 +434,28 @@
           <w:u w:val="single"/>
         </w:rPr>
       </w:pPr>
+      <w:r>
+        <w:rPr>
+          <w:b/>
+          <w:bCs/>
+          <w:sz w:val="32"/>
+          <w:szCs w:val="32"/>
+          <w:u w:val="single"/>
+        </w:rPr>
+        <w:t>Processo de criação do Repositório</w:t>
+      </w:r>
+    </w:p>
+    <w:p>
+      <w:pPr>
+        <w:spacing w:line="240" w:lineRule="auto"/>
+        <w:rPr>
+          <w:b/>
+          <w:bCs/>
+          <w:sz w:val="32"/>
+          <w:szCs w:val="32"/>
+          <w:u w:val="single"/>
+        </w:rPr>
+      </w:pPr>
     </w:p>
     <w:p>
       <w:pPr>
@@ -719,22 +742,23 @@
           <w:szCs w:val="28"/>
         </w:rPr>
       </w:pPr>
-    </w:p>
-    <w:p>
-      <w:pPr>
-        <w:spacing w:line="240" w:lineRule="auto"/>
-        <w:rPr>
-          <w:sz w:val="28"/>
-          <w:szCs w:val="28"/>
-        </w:rPr>
-      </w:pPr>
-      <w:r>
-        <w:rPr>
-          <w:sz w:val="28"/>
-          <w:szCs w:val="28"/>
-        </w:rPr>
-        <w:t>Deixo em baixo, um print do GitBash com todos os comandos:</w:t>
-      </w:r>
+      <w:r>
+        <w:rPr>
+          <w:sz w:val="28"/>
+          <w:szCs w:val="28"/>
+        </w:rPr>
+        <w:t xml:space="preserve">Deixo em baixo, um print do GitBash com todos os comandos: </w:t>
+      </w:r>
+    </w:p>
+    <w:p>
+      <w:pPr>
+        <w:spacing w:line="240" w:lineRule="auto"/>
+        <w:jc w:val="center"/>
+        <w:rPr>
+          <w:sz w:val="28"/>
+          <w:szCs w:val="28"/>
+        </w:rPr>
+      </w:pPr>
       <w:r>
         <w:rPr>
           <w:noProof/>
@@ -742,17 +766,9 @@
           <w:szCs w:val="28"/>
         </w:rPr>
         <w:drawing>
-          <wp:anchor distT="0" distB="0" distL="114300" distR="114300" simplePos="0" relativeHeight="251659264" behindDoc="0" locked="0" layoutInCell="1" allowOverlap="1" wp14:anchorId="70F016FC" wp14:editId="361436D9">
-            <wp:simplePos x="0" y="0"/>
-            <wp:positionH relativeFrom="column">
-              <wp:posOffset>0</wp:posOffset>
-            </wp:positionH>
-            <wp:positionV relativeFrom="paragraph">
-              <wp:posOffset>321310</wp:posOffset>
-            </wp:positionV>
-            <wp:extent cx="6315956" cy="4143953"/>
-            <wp:effectExtent l="0" t="0" r="8890" b="9525"/>
-            <wp:wrapTopAndBottom/>
+          <wp:inline distT="0" distB="0" distL="0" distR="0" wp14:anchorId="70F016FC" wp14:editId="64B3A34B">
+            <wp:extent cx="5372100" cy="3524498"/>
+            <wp:effectExtent l="0" t="0" r="0" b="0"/>
             <wp:docPr id="1" name="Imagem 1"/>
             <wp:cNvGraphicFramePr>
               <a:graphicFrameLocks xmlns:a="http://schemas.openxmlformats.org/drawingml/2006/main" noChangeAspect="1"/>
@@ -779,7 +795,7 @@
                   <pic:spPr>
                     <a:xfrm>
                       <a:off x="0" y="0"/>
-                      <a:ext cx="6315956" cy="4143953"/>
+                      <a:ext cx="5372100" cy="3524498"/>
                     </a:xfrm>
                     <a:prstGeom prst="rect">
                       <a:avLst/>
@@ -788,26 +804,13 @@
                 </pic:pic>
               </a:graphicData>
             </a:graphic>
-          </wp:anchor>
+          </wp:inline>
         </w:drawing>
       </w:r>
-      <w:r>
-        <w:rPr>
-          <w:sz w:val="28"/>
-          <w:szCs w:val="28"/>
-        </w:rPr>
-        <w:t xml:space="preserve"> </w:t>
-      </w:r>
-    </w:p>
-    <w:p>
-      <w:pPr>
-        <w:spacing w:line="240" w:lineRule="auto"/>
-        <w:rPr>
-          <w:sz w:val="32"/>
-          <w:szCs w:val="32"/>
-        </w:rPr>
-      </w:pPr>
-      <w:r>
+    </w:p>
+    <w:p>
+      <w:pPr>
+        <w:spacing w:line="240" w:lineRule="auto"/>
         <w:rPr>
           <w:b/>
           <w:bCs/>
@@ -815,7 +818,36 @@
           <w:szCs w:val="32"/>
           <w:u w:val="single"/>
         </w:rPr>
-        <w:lastRenderedPageBreak/>
+      </w:pPr>
+    </w:p>
+    <w:p>
+      <w:pPr>
+        <w:spacing w:line="240" w:lineRule="auto"/>
+        <w:rPr>
+          <w:b/>
+          <w:bCs/>
+          <w:sz w:val="32"/>
+          <w:szCs w:val="32"/>
+          <w:u w:val="single"/>
+        </w:rPr>
+      </w:pPr>
+    </w:p>
+    <w:p>
+      <w:pPr>
+        <w:spacing w:line="240" w:lineRule="auto"/>
+        <w:rPr>
+          <w:sz w:val="32"/>
+          <w:szCs w:val="32"/>
+        </w:rPr>
+      </w:pPr>
+      <w:r>
+        <w:rPr>
+          <w:b/>
+          <w:bCs/>
+          <w:sz w:val="32"/>
+          <w:szCs w:val="32"/>
+          <w:u w:val="single"/>
+        </w:rPr>
         <w:t>Link de acesso ao repositório GitHub:</w:t>
       </w:r>
     </w:p>
@@ -1162,7 +1194,6 @@
           <w:szCs w:val="28"/>
           <w:u w:val="single"/>
         </w:rPr>
-        <w:lastRenderedPageBreak/>
         <w:t xml:space="preserve">5 alterações </w:t>
       </w:r>
       <w:r>
@@ -1539,10 +1570,18 @@
           <w:szCs w:val="28"/>
         </w:rPr>
         <w:drawing>
-          <wp:inline distT="0" distB="0" distL="0" distR="0" wp14:anchorId="4C26B5E9" wp14:editId="67D86707">
+          <wp:anchor distT="0" distB="0" distL="114300" distR="114300" simplePos="0" relativeHeight="251661312" behindDoc="0" locked="0" layoutInCell="1" allowOverlap="1" wp14:anchorId="2291AE74" wp14:editId="77C23CF2">
+            <wp:simplePos x="0" y="0"/>
+            <wp:positionH relativeFrom="column">
+              <wp:posOffset>0</wp:posOffset>
+            </wp:positionH>
+            <wp:positionV relativeFrom="paragraph">
+              <wp:posOffset>321310</wp:posOffset>
+            </wp:positionV>
             <wp:extent cx="6125430" cy="3772426"/>
             <wp:effectExtent l="0" t="0" r="8890" b="0"/>
-            <wp:docPr id="7" name="Imagem 7"/>
+            <wp:wrapTopAndBottom/>
+            <wp:docPr id="3" name="Imagem 3"/>
             <wp:cNvGraphicFramePr>
               <a:graphicFrameLocks xmlns:a="http://schemas.openxmlformats.org/drawingml/2006/main" noChangeAspect="1"/>
             </wp:cNvGraphicFramePr>
@@ -1550,7 +1589,7 @@
               <a:graphicData uri="http://schemas.openxmlformats.org/drawingml/2006/picture">
                 <pic:pic xmlns:pic="http://schemas.openxmlformats.org/drawingml/2006/picture">
                   <pic:nvPicPr>
-                    <pic:cNvPr id="7" name="Imagem 7"/>
+                    <pic:cNvPr id="3" name="Imagem 3"/>
                     <pic:cNvPicPr/>
                   </pic:nvPicPr>
                   <pic:blipFill>
@@ -1577,7 +1616,7 @@
                 </pic:pic>
               </a:graphicData>
             </a:graphic>
-          </wp:inline>
+          </wp:anchor>
         </w:drawing>
       </w:r>
     </w:p>
@@ -1643,21 +1682,11 @@
           <w:szCs w:val="28"/>
         </w:rPr>
       </w:pPr>
-    </w:p>
-    <w:p>
-      <w:pPr>
-        <w:spacing w:line="240" w:lineRule="auto"/>
-        <w:rPr>
-          <w:sz w:val="28"/>
-          <w:szCs w:val="28"/>
-        </w:rPr>
-      </w:pPr>
-      <w:r>
-        <w:rPr>
-          <w:sz w:val="28"/>
-          <w:szCs w:val="28"/>
-        </w:rPr>
-        <w:lastRenderedPageBreak/>
+      <w:r>
+        <w:rPr>
+          <w:sz w:val="28"/>
+          <w:szCs w:val="28"/>
+        </w:rPr>
         <w:t>A 2ª alteração</w:t>
       </w:r>
       <w:r>
@@ -1905,30 +1934,11 @@
           <w:szCs w:val="28"/>
         </w:rPr>
       </w:pPr>
-    </w:p>
-    <w:p>
-      <w:pPr>
-        <w:spacing w:line="240" w:lineRule="auto"/>
-        <w:rPr>
-          <w:sz w:val="28"/>
-          <w:szCs w:val="28"/>
-        </w:rPr>
-      </w:pPr>
-    </w:p>
-    <w:p>
-      <w:pPr>
-        <w:spacing w:line="240" w:lineRule="auto"/>
-        <w:rPr>
-          <w:sz w:val="28"/>
-          <w:szCs w:val="28"/>
-        </w:rPr>
-      </w:pPr>
-      <w:r>
-        <w:rPr>
-          <w:sz w:val="28"/>
-          <w:szCs w:val="28"/>
-        </w:rPr>
-        <w:lastRenderedPageBreak/>
+      <w:r>
+        <w:rPr>
+          <w:sz w:val="28"/>
+          <w:szCs w:val="28"/>
+        </w:rPr>
         <w:t xml:space="preserve">Na </w:t>
       </w:r>
       <w:r>
@@ -2207,9 +2217,12 @@
       </w:pPr>
     </w:p>
     <w:sectPr>
+      <w:headerReference w:type="default" r:id="rId16"/>
+      <w:footerReference w:type="default" r:id="rId17"/>
       <w:pgSz w:w="11906" w:h="16838"/>
       <w:pgMar w:top="720" w:right="720" w:bottom="720" w:left="720" w:header="708" w:footer="708" w:gutter="0"/>
       <w:cols w:space="708"/>
+      <w:titlePg/>
       <w:docGrid w:linePitch="360"/>
     </w:sectPr>
   </w:body>
@@ -2241,6 +2254,26 @@
 </w:endnotes>
 </file>
 
+<file path=word/footer1.xml><?xml version="1.0" encoding="utf-8"?>
+<w:ftr xmlns:wpc="http://schemas.microsoft.com/office/word/2010/wordprocessingCanvas" xmlns:cx="http://schemas.microsoft.com/office/drawing/2014/chartex" xmlns:cx1="http://schemas.microsoft.com/office/drawing/2015/9/8/chartex" xmlns:cx2="http://schemas.microsoft.com/office/drawing/2015/10/21/chartex" xmlns:cx3="http://schemas.microsoft.com/office/drawing/2016/5/9/chartex" xmlns:cx4="http://schemas.microsoft.com/office/drawing/2016/5/10/chartex" xmlns:cx5="http://schemas.microsoft.com/office/drawing/2016/5/11/chartex" xmlns:cx6="http://schemas.microsoft.com/office/drawing/2016/5/12/chartex" xmlns:cx7="http://schemas.microsoft.com/office/drawing/2016/5/13/chartex" xmlns:cx8="http://schemas.microsoft.com/office/drawing/2016/5/14/chartex" xmlns:mc="http://schemas.openxmlformats.org/markup-compatibility/2006" xmlns:aink="http://schemas.microsoft.com/office/drawing/2016/ink" xmlns:am3d="http://schemas.microsoft.com/office/drawing/2017/model3d" xmlns:o="urn:schemas-microsoft-com:office:office" xmlns:r="http://schemas.openxmlformats.org/officeDocument/2006/relationships" xmlns:m="http://schemas.openxmlformats.org/officeDocument/2006/math" xmlns:v="urn:schemas-microsoft-com:vml" xmlns:wp14="http://schemas.microsoft.com/office/word/2010/wordprocessingDrawing" xmlns:wp="http://schemas.openxmlformats.org/drawingml/2006/wordprocessingDrawing" xmlns:w10="urn:schemas-microsoft-com:office:word" xmlns:w="http://schemas.openxmlformats.org/wordprocessingml/2006/main" xmlns:w14="http://schemas.microsoft.com/office/word/2010/wordml" xmlns:w15="http://schemas.microsoft.com/office/word/2012/wordml" xmlns:w16cex="http://schemas.microsoft.com/office/word/2018/wordml/cex" xmlns:w16cid="http://schemas.microsoft.com/office/word/2016/wordml/cid" xmlns:w16="http://schemas.microsoft.com/office/word/2018/wordml" xmlns:w16sdtdh="http://schemas.microsoft.com/office/word/2020/wordml/sdtdatahash" xmlns:w16se="http://schemas.microsoft.com/office/word/2015/wordml/symex" xmlns:wpg="http://schemas.microsoft.com/office/word/2010/wordprocessingGroup" xmlns:wpi="http://schemas.microsoft.com/office/word/2010/wordprocessingInk" xmlns:wne="http://schemas.microsoft.com/office/word/2006/wordml" xmlns:wps="http://schemas.microsoft.com/office/word/2010/wordprocessingShape" mc:Ignorable="w14 w15 w16se w16cid w16 w16cex w16sdtdh wp14">
+  <w:p>
+    <w:pPr>
+      <w:pStyle w:val="Rodap"/>
+    </w:pPr>
+    <w:r>
+      <w:tab/>
+      <w:t xml:space="preserve">                         </w:t>
+    </w:r>
+    <w:r>
+      <w:t xml:space="preserve">      </w:t>
+    </w:r>
+    <w:r>
+      <w:t>Desenvolvimento Ágil de Software</w:t>
+    </w:r>
+  </w:p>
+</w:ftr>
+</file>
+
 <file path=word/footnotes.xml><?xml version="1.0" encoding="utf-8"?>
 <w:footnotes xmlns:wpc="http://schemas.microsoft.com/office/word/2010/wordprocessingCanvas" xmlns:cx="http://schemas.microsoft.com/office/drawing/2014/chartex" xmlns:cx1="http://schemas.microsoft.com/office/drawing/2015/9/8/chartex" xmlns:cx2="http://schemas.microsoft.com/office/drawing/2015/10/21/chartex" xmlns:cx3="http://schemas.microsoft.com/office/drawing/2016/5/9/chartex" xmlns:cx4="http://schemas.microsoft.com/office/drawing/2016/5/10/chartex" xmlns:cx5="http://schemas.microsoft.com/office/drawing/2016/5/11/chartex" xmlns:cx6="http://schemas.microsoft.com/office/drawing/2016/5/12/chartex" xmlns:cx7="http://schemas.microsoft.com/office/drawing/2016/5/13/chartex" xmlns:cx8="http://schemas.microsoft.com/office/drawing/2016/5/14/chartex" xmlns:mc="http://schemas.openxmlformats.org/markup-compatibility/2006" xmlns:aink="http://schemas.microsoft.com/office/drawing/2016/ink" xmlns:am3d="http://schemas.microsoft.com/office/drawing/2017/model3d" xmlns:o="urn:schemas-microsoft-com:office:office" xmlns:r="http://schemas.openxmlformats.org/officeDocument/2006/relationships" xmlns:m="http://schemas.openxmlformats.org/officeDocument/2006/math" xmlns:v="urn:schemas-microsoft-com:vml" xmlns:wp14="http://schemas.microsoft.com/office/word/2010/wordprocessingDrawing" xmlns:wp="http://schemas.openxmlformats.org/drawingml/2006/wordprocessingDrawing" xmlns:w10="urn:schemas-microsoft-com:office:word" xmlns:w="http://schemas.openxmlformats.org/wordprocessingml/2006/main" xmlns:w14="http://schemas.microsoft.com/office/word/2010/wordml" xmlns:w15="http://schemas.microsoft.com/office/word/2012/wordml" xmlns:w16cex="http://schemas.microsoft.com/office/word/2018/wordml/cex" xmlns:w16cid="http://schemas.microsoft.com/office/word/2016/wordml/cid" xmlns:w16="http://schemas.microsoft.com/office/word/2018/wordml" xmlns:w16sdtdh="http://schemas.microsoft.com/office/word/2020/wordml/sdtdatahash" xmlns:w16se="http://schemas.microsoft.com/office/word/2015/wordml/symex" xmlns:wpg="http://schemas.microsoft.com/office/word/2010/wordprocessingGroup" xmlns:wpi="http://schemas.microsoft.com/office/word/2010/wordprocessingInk" xmlns:wne="http://schemas.microsoft.com/office/word/2006/wordml" xmlns:wps="http://schemas.microsoft.com/office/word/2010/wordprocessingShape" mc:Ignorable="w14 w15 w16se w16cid w16 w16cex w16sdtdh wp14">
   <w:footnote w:type="separator" w:id="-1">
@@ -2264,6 +2297,32 @@
     </w:p>
   </w:footnote>
 </w:footnotes>
+</file>
+
+<file path=word/header1.xml><?xml version="1.0" encoding="utf-8"?>
+<w:hdr xmlns:wpc="http://schemas.microsoft.com/office/word/2010/wordprocessingCanvas" xmlns:cx="http://schemas.microsoft.com/office/drawing/2014/chartex" xmlns:cx1="http://schemas.microsoft.com/office/drawing/2015/9/8/chartex" xmlns:cx2="http://schemas.microsoft.com/office/drawing/2015/10/21/chartex" xmlns:cx3="http://schemas.microsoft.com/office/drawing/2016/5/9/chartex" xmlns:cx4="http://schemas.microsoft.com/office/drawing/2016/5/10/chartex" xmlns:cx5="http://schemas.microsoft.com/office/drawing/2016/5/11/chartex" xmlns:cx6="http://schemas.microsoft.com/office/drawing/2016/5/12/chartex" xmlns:cx7="http://schemas.microsoft.com/office/drawing/2016/5/13/chartex" xmlns:cx8="http://schemas.microsoft.com/office/drawing/2016/5/14/chartex" xmlns:mc="http://schemas.openxmlformats.org/markup-compatibility/2006" xmlns:aink="http://schemas.microsoft.com/office/drawing/2016/ink" xmlns:am3d="http://schemas.microsoft.com/office/drawing/2017/model3d" xmlns:o="urn:schemas-microsoft-com:office:office" xmlns:r="http://schemas.openxmlformats.org/officeDocument/2006/relationships" xmlns:m="http://schemas.openxmlformats.org/officeDocument/2006/math" xmlns:v="urn:schemas-microsoft-com:vml" xmlns:wp14="http://schemas.microsoft.com/office/word/2010/wordprocessingDrawing" xmlns:wp="http://schemas.openxmlformats.org/drawingml/2006/wordprocessingDrawing" xmlns:w10="urn:schemas-microsoft-com:office:word" xmlns:w="http://schemas.openxmlformats.org/wordprocessingml/2006/main" xmlns:w14="http://schemas.microsoft.com/office/word/2010/wordml" xmlns:w15="http://schemas.microsoft.com/office/word/2012/wordml" xmlns:w16cex="http://schemas.microsoft.com/office/word/2018/wordml/cex" xmlns:w16cid="http://schemas.microsoft.com/office/word/2016/wordml/cid" xmlns:w16="http://schemas.microsoft.com/office/word/2018/wordml" xmlns:w16sdtdh="http://schemas.microsoft.com/office/word/2020/wordml/sdtdatahash" xmlns:w16se="http://schemas.microsoft.com/office/word/2015/wordml/symex" xmlns:wpg="http://schemas.microsoft.com/office/word/2010/wordprocessingGroup" xmlns:wpi="http://schemas.microsoft.com/office/word/2010/wordprocessingInk" xmlns:wne="http://schemas.microsoft.com/office/word/2006/wordml" xmlns:wps="http://schemas.microsoft.com/office/word/2010/wordprocessingShape" mc:Ignorable="w14 w15 w16se w16cid w16 w16cex w16sdtdh wp14">
+  <w:p>
+    <w:pPr>
+      <w:pStyle w:val="Cabealho"/>
+    </w:pPr>
+    <w:r>
+      <w:t>Rafael Silva</w:t>
+    </w:r>
+    <w:r>
+      <w:tab/>
+    </w:r>
+    <w:r>
+      <w:t>GitHub</w:t>
+    </w:r>
+    <w:r>
+      <w:tab/>
+    </w:r>
+    <w:r>
+      <w:tab/>
+      <w:t>2022075</w:t>
+    </w:r>
+  </w:p>
+</w:hdr>
 </file>
 
 <file path=word/numbering.xml><?xml version="1.0" encoding="utf-8"?>

</xml_diff>

<commit_message>
Redação parte 'Release para main'
</commit_message>
<xml_diff>
--- a/relatorioGit.docx
+++ b/relatorioGit.docx
@@ -2216,9 +2216,816 @@
         </w:rPr>
       </w:pPr>
     </w:p>
+    <w:p>
+      <w:pPr>
+        <w:spacing w:line="240" w:lineRule="auto"/>
+        <w:rPr>
+          <w:sz w:val="28"/>
+          <w:szCs w:val="28"/>
+        </w:rPr>
+      </w:pPr>
+    </w:p>
+    <w:p>
+      <w:pPr>
+        <w:spacing w:line="240" w:lineRule="auto"/>
+        <w:rPr>
+          <w:sz w:val="28"/>
+          <w:szCs w:val="28"/>
+        </w:rPr>
+      </w:pPr>
+    </w:p>
+    <w:p>
+      <w:pPr>
+        <w:spacing w:line="240" w:lineRule="auto"/>
+        <w:rPr>
+          <w:sz w:val="28"/>
+          <w:szCs w:val="28"/>
+        </w:rPr>
+      </w:pPr>
+      <w:r>
+        <w:rPr>
+          <w:sz w:val="32"/>
+          <w:szCs w:val="32"/>
+          <w:u w:val="single"/>
+        </w:rPr>
+        <w:t xml:space="preserve">Release que contribui para o </w:t>
+      </w:r>
+      <w:proofErr w:type="spellStart"/>
+      <w:r>
+        <w:rPr>
+          <w:sz w:val="32"/>
+          <w:szCs w:val="32"/>
+          <w:u w:val="single"/>
+        </w:rPr>
+        <w:t>branch</w:t>
+      </w:r>
+      <w:proofErr w:type="spellEnd"/>
+      <w:r>
+        <w:rPr>
+          <w:sz w:val="32"/>
+          <w:szCs w:val="32"/>
+          <w:u w:val="single"/>
+        </w:rPr>
+        <w:t xml:space="preserve"> master:</w:t>
+      </w:r>
+      <w:r>
+        <w:rPr>
+          <w:sz w:val="32"/>
+          <w:szCs w:val="32"/>
+        </w:rPr>
+        <w:t xml:space="preserve"> </w:t>
+      </w:r>
+    </w:p>
+    <w:p>
+      <w:pPr>
+        <w:spacing w:line="240" w:lineRule="auto"/>
+        <w:rPr>
+          <w:sz w:val="28"/>
+          <w:szCs w:val="28"/>
+        </w:rPr>
+      </w:pPr>
+    </w:p>
+    <w:p>
+      <w:pPr>
+        <w:spacing w:line="240" w:lineRule="auto"/>
+        <w:rPr>
+          <w:sz w:val="28"/>
+          <w:szCs w:val="28"/>
+        </w:rPr>
+      </w:pPr>
+      <w:r>
+        <w:rPr>
+          <w:sz w:val="28"/>
+          <w:szCs w:val="28"/>
+        </w:rPr>
+        <w:t xml:space="preserve">Para fazer um release que contribua para o </w:t>
+      </w:r>
+      <w:proofErr w:type="spellStart"/>
+      <w:r>
+        <w:rPr>
+          <w:sz w:val="28"/>
+          <w:szCs w:val="28"/>
+        </w:rPr>
+        <w:t>branch</w:t>
+      </w:r>
+      <w:proofErr w:type="spellEnd"/>
+      <w:r>
+        <w:rPr>
+          <w:sz w:val="28"/>
+          <w:szCs w:val="28"/>
+        </w:rPr>
+        <w:t xml:space="preserve"> </w:t>
+      </w:r>
+      <w:proofErr w:type="spellStart"/>
+      <w:r>
+        <w:rPr>
+          <w:sz w:val="28"/>
+          <w:szCs w:val="28"/>
+        </w:rPr>
+        <w:t>ma</w:t>
+      </w:r>
+      <w:r>
+        <w:rPr>
+          <w:sz w:val="28"/>
+          <w:szCs w:val="28"/>
+        </w:rPr>
+        <w:t>in</w:t>
+      </w:r>
+      <w:proofErr w:type="spellEnd"/>
+      <w:r>
+        <w:rPr>
+          <w:sz w:val="28"/>
+          <w:szCs w:val="28"/>
+        </w:rPr>
+        <w:t xml:space="preserve"> devemos estar no </w:t>
+      </w:r>
+      <w:proofErr w:type="spellStart"/>
+      <w:r>
+        <w:rPr>
+          <w:sz w:val="28"/>
+          <w:szCs w:val="28"/>
+        </w:rPr>
+        <w:t>branch</w:t>
+      </w:r>
+      <w:proofErr w:type="spellEnd"/>
+      <w:r>
+        <w:rPr>
+          <w:sz w:val="28"/>
+          <w:szCs w:val="28"/>
+        </w:rPr>
+        <w:t xml:space="preserve"> </w:t>
+      </w:r>
+      <w:proofErr w:type="spellStart"/>
+      <w:r>
+        <w:rPr>
+          <w:sz w:val="28"/>
+          <w:szCs w:val="28"/>
+        </w:rPr>
+        <w:t>develop</w:t>
+      </w:r>
+      <w:proofErr w:type="spellEnd"/>
+      <w:r>
+        <w:rPr>
+          <w:sz w:val="28"/>
+          <w:szCs w:val="28"/>
+        </w:rPr>
+        <w:t xml:space="preserve">: </w:t>
+      </w:r>
+      <w:r>
+        <w:rPr>
+          <w:sz w:val="28"/>
+          <w:szCs w:val="28"/>
+        </w:rPr>
+        <w:t xml:space="preserve">$ </w:t>
+      </w:r>
+      <w:r>
+        <w:rPr>
+          <w:sz w:val="28"/>
+          <w:szCs w:val="28"/>
+        </w:rPr>
+        <w:t xml:space="preserve">git checkout </w:t>
+      </w:r>
+      <w:proofErr w:type="spellStart"/>
+      <w:r>
+        <w:rPr>
+          <w:sz w:val="28"/>
+          <w:szCs w:val="28"/>
+        </w:rPr>
+        <w:t>develop</w:t>
+      </w:r>
+      <w:proofErr w:type="spellEnd"/>
+    </w:p>
+    <w:p>
+      <w:pPr>
+        <w:spacing w:line="240" w:lineRule="auto"/>
+        <w:rPr>
+          <w:sz w:val="28"/>
+          <w:szCs w:val="28"/>
+        </w:rPr>
+      </w:pPr>
+      <w:r>
+        <w:rPr>
+          <w:sz w:val="28"/>
+          <w:szCs w:val="28"/>
+        </w:rPr>
+        <w:t>Inici</w:t>
+      </w:r>
+      <w:r>
+        <w:rPr>
+          <w:sz w:val="28"/>
+          <w:szCs w:val="28"/>
+        </w:rPr>
+        <w:t>amos</w:t>
+      </w:r>
+      <w:r>
+        <w:rPr>
+          <w:sz w:val="28"/>
+          <w:szCs w:val="28"/>
+        </w:rPr>
+        <w:t xml:space="preserve"> uma nova release com o comando "</w:t>
+      </w:r>
+      <w:r>
+        <w:rPr>
+          <w:sz w:val="28"/>
+          <w:szCs w:val="28"/>
+        </w:rPr>
+        <w:t xml:space="preserve">$ </w:t>
+      </w:r>
+      <w:r>
+        <w:rPr>
+          <w:sz w:val="28"/>
+          <w:szCs w:val="28"/>
+        </w:rPr>
+        <w:t xml:space="preserve">git </w:t>
+      </w:r>
+      <w:proofErr w:type="spellStart"/>
+      <w:r>
+        <w:rPr>
+          <w:sz w:val="28"/>
+          <w:szCs w:val="28"/>
+        </w:rPr>
+        <w:t>flow</w:t>
+      </w:r>
+      <w:proofErr w:type="spellEnd"/>
+      <w:r>
+        <w:rPr>
+          <w:sz w:val="28"/>
+          <w:szCs w:val="28"/>
+        </w:rPr>
+        <w:t xml:space="preserve"> release start [ver</w:t>
+      </w:r>
+      <w:r>
+        <w:rPr>
+          <w:sz w:val="28"/>
+          <w:szCs w:val="28"/>
+        </w:rPr>
+        <w:t>são</w:t>
+      </w:r>
+      <w:r>
+        <w:rPr>
+          <w:sz w:val="28"/>
+          <w:szCs w:val="28"/>
+        </w:rPr>
+        <w:t>]"</w:t>
+      </w:r>
+      <w:r>
+        <w:rPr>
+          <w:sz w:val="28"/>
+          <w:szCs w:val="28"/>
+        </w:rPr>
+        <w:t xml:space="preserve">; eu escolhi utilizar a versão 0.5 então utilizei o seguinte comando: $ git </w:t>
+      </w:r>
+      <w:proofErr w:type="spellStart"/>
+      <w:r>
+        <w:rPr>
+          <w:sz w:val="28"/>
+          <w:szCs w:val="28"/>
+        </w:rPr>
+        <w:t>flow</w:t>
+      </w:r>
+      <w:proofErr w:type="spellEnd"/>
+      <w:r>
+        <w:rPr>
+          <w:sz w:val="28"/>
+          <w:szCs w:val="28"/>
+        </w:rPr>
+        <w:t xml:space="preserve"> release start 0.5</w:t>
+      </w:r>
+    </w:p>
+    <w:p>
+      <w:pPr>
+        <w:spacing w:line="240" w:lineRule="auto"/>
+        <w:rPr>
+          <w:sz w:val="28"/>
+          <w:szCs w:val="28"/>
+        </w:rPr>
+      </w:pPr>
+    </w:p>
+    <w:p>
+      <w:pPr>
+        <w:spacing w:line="240" w:lineRule="auto"/>
+        <w:jc w:val="center"/>
+        <w:rPr>
+          <w:sz w:val="28"/>
+          <w:szCs w:val="28"/>
+        </w:rPr>
+      </w:pPr>
+      <w:r>
+        <w:rPr>
+          <w:noProof/>
+          <w:sz w:val="28"/>
+          <w:szCs w:val="28"/>
+        </w:rPr>
+        <w:drawing>
+          <wp:inline distT="0" distB="0" distL="0" distR="0" wp14:anchorId="50200CD0" wp14:editId="6F6F5B75">
+            <wp:extent cx="6287377" cy="2534004"/>
+            <wp:effectExtent l="0" t="0" r="0" b="0"/>
+            <wp:docPr id="5" name="Imagem 5"/>
+            <wp:cNvGraphicFramePr>
+              <a:graphicFrameLocks xmlns:a="http://schemas.openxmlformats.org/drawingml/2006/main" noChangeAspect="1"/>
+            </wp:cNvGraphicFramePr>
+            <a:graphic xmlns:a="http://schemas.openxmlformats.org/drawingml/2006/main">
+              <a:graphicData uri="http://schemas.openxmlformats.org/drawingml/2006/picture">
+                <pic:pic xmlns:pic="http://schemas.openxmlformats.org/drawingml/2006/picture">
+                  <pic:nvPicPr>
+                    <pic:cNvPr id="5" name="Imagem 5"/>
+                    <pic:cNvPicPr/>
+                  </pic:nvPicPr>
+                  <pic:blipFill>
+                    <a:blip r:embed="rId16">
+                      <a:extLst>
+                        <a:ext uri="{28A0092B-C50C-407E-A947-70E740481C1C}">
+                          <a14:useLocalDpi xmlns:a14="http://schemas.microsoft.com/office/drawing/2010/main" val="0"/>
+                        </a:ext>
+                      </a:extLst>
+                    </a:blip>
+                    <a:stretch>
+                      <a:fillRect/>
+                    </a:stretch>
+                  </pic:blipFill>
+                  <pic:spPr>
+                    <a:xfrm>
+                      <a:off x="0" y="0"/>
+                      <a:ext cx="6287377" cy="2534004"/>
+                    </a:xfrm>
+                    <a:prstGeom prst="rect">
+                      <a:avLst/>
+                    </a:prstGeom>
+                  </pic:spPr>
+                </pic:pic>
+              </a:graphicData>
+            </a:graphic>
+          </wp:inline>
+        </w:drawing>
+      </w:r>
+    </w:p>
+    <w:p>
+      <w:pPr>
+        <w:spacing w:line="240" w:lineRule="auto"/>
+        <w:rPr>
+          <w:sz w:val="28"/>
+          <w:szCs w:val="28"/>
+        </w:rPr>
+      </w:pPr>
+    </w:p>
+    <w:p>
+      <w:pPr>
+        <w:spacing w:line="240" w:lineRule="auto"/>
+        <w:rPr>
+          <w:sz w:val="28"/>
+          <w:szCs w:val="28"/>
+        </w:rPr>
+      </w:pPr>
+      <w:r>
+        <w:rPr>
+          <w:sz w:val="28"/>
+          <w:szCs w:val="28"/>
+        </w:rPr>
+        <w:t>Fa</w:t>
+      </w:r>
+      <w:r>
+        <w:rPr>
+          <w:sz w:val="28"/>
+          <w:szCs w:val="28"/>
+        </w:rPr>
+        <w:t>zemos</w:t>
+      </w:r>
+      <w:r>
+        <w:rPr>
+          <w:sz w:val="28"/>
+          <w:szCs w:val="28"/>
+        </w:rPr>
+        <w:t xml:space="preserve"> as alterações </w:t>
+      </w:r>
+      <w:r>
+        <w:rPr>
+          <w:sz w:val="28"/>
+          <w:szCs w:val="28"/>
+        </w:rPr>
+        <w:t>no Relatório e fazemos</w:t>
+      </w:r>
+      <w:r>
+        <w:rPr>
+          <w:sz w:val="28"/>
+          <w:szCs w:val="28"/>
+        </w:rPr>
+        <w:t xml:space="preserve"> </w:t>
+      </w:r>
+      <w:proofErr w:type="spellStart"/>
+      <w:r>
+        <w:rPr>
+          <w:sz w:val="28"/>
+          <w:szCs w:val="28"/>
+        </w:rPr>
+        <w:t>commit</w:t>
+      </w:r>
+      <w:proofErr w:type="spellEnd"/>
+      <w:r>
+        <w:rPr>
+          <w:sz w:val="28"/>
+          <w:szCs w:val="28"/>
+        </w:rPr>
+        <w:t xml:space="preserve"> para a release.</w:t>
+      </w:r>
+    </w:p>
+    <w:p>
+      <w:pPr>
+        <w:spacing w:line="240" w:lineRule="auto"/>
+        <w:rPr>
+          <w:sz w:val="28"/>
+          <w:szCs w:val="28"/>
+        </w:rPr>
+      </w:pPr>
+    </w:p>
+    <w:p>
+      <w:pPr>
+        <w:spacing w:line="240" w:lineRule="auto"/>
+        <w:rPr>
+          <w:sz w:val="28"/>
+          <w:szCs w:val="28"/>
+        </w:rPr>
+      </w:pPr>
+      <w:r>
+        <w:rPr>
+          <w:sz w:val="28"/>
+          <w:szCs w:val="28"/>
+        </w:rPr>
+        <w:t>O 2º passo é fazer</w:t>
+      </w:r>
+      <w:r>
+        <w:rPr>
+          <w:sz w:val="28"/>
+          <w:szCs w:val="28"/>
+        </w:rPr>
+        <w:t xml:space="preserve"> </w:t>
+      </w:r>
+      <w:r>
+        <w:rPr>
+          <w:sz w:val="28"/>
+          <w:szCs w:val="28"/>
+        </w:rPr>
+        <w:t xml:space="preserve">$ </w:t>
+      </w:r>
+      <w:r>
+        <w:rPr>
+          <w:sz w:val="28"/>
+          <w:szCs w:val="28"/>
+        </w:rPr>
+        <w:t xml:space="preserve">git add e </w:t>
+      </w:r>
+      <w:r>
+        <w:rPr>
+          <w:sz w:val="28"/>
+          <w:szCs w:val="28"/>
+        </w:rPr>
+        <w:t xml:space="preserve">$ </w:t>
+      </w:r>
+      <w:r>
+        <w:rPr>
+          <w:sz w:val="28"/>
+          <w:szCs w:val="28"/>
+        </w:rPr>
+        <w:t xml:space="preserve">git </w:t>
+      </w:r>
+      <w:proofErr w:type="spellStart"/>
+      <w:r>
+        <w:rPr>
+          <w:sz w:val="28"/>
+          <w:szCs w:val="28"/>
+        </w:rPr>
+        <w:t>commit</w:t>
+      </w:r>
+      <w:proofErr w:type="spellEnd"/>
+      <w:r>
+        <w:rPr>
+          <w:sz w:val="28"/>
+          <w:szCs w:val="28"/>
+        </w:rPr>
+        <w:t xml:space="preserve"> para adicionar e </w:t>
+      </w:r>
+      <w:r>
+        <w:rPr>
+          <w:sz w:val="28"/>
+          <w:szCs w:val="28"/>
+        </w:rPr>
+        <w:t xml:space="preserve">fazer </w:t>
+      </w:r>
+      <w:proofErr w:type="spellStart"/>
+      <w:r>
+        <w:rPr>
+          <w:sz w:val="28"/>
+          <w:szCs w:val="28"/>
+        </w:rPr>
+        <w:t>commit</w:t>
+      </w:r>
+      <w:proofErr w:type="spellEnd"/>
+      <w:r>
+        <w:rPr>
+          <w:sz w:val="28"/>
+          <w:szCs w:val="28"/>
+        </w:rPr>
+        <w:t xml:space="preserve"> </w:t>
+      </w:r>
+      <w:r>
+        <w:rPr>
+          <w:sz w:val="28"/>
+          <w:szCs w:val="28"/>
+        </w:rPr>
+        <w:t xml:space="preserve">das </w:t>
+      </w:r>
+      <w:r>
+        <w:rPr>
+          <w:sz w:val="28"/>
+          <w:szCs w:val="28"/>
+        </w:rPr>
+        <w:t>alterações.</w:t>
+      </w:r>
+    </w:p>
+    <w:p>
+      <w:pPr>
+        <w:spacing w:line="240" w:lineRule="auto"/>
+        <w:rPr>
+          <w:sz w:val="28"/>
+          <w:szCs w:val="28"/>
+        </w:rPr>
+      </w:pPr>
+      <w:r>
+        <w:rPr>
+          <w:sz w:val="28"/>
+          <w:szCs w:val="28"/>
+        </w:rPr>
+        <w:t>Quando as alterações estiverem prontas, finaliz</w:t>
+      </w:r>
+      <w:r>
+        <w:rPr>
+          <w:sz w:val="28"/>
+          <w:szCs w:val="28"/>
+        </w:rPr>
+        <w:t>amos</w:t>
+      </w:r>
+      <w:r>
+        <w:rPr>
+          <w:sz w:val="28"/>
+          <w:szCs w:val="28"/>
+        </w:rPr>
+        <w:t xml:space="preserve"> a release com o comando </w:t>
+      </w:r>
+    </w:p>
+    <w:p>
+      <w:pPr>
+        <w:spacing w:line="240" w:lineRule="auto"/>
+        <w:rPr>
+          <w:sz w:val="28"/>
+          <w:szCs w:val="28"/>
+        </w:rPr>
+      </w:pPr>
+      <w:r>
+        <w:rPr>
+          <w:sz w:val="28"/>
+          <w:szCs w:val="28"/>
+        </w:rPr>
+        <w:t xml:space="preserve">$ </w:t>
+      </w:r>
+      <w:r>
+        <w:rPr>
+          <w:sz w:val="28"/>
+          <w:szCs w:val="28"/>
+        </w:rPr>
+        <w:t xml:space="preserve">git </w:t>
+      </w:r>
+      <w:proofErr w:type="spellStart"/>
+      <w:r>
+        <w:rPr>
+          <w:sz w:val="28"/>
+          <w:szCs w:val="28"/>
+        </w:rPr>
+        <w:t>flow</w:t>
+      </w:r>
+      <w:proofErr w:type="spellEnd"/>
+      <w:r>
+        <w:rPr>
+          <w:sz w:val="28"/>
+          <w:szCs w:val="28"/>
+        </w:rPr>
+        <w:t xml:space="preserve"> release </w:t>
+      </w:r>
+      <w:proofErr w:type="spellStart"/>
+      <w:r>
+        <w:rPr>
+          <w:sz w:val="28"/>
+          <w:szCs w:val="28"/>
+        </w:rPr>
+        <w:t>finish</w:t>
+      </w:r>
+      <w:proofErr w:type="spellEnd"/>
+      <w:r>
+        <w:rPr>
+          <w:sz w:val="28"/>
+          <w:szCs w:val="28"/>
+        </w:rPr>
+        <w:t xml:space="preserve"> </w:t>
+      </w:r>
+      <w:r>
+        <w:rPr>
+          <w:sz w:val="28"/>
+          <w:szCs w:val="28"/>
+        </w:rPr>
+        <w:t>0.5</w:t>
+      </w:r>
+    </w:p>
+    <w:p>
+      <w:pPr>
+        <w:spacing w:line="240" w:lineRule="auto"/>
+        <w:rPr>
+          <w:sz w:val="28"/>
+          <w:szCs w:val="28"/>
+        </w:rPr>
+      </w:pPr>
+      <w:r>
+        <w:rPr>
+          <w:sz w:val="28"/>
+          <w:szCs w:val="28"/>
+        </w:rPr>
+        <w:t xml:space="preserve">Isso automaticamente fará o merge das alterações do </w:t>
+      </w:r>
+      <w:proofErr w:type="spellStart"/>
+      <w:r>
+        <w:rPr>
+          <w:sz w:val="28"/>
+          <w:szCs w:val="28"/>
+        </w:rPr>
+        <w:t>branch</w:t>
+      </w:r>
+      <w:proofErr w:type="spellEnd"/>
+      <w:r>
+        <w:rPr>
+          <w:sz w:val="28"/>
+          <w:szCs w:val="28"/>
+        </w:rPr>
+        <w:t xml:space="preserve"> release/0</w:t>
+      </w:r>
+      <w:r>
+        <w:rPr>
+          <w:sz w:val="28"/>
+          <w:szCs w:val="28"/>
+        </w:rPr>
+        <w:t>.5</w:t>
+      </w:r>
+      <w:r>
+        <w:rPr>
+          <w:sz w:val="28"/>
+          <w:szCs w:val="28"/>
+        </w:rPr>
+        <w:t xml:space="preserve"> para o </w:t>
+      </w:r>
+      <w:proofErr w:type="spellStart"/>
+      <w:r>
+        <w:rPr>
+          <w:sz w:val="28"/>
+          <w:szCs w:val="28"/>
+        </w:rPr>
+        <w:t>branch</w:t>
+      </w:r>
+      <w:proofErr w:type="spellEnd"/>
+      <w:r>
+        <w:rPr>
+          <w:sz w:val="28"/>
+          <w:szCs w:val="28"/>
+        </w:rPr>
+        <w:t xml:space="preserve"> master e o </w:t>
+      </w:r>
+      <w:proofErr w:type="spellStart"/>
+      <w:r>
+        <w:rPr>
+          <w:sz w:val="28"/>
+          <w:szCs w:val="28"/>
+        </w:rPr>
+        <w:t>branch</w:t>
+      </w:r>
+      <w:proofErr w:type="spellEnd"/>
+      <w:r>
+        <w:rPr>
+          <w:sz w:val="28"/>
+          <w:szCs w:val="28"/>
+        </w:rPr>
+        <w:t xml:space="preserve"> </w:t>
+      </w:r>
+      <w:proofErr w:type="spellStart"/>
+      <w:r>
+        <w:rPr>
+          <w:sz w:val="28"/>
+          <w:szCs w:val="28"/>
+        </w:rPr>
+        <w:t>develop</w:t>
+      </w:r>
+      <w:proofErr w:type="spellEnd"/>
+      <w:r>
+        <w:rPr>
+          <w:sz w:val="28"/>
+          <w:szCs w:val="28"/>
+        </w:rPr>
+        <w:t xml:space="preserve">, além disso, irá criar uma </w:t>
+      </w:r>
+      <w:proofErr w:type="spellStart"/>
+      <w:r>
+        <w:rPr>
+          <w:sz w:val="28"/>
+          <w:szCs w:val="28"/>
+        </w:rPr>
+        <w:t>tag</w:t>
+      </w:r>
+      <w:proofErr w:type="spellEnd"/>
+      <w:r>
+        <w:rPr>
+          <w:sz w:val="28"/>
+          <w:szCs w:val="28"/>
+        </w:rPr>
+        <w:t xml:space="preserve"> com o nome da release</w:t>
+      </w:r>
+    </w:p>
+    <w:p>
+      <w:pPr>
+        <w:spacing w:line="240" w:lineRule="auto"/>
+        <w:rPr>
+          <w:sz w:val="28"/>
+          <w:szCs w:val="28"/>
+        </w:rPr>
+      </w:pPr>
+      <w:r>
+        <w:rPr>
+          <w:sz w:val="28"/>
+          <w:szCs w:val="28"/>
+        </w:rPr>
+        <w:t xml:space="preserve">Isso fará com que as alterações da release sejam mescladas para o </w:t>
+      </w:r>
+      <w:proofErr w:type="spellStart"/>
+      <w:r>
+        <w:rPr>
+          <w:sz w:val="28"/>
+          <w:szCs w:val="28"/>
+        </w:rPr>
+        <w:t>branch</w:t>
+      </w:r>
+      <w:proofErr w:type="spellEnd"/>
+      <w:r>
+        <w:rPr>
+          <w:sz w:val="28"/>
+          <w:szCs w:val="28"/>
+        </w:rPr>
+        <w:t xml:space="preserve"> master, permitindo que a versão mais recente do seu código esteja disponível nesse </w:t>
+      </w:r>
+      <w:proofErr w:type="spellStart"/>
+      <w:r>
+        <w:rPr>
+          <w:sz w:val="28"/>
+          <w:szCs w:val="28"/>
+        </w:rPr>
+        <w:t>branch</w:t>
+      </w:r>
+      <w:proofErr w:type="spellEnd"/>
+      <w:r>
+        <w:rPr>
+          <w:sz w:val="28"/>
+          <w:szCs w:val="28"/>
+        </w:rPr>
+        <w:t xml:space="preserve">. Lembre-se de fazer o merge do </w:t>
+      </w:r>
+      <w:proofErr w:type="spellStart"/>
+      <w:r>
+        <w:rPr>
+          <w:sz w:val="28"/>
+          <w:szCs w:val="28"/>
+        </w:rPr>
+        <w:t>branch</w:t>
+      </w:r>
+      <w:proofErr w:type="spellEnd"/>
+      <w:r>
+        <w:rPr>
+          <w:sz w:val="28"/>
+          <w:szCs w:val="28"/>
+        </w:rPr>
+        <w:t xml:space="preserve"> </w:t>
+      </w:r>
+      <w:proofErr w:type="spellStart"/>
+      <w:r>
+        <w:rPr>
+          <w:sz w:val="28"/>
+          <w:szCs w:val="28"/>
+        </w:rPr>
+        <w:t>develop</w:t>
+      </w:r>
+      <w:proofErr w:type="spellEnd"/>
+      <w:r>
+        <w:rPr>
+          <w:sz w:val="28"/>
+          <w:szCs w:val="28"/>
+        </w:rPr>
+        <w:t xml:space="preserve"> após a finalização da release.</w:t>
+      </w:r>
+    </w:p>
     <w:sectPr>
-      <w:headerReference w:type="default" r:id="rId16"/>
-      <w:footerReference w:type="default" r:id="rId17"/>
+      <w:headerReference w:type="default" r:id="rId17"/>
+      <w:footerReference w:type="default" r:id="rId18"/>
       <w:pgSz w:w="11906" w:h="16838"/>
       <w:pgMar w:top="720" w:right="720" w:bottom="720" w:left="720" w:header="708" w:footer="708" w:gutter="0"/>
       <w:cols w:space="708"/>

</xml_diff>

<commit_message>
Adição imagem parte release
</commit_message>
<xml_diff>
--- a/relatorioGit.docx
+++ b/relatorioGit.docx
@@ -2892,7 +2892,14 @@
           <w:sz w:val="28"/>
           <w:szCs w:val="28"/>
         </w:rPr>
-        <w:t xml:space="preserve"> master e o </w:t>
+        <w:t xml:space="preserve"> master</w:t>
+      </w:r>
+      <w:r>
+        <w:rPr>
+          <w:sz w:val="28"/>
+          <w:szCs w:val="28"/>
+        </w:rPr>
+        <w:t>/</w:t>
       </w:r>
       <w:proofErr w:type="spellStart"/>
       <w:r>
@@ -2900,6 +2907,22 @@
           <w:sz w:val="28"/>
           <w:szCs w:val="28"/>
         </w:rPr>
+        <w:t>main</w:t>
+      </w:r>
+      <w:proofErr w:type="spellEnd"/>
+      <w:r>
+        <w:rPr>
+          <w:sz w:val="28"/>
+          <w:szCs w:val="28"/>
+        </w:rPr>
+        <w:t xml:space="preserve"> e o </w:t>
+      </w:r>
+      <w:proofErr w:type="spellStart"/>
+      <w:r>
+        <w:rPr>
+          <w:sz w:val="28"/>
+          <w:szCs w:val="28"/>
+        </w:rPr>
         <w:t>branch</w:t>
       </w:r>
       <w:proofErr w:type="spellEnd"/>
@@ -2942,90 +2965,76 @@
         </w:rPr>
         <w:t xml:space="preserve"> com o nome da release</w:t>
       </w:r>
-    </w:p>
-    <w:p>
-      <w:pPr>
-        <w:spacing w:line="240" w:lineRule="auto"/>
-        <w:rPr>
-          <w:sz w:val="28"/>
-          <w:szCs w:val="28"/>
-        </w:rPr>
-      </w:pPr>
-      <w:r>
-        <w:rPr>
-          <w:sz w:val="28"/>
-          <w:szCs w:val="28"/>
-        </w:rPr>
-        <w:t xml:space="preserve">Isso fará com que as alterações da release sejam mescladas para o </w:t>
-      </w:r>
-      <w:proofErr w:type="spellStart"/>
-      <w:r>
-        <w:rPr>
-          <w:sz w:val="28"/>
-          <w:szCs w:val="28"/>
-        </w:rPr>
-        <w:t>branch</w:t>
-      </w:r>
-      <w:proofErr w:type="spellEnd"/>
-      <w:r>
-        <w:rPr>
-          <w:sz w:val="28"/>
-          <w:szCs w:val="28"/>
-        </w:rPr>
-        <w:t xml:space="preserve"> master, permitindo que a versão mais recente do seu código esteja disponível nesse </w:t>
-      </w:r>
-      <w:proofErr w:type="spellStart"/>
-      <w:r>
-        <w:rPr>
-          <w:sz w:val="28"/>
-          <w:szCs w:val="28"/>
-        </w:rPr>
-        <w:t>branch</w:t>
-      </w:r>
-      <w:proofErr w:type="spellEnd"/>
-      <w:r>
-        <w:rPr>
-          <w:sz w:val="28"/>
-          <w:szCs w:val="28"/>
-        </w:rPr>
-        <w:t xml:space="preserve">. Lembre-se de fazer o merge do </w:t>
-      </w:r>
-      <w:proofErr w:type="spellStart"/>
-      <w:r>
-        <w:rPr>
-          <w:sz w:val="28"/>
-          <w:szCs w:val="28"/>
-        </w:rPr>
-        <w:t>branch</w:t>
-      </w:r>
-      <w:proofErr w:type="spellEnd"/>
-      <w:r>
-        <w:rPr>
-          <w:sz w:val="28"/>
-          <w:szCs w:val="28"/>
-        </w:rPr>
-        <w:t xml:space="preserve"> </w:t>
-      </w:r>
-      <w:proofErr w:type="spellStart"/>
-      <w:r>
-        <w:rPr>
-          <w:sz w:val="28"/>
-          <w:szCs w:val="28"/>
-        </w:rPr>
-        <w:t>develop</w:t>
-      </w:r>
-      <w:proofErr w:type="spellEnd"/>
-      <w:r>
-        <w:rPr>
-          <w:sz w:val="28"/>
-          <w:szCs w:val="28"/>
-        </w:rPr>
-        <w:t xml:space="preserve"> após a finalização da release.</w:t>
+      <w:r>
+        <w:rPr>
+          <w:sz w:val="28"/>
+          <w:szCs w:val="28"/>
+        </w:rPr>
+        <w:t>.</w:t>
+      </w:r>
+    </w:p>
+    <w:p>
+      <w:pPr>
+        <w:spacing w:line="240" w:lineRule="auto"/>
+        <w:jc w:val="center"/>
+        <w:rPr>
+          <w:sz w:val="28"/>
+          <w:szCs w:val="28"/>
+        </w:rPr>
+      </w:pPr>
+      <w:r>
+        <w:rPr>
+          <w:noProof/>
+          <w:sz w:val="28"/>
+          <w:szCs w:val="28"/>
+        </w:rPr>
+        <w:lastRenderedPageBreak/>
+        <w:drawing>
+          <wp:inline distT="0" distB="0" distL="0" distR="0" wp14:anchorId="5397AC28" wp14:editId="51C61C3B">
+            <wp:extent cx="6287377" cy="6277851"/>
+            <wp:effectExtent l="0" t="0" r="0" b="8890"/>
+            <wp:docPr id="6" name="Imagem 6"/>
+            <wp:cNvGraphicFramePr>
+              <a:graphicFrameLocks xmlns:a="http://schemas.openxmlformats.org/drawingml/2006/main" noChangeAspect="1"/>
+            </wp:cNvGraphicFramePr>
+            <a:graphic xmlns:a="http://schemas.openxmlformats.org/drawingml/2006/main">
+              <a:graphicData uri="http://schemas.openxmlformats.org/drawingml/2006/picture">
+                <pic:pic xmlns:pic="http://schemas.openxmlformats.org/drawingml/2006/picture">
+                  <pic:nvPicPr>
+                    <pic:cNvPr id="6" name="Imagem 6"/>
+                    <pic:cNvPicPr/>
+                  </pic:nvPicPr>
+                  <pic:blipFill>
+                    <a:blip r:embed="rId17">
+                      <a:extLst>
+                        <a:ext uri="{28A0092B-C50C-407E-A947-70E740481C1C}">
+                          <a14:useLocalDpi xmlns:a14="http://schemas.microsoft.com/office/drawing/2010/main" val="0"/>
+                        </a:ext>
+                      </a:extLst>
+                    </a:blip>
+                    <a:stretch>
+                      <a:fillRect/>
+                    </a:stretch>
+                  </pic:blipFill>
+                  <pic:spPr>
+                    <a:xfrm>
+                      <a:off x="0" y="0"/>
+                      <a:ext cx="6287377" cy="6277851"/>
+                    </a:xfrm>
+                    <a:prstGeom prst="rect">
+                      <a:avLst/>
+                    </a:prstGeom>
+                  </pic:spPr>
+                </pic:pic>
+              </a:graphicData>
+            </a:graphic>
+          </wp:inline>
+        </w:drawing>
       </w:r>
     </w:p>
     <w:sectPr>
-      <w:headerReference w:type="default" r:id="rId17"/>
-      <w:footerReference w:type="default" r:id="rId18"/>
+      <w:headerReference w:type="default" r:id="rId18"/>
+      <w:footerReference w:type="default" r:id="rId19"/>
       <w:pgSz w:w="11906" w:h="16838"/>
       <w:pgMar w:top="720" w:right="720" w:bottom="720" w:left="720" w:header="708" w:footer="708" w:gutter="0"/>
       <w:cols w:space="708"/>

</xml_diff>

<commit_message>
lembrete no final do relatório
</commit_message>
<xml_diff>
--- a/relatorioGit.docx
+++ b/relatorioGit.docx
@@ -2224,21 +2224,13 @@
           <w:szCs w:val="28"/>
         </w:rPr>
       </w:pPr>
-    </w:p>
-    <w:p>
-      <w:pPr>
-        <w:spacing w:line="240" w:lineRule="auto"/>
-        <w:rPr>
-          <w:sz w:val="28"/>
-          <w:szCs w:val="28"/>
-        </w:rPr>
-      </w:pPr>
-      <w:r>
-        <w:rPr>
-          <w:sz w:val="28"/>
-          <w:szCs w:val="28"/>
-        </w:rPr>
-        <w:t>…</w:t>
+      <w:r>
+        <w:rPr>
+          <w:sz w:val="28"/>
+          <w:szCs w:val="28"/>
+        </w:rPr>
+        <w:lastRenderedPageBreak/>
+        <w:t>Não esquecer de dar merge no final</w:t>
       </w:r>
     </w:p>
     <w:sectPr>

</xml_diff>

<commit_message>
commit para não fazer overwrite do relatório
</commit_message>
<xml_diff>
--- a/relatorioGit.docx
+++ b/relatorioGit.docx
@@ -2224,21 +2224,13 @@
           <w:szCs w:val="28"/>
         </w:rPr>
       </w:pPr>
-    </w:p>
-    <w:p>
-      <w:pPr>
-        <w:spacing w:line="240" w:lineRule="auto"/>
-        <w:rPr>
-          <w:sz w:val="28"/>
-          <w:szCs w:val="28"/>
-        </w:rPr>
-      </w:pPr>
-      <w:r>
-        <w:rPr>
-          <w:sz w:val="28"/>
-          <w:szCs w:val="28"/>
-        </w:rPr>
-        <w:t>…</w:t>
+      <w:r>
+        <w:rPr>
+          <w:sz w:val="28"/>
+          <w:szCs w:val="28"/>
+        </w:rPr>
+        <w:lastRenderedPageBreak/>
+        <w:t>Não esquecer de dar merge no final</w:t>
       </w:r>
     </w:p>
     <w:sectPr>

</xml_diff>

<commit_message>
correção do erro do release no relatório
</commit_message>
<xml_diff>
--- a/relatorioGit.docx
+++ b/relatorioGit.docx
@@ -570,23 +570,7 @@
           <w:sz w:val="28"/>
           <w:szCs w:val="28"/>
         </w:rPr>
-        <w:t xml:space="preserve">De seguida, inicializei o modelo de fluxo de trabalho </w:t>
-      </w:r>
-      <w:proofErr w:type="spellStart"/>
-      <w:r>
-        <w:rPr>
-          <w:sz w:val="28"/>
-          <w:szCs w:val="28"/>
-        </w:rPr>
-        <w:t>GitFlow</w:t>
-      </w:r>
-      <w:proofErr w:type="spellEnd"/>
-      <w:r>
-        <w:rPr>
-          <w:sz w:val="28"/>
-          <w:szCs w:val="28"/>
-        </w:rPr>
-        <w:t xml:space="preserve"> com o comando:</w:t>
+        <w:t>De seguida, inicializei o modelo de fluxo de trabalho GitFlow com o comando:</w:t>
       </w:r>
     </w:p>
     <w:p>
@@ -2238,12 +2222,16 @@
       <w:pPr>
         <w:spacing w:line="240" w:lineRule="auto"/>
         <w:rPr>
-          <w:sz w:val="28"/>
-          <w:szCs w:val="28"/>
-        </w:rPr>
-      </w:pPr>
-      <w:r>
-        <w:rPr>
+          <w:b/>
+          <w:bCs/>
+          <w:sz w:val="28"/>
+          <w:szCs w:val="28"/>
+        </w:rPr>
+      </w:pPr>
+      <w:r>
+        <w:rPr>
+          <w:b/>
+          <w:bCs/>
           <w:sz w:val="32"/>
           <w:szCs w:val="32"/>
           <w:u w:val="single"/>
@@ -2253,6 +2241,8 @@
       <w:proofErr w:type="spellStart"/>
       <w:r>
         <w:rPr>
+          <w:b/>
+          <w:bCs/>
           <w:sz w:val="32"/>
           <w:szCs w:val="32"/>
           <w:u w:val="single"/>
@@ -2262,6 +2252,8 @@
       <w:proofErr w:type="spellEnd"/>
       <w:r>
         <w:rPr>
+          <w:b/>
+          <w:bCs/>
           <w:sz w:val="32"/>
           <w:szCs w:val="32"/>
           <w:u w:val="single"/>
@@ -2270,6 +2262,8 @@
       </w:r>
       <w:r>
         <w:rPr>
+          <w:b/>
+          <w:bCs/>
           <w:sz w:val="32"/>
           <w:szCs w:val="32"/>
         </w:rPr>
@@ -3034,6 +3028,66 @@
           <w:u w:val="single"/>
         </w:rPr>
       </w:pPr>
+      <w:r>
+        <w:rPr>
+          <w:b/>
+          <w:bCs/>
+          <w:noProof/>
+          <w:sz w:val="32"/>
+          <w:szCs w:val="32"/>
+          <w:u w:val="single"/>
+        </w:rPr>
+        <w:lastRenderedPageBreak/>
+        <w:drawing>
+          <wp:anchor distT="0" distB="0" distL="114300" distR="114300" simplePos="0" relativeHeight="251660289" behindDoc="0" locked="0" layoutInCell="1" allowOverlap="1" wp14:anchorId="678430FF" wp14:editId="1F3922B7">
+            <wp:simplePos x="0" y="0"/>
+            <wp:positionH relativeFrom="column">
+              <wp:posOffset>0</wp:posOffset>
+            </wp:positionH>
+            <wp:positionV relativeFrom="paragraph">
+              <wp:posOffset>351790</wp:posOffset>
+            </wp:positionV>
+            <wp:extent cx="6287377" cy="6277851"/>
+            <wp:effectExtent l="0" t="0" r="0" b="8890"/>
+            <wp:wrapTopAndBottom/>
+            <wp:docPr id="12" name="Imagem 12"/>
+            <wp:cNvGraphicFramePr>
+              <a:graphicFrameLocks xmlns:a="http://schemas.openxmlformats.org/drawingml/2006/main" noChangeAspect="1"/>
+            </wp:cNvGraphicFramePr>
+            <a:graphic xmlns:a="http://schemas.openxmlformats.org/drawingml/2006/main">
+              <a:graphicData uri="http://schemas.openxmlformats.org/drawingml/2006/picture">
+                <pic:pic xmlns:pic="http://schemas.openxmlformats.org/drawingml/2006/picture">
+                  <pic:nvPicPr>
+                    <pic:cNvPr id="12" name="Imagem 12"/>
+                    <pic:cNvPicPr/>
+                  </pic:nvPicPr>
+                  <pic:blipFill>
+                    <a:blip r:embed="rId17">
+                      <a:extLst>
+                        <a:ext uri="{28A0092B-C50C-407E-A947-70E740481C1C}">
+                          <a14:useLocalDpi xmlns:a14="http://schemas.microsoft.com/office/drawing/2010/main" val="0"/>
+                        </a:ext>
+                      </a:extLst>
+                    </a:blip>
+                    <a:stretch>
+                      <a:fillRect/>
+                    </a:stretch>
+                  </pic:blipFill>
+                  <pic:spPr>
+                    <a:xfrm>
+                      <a:off x="0" y="0"/>
+                      <a:ext cx="6287377" cy="6277851"/>
+                    </a:xfrm>
+                    <a:prstGeom prst="rect">
+                      <a:avLst/>
+                    </a:prstGeom>
+                  </pic:spPr>
+                </pic:pic>
+              </a:graphicData>
+            </a:graphic>
+          </wp:anchor>
+        </w:drawing>
+      </w:r>
     </w:p>
     <w:p>
       <w:pPr>
@@ -3051,6 +3105,175 @@
       <w:pPr>
         <w:spacing w:line="240" w:lineRule="auto"/>
         <w:rPr>
+          <w:sz w:val="28"/>
+          <w:szCs w:val="28"/>
+        </w:rPr>
+      </w:pPr>
+      <w:r>
+        <w:rPr>
+          <w:sz w:val="28"/>
+          <w:szCs w:val="28"/>
+        </w:rPr>
+        <w:t xml:space="preserve">P.S.: </w:t>
+      </w:r>
+      <w:r>
+        <w:rPr>
+          <w:sz w:val="28"/>
+          <w:szCs w:val="28"/>
+        </w:rPr>
+        <w:t xml:space="preserve">ao fazer a revisão do relatório reparei que quando fiz o </w:t>
+      </w:r>
+      <w:r>
+        <w:rPr>
+          <w:sz w:val="28"/>
+          <w:szCs w:val="28"/>
+        </w:rPr>
+        <w:t xml:space="preserve">$ git </w:t>
+      </w:r>
+      <w:proofErr w:type="spellStart"/>
+      <w:r>
+        <w:rPr>
+          <w:sz w:val="28"/>
+          <w:szCs w:val="28"/>
+        </w:rPr>
+        <w:t>push</w:t>
+      </w:r>
+      <w:proofErr w:type="spellEnd"/>
+      <w:r>
+        <w:rPr>
+          <w:sz w:val="28"/>
+          <w:szCs w:val="28"/>
+        </w:rPr>
+        <w:t xml:space="preserve"> quando devia ter feito o comando</w:t>
+      </w:r>
+      <w:r>
+        <w:rPr>
+          <w:sz w:val="28"/>
+          <w:szCs w:val="28"/>
+        </w:rPr>
+        <w:t xml:space="preserve"> $ git </w:t>
+      </w:r>
+      <w:proofErr w:type="spellStart"/>
+      <w:r>
+        <w:rPr>
+          <w:sz w:val="28"/>
+          <w:szCs w:val="28"/>
+        </w:rPr>
+        <w:t>push</w:t>
+      </w:r>
+      <w:proofErr w:type="spellEnd"/>
+      <w:r>
+        <w:rPr>
+          <w:sz w:val="28"/>
+          <w:szCs w:val="28"/>
+        </w:rPr>
+        <w:t xml:space="preserve"> --set-</w:t>
+      </w:r>
+      <w:proofErr w:type="spellStart"/>
+      <w:r>
+        <w:rPr>
+          <w:sz w:val="28"/>
+          <w:szCs w:val="28"/>
+        </w:rPr>
+        <w:t>upstream</w:t>
+      </w:r>
+      <w:proofErr w:type="spellEnd"/>
+      <w:r>
+        <w:rPr>
+          <w:sz w:val="28"/>
+          <w:szCs w:val="28"/>
+        </w:rPr>
+        <w:t xml:space="preserve"> origin release/0.5</w:t>
+      </w:r>
+    </w:p>
+    <w:p>
+      <w:pPr>
+        <w:spacing w:line="240" w:lineRule="auto"/>
+        <w:rPr>
+          <w:sz w:val="28"/>
+          <w:szCs w:val="28"/>
+        </w:rPr>
+      </w:pPr>
+      <w:r>
+        <w:rPr>
+          <w:sz w:val="28"/>
+          <w:szCs w:val="28"/>
+        </w:rPr>
+        <w:t xml:space="preserve">Então vou fazer </w:t>
+      </w:r>
+      <w:r>
+        <w:rPr>
+          <w:sz w:val="28"/>
+          <w:szCs w:val="28"/>
+        </w:rPr>
+        <w:t>outro release para que fique registado no GitHub</w:t>
+      </w:r>
+      <w:r>
+        <w:rPr>
+          <w:sz w:val="28"/>
+          <w:szCs w:val="28"/>
+        </w:rPr>
+        <w:t>.</w:t>
+      </w:r>
+    </w:p>
+    <w:p>
+      <w:pPr>
+        <w:spacing w:line="240" w:lineRule="auto"/>
+        <w:rPr>
+          <w:sz w:val="28"/>
+          <w:szCs w:val="28"/>
+        </w:rPr>
+      </w:pPr>
+    </w:p>
+    <w:p>
+      <w:pPr>
+        <w:spacing w:line="240" w:lineRule="auto"/>
+        <w:rPr>
+          <w:sz w:val="28"/>
+          <w:szCs w:val="28"/>
+        </w:rPr>
+      </w:pPr>
+    </w:p>
+    <w:p>
+      <w:pPr>
+        <w:spacing w:line="240" w:lineRule="auto"/>
+        <w:rPr>
+          <w:sz w:val="28"/>
+          <w:szCs w:val="28"/>
+        </w:rPr>
+      </w:pPr>
+    </w:p>
+    <w:p>
+      <w:pPr>
+        <w:spacing w:line="240" w:lineRule="auto"/>
+        <w:rPr>
+          <w:sz w:val="28"/>
+          <w:szCs w:val="28"/>
+        </w:rPr>
+      </w:pPr>
+    </w:p>
+    <w:p>
+      <w:pPr>
+        <w:spacing w:line="240" w:lineRule="auto"/>
+        <w:rPr>
+          <w:sz w:val="28"/>
+          <w:szCs w:val="28"/>
+        </w:rPr>
+      </w:pPr>
+    </w:p>
+    <w:p>
+      <w:pPr>
+        <w:spacing w:line="240" w:lineRule="auto"/>
+        <w:rPr>
+          <w:sz w:val="28"/>
+          <w:szCs w:val="28"/>
+        </w:rPr>
+      </w:pPr>
+    </w:p>
+    <w:p>
+      <w:pPr>
+        <w:spacing w:line="240" w:lineRule="auto"/>
+        <w:rPr>
           <w:b/>
           <w:bCs/>
           <w:sz w:val="32"/>
@@ -3070,10 +3293,8 @@
           <w:u w:val="single"/>
         </w:rPr>
       </w:pPr>
-    </w:p>
-    <w:p>
-      <w:pPr>
-        <w:spacing w:line="240" w:lineRule="auto"/>
+      <w:proofErr w:type="spellStart"/>
+      <w:r>
         <w:rPr>
           <w:b/>
           <w:bCs/>
@@ -3081,8 +3302,9 @@
           <w:szCs w:val="32"/>
           <w:u w:val="single"/>
         </w:rPr>
-      </w:pPr>
-      <w:proofErr w:type="spellStart"/>
+        <w:t>Hotfix</w:t>
+      </w:r>
+      <w:proofErr w:type="spellEnd"/>
       <w:r>
         <w:rPr>
           <w:b/>
@@ -3091,9 +3313,8 @@
           <w:szCs w:val="32"/>
           <w:u w:val="single"/>
         </w:rPr>
-        <w:t>Hotfix</w:t>
-      </w:r>
-      <w:proofErr w:type="spellEnd"/>
+        <w:t xml:space="preserve"> </w:t>
+      </w:r>
       <w:r>
         <w:rPr>
           <w:b/>
@@ -3102,8 +3323,9 @@
           <w:szCs w:val="32"/>
           <w:u w:val="single"/>
         </w:rPr>
-        <w:t xml:space="preserve"> </w:t>
-      </w:r>
+        <w:t xml:space="preserve">efetuado utilizando a gestão de </w:t>
+      </w:r>
+      <w:proofErr w:type="spellStart"/>
       <w:r>
         <w:rPr>
           <w:b/>
@@ -3112,9 +3334,9 @@
           <w:szCs w:val="32"/>
           <w:u w:val="single"/>
         </w:rPr>
-        <w:t xml:space="preserve">efetuado utilizando a gestão de </w:t>
-      </w:r>
-      <w:proofErr w:type="spellStart"/>
+        <w:t>braches</w:t>
+      </w:r>
+      <w:proofErr w:type="spellEnd"/>
       <w:r>
         <w:rPr>
           <w:b/>
@@ -3123,38 +3345,15 @@
           <w:szCs w:val="32"/>
           <w:u w:val="single"/>
         </w:rPr>
-        <w:t>braches</w:t>
-      </w:r>
-      <w:proofErr w:type="spellEnd"/>
-      <w:r>
-        <w:rPr>
-          <w:b/>
-          <w:bCs/>
+        <w:t xml:space="preserve"> GitFlow</w:t>
+      </w:r>
+    </w:p>
+    <w:p>
+      <w:pPr>
+        <w:spacing w:line="240" w:lineRule="auto"/>
+        <w:rPr>
           <w:sz w:val="32"/>
           <w:szCs w:val="32"/>
-          <w:u w:val="single"/>
-        </w:rPr>
-        <w:t xml:space="preserve"> </w:t>
-      </w:r>
-      <w:proofErr w:type="spellStart"/>
-      <w:r>
-        <w:rPr>
-          <w:b/>
-          <w:bCs/>
-          <w:sz w:val="32"/>
-          <w:szCs w:val="32"/>
-          <w:u w:val="single"/>
-        </w:rPr>
-        <w:t>GitFlow</w:t>
-      </w:r>
-      <w:proofErr w:type="spellEnd"/>
-    </w:p>
-    <w:p>
-      <w:pPr>
-        <w:spacing w:line="240" w:lineRule="auto"/>
-        <w:rPr>
-          <w:sz w:val="32"/>
-          <w:szCs w:val="32"/>
         </w:rPr>
       </w:pPr>
     </w:p>
@@ -3217,23 +3416,7 @@
           <w:sz w:val="28"/>
           <w:szCs w:val="28"/>
         </w:rPr>
-        <w:t xml:space="preserve"> do </w:t>
-      </w:r>
-      <w:proofErr w:type="spellStart"/>
-      <w:r>
-        <w:rPr>
-          <w:sz w:val="28"/>
-          <w:szCs w:val="28"/>
-        </w:rPr>
-        <w:t>GitFlow</w:t>
-      </w:r>
-      <w:proofErr w:type="spellEnd"/>
-      <w:r>
-        <w:rPr>
-          <w:sz w:val="28"/>
-          <w:szCs w:val="28"/>
-        </w:rPr>
-        <w:t xml:space="preserve"> no Git Bash:</w:t>
+        <w:t xml:space="preserve"> do GitFlow no Git Bash:</w:t>
       </w:r>
     </w:p>
     <w:p>
@@ -3472,7 +3655,7 @@
                     <pic:cNvPicPr/>
                   </pic:nvPicPr>
                   <pic:blipFill>
-                    <a:blip r:embed="rId17">
+                    <a:blip r:embed="rId18">
                       <a:extLst>
                         <a:ext uri="{28A0092B-C50C-407E-A947-70E740481C1C}">
                           <a14:useLocalDpi xmlns:a14="http://schemas.microsoft.com/office/drawing/2010/main" val="0"/>
@@ -3969,7 +4152,7 @@
                     <pic:cNvPicPr/>
                   </pic:nvPicPr>
                   <pic:blipFill>
-                    <a:blip r:embed="rId18">
+                    <a:blip r:embed="rId19">
                       <a:extLst>
                         <a:ext uri="{28A0092B-C50C-407E-A947-70E740481C1C}">
                           <a14:useLocalDpi xmlns:a14="http://schemas.microsoft.com/office/drawing/2010/main" val="0"/>
@@ -4034,8 +4217,8 @@
       </w:r>
     </w:p>
     <w:sectPr>
-      <w:headerReference w:type="default" r:id="rId19"/>
-      <w:footerReference w:type="default" r:id="rId20"/>
+      <w:headerReference w:type="default" r:id="rId20"/>
+      <w:footerReference w:type="default" r:id="rId21"/>
       <w:pgSz w:w="11906" w:h="16838"/>
       <w:pgMar w:top="720" w:right="720" w:bottom="720" w:left="720" w:header="708" w:footer="708" w:gutter="0"/>
       <w:cols w:space="708"/>
@@ -4141,6 +4324,9 @@
     </w:r>
     <w:r>
       <w:tab/>
+    </w:r>
+    <w:r>
+      <w:t xml:space="preserve">                           </w:t>
     </w:r>
     <w:r>
       <w:t>GitHub</w:t>

</xml_diff>